<commit_message>
Finished up to Question 12. -Lenovo-PC
</commit_message>
<xml_diff>
--- a/proj1_document.docx
+++ b/proj1_document.docx
@@ -1,19 +1,34 @@
 
 <file path=word/document.xml><?xml version="1.0" encoding="utf-8"?>
-<w:document xmlns:wpc="http://schemas.microsoft.com/office/word/2010/wordprocessingCanvas" xmlns:cx="http://schemas.microsoft.com/office/drawing/2014/chartex" xmlns:cx1="http://schemas.microsoft.com/office/drawing/2015/9/8/chartex" xmlns:cx2="http://schemas.microsoft.com/office/drawing/2015/10/21/chartex" xmlns:cx3="http://schemas.microsoft.com/office/drawing/2016/5/9/chartex" xmlns:cx4="http://schemas.microsoft.com/office/drawing/2016/5/10/chartex" xmlns:cx5="http://schemas.microsoft.com/office/drawing/2016/5/11/chartex" xmlns:cx6="http://schemas.microsoft.com/office/drawing/2016/5/12/chartex" xmlns:cx7="http://schemas.microsoft.com/office/drawing/2016/5/13/chartex" xmlns:cx8="http://schemas.microsoft.com/office/drawing/2016/5/14/chartex" xmlns:mc="http://schemas.openxmlformats.org/markup-compatibility/2006" xmlns:aink="http://schemas.microsoft.com/office/drawing/2016/ink" xmlns:am3d="http://schemas.microsoft.com/office/drawing/2017/model3d" xmlns:o="urn:schemas-microsoft-com:office:office" xmlns:r="http://schemas.openxmlformats.org/officeDocument/2006/relationships" xmlns:m="http://schemas.openxmlformats.org/officeDocument/2006/math" xmlns:v="urn:schemas-microsoft-com:vml" xmlns:wp14="http://schemas.microsoft.com/office/word/2010/wordprocessingDrawing" xmlns:wp="http://schemas.openxmlformats.org/drawingml/2006/wordprocessingDrawing" xmlns:w10="urn:schemas-microsoft-com:office:word" xmlns:w="http://schemas.openxmlformats.org/wordprocessingml/2006/main" xmlns:w14="http://schemas.microsoft.com/office/word/2010/wordml" xmlns:w15="http://schemas.microsoft.com/office/word/2012/wordml" xmlns:w16cid="http://schemas.microsoft.com/office/word/2016/wordml/cid" xmlns:w16se="http://schemas.microsoft.com/office/word/2015/wordml/symex" xmlns:wpg="http://schemas.microsoft.com/office/word/2010/wordprocessingGroup" xmlns:wpi="http://schemas.microsoft.com/office/word/2010/wordprocessingInk" xmlns:wne="http://schemas.microsoft.com/office/word/2006/wordml" xmlns:wps="http://schemas.microsoft.com/office/word/2010/wordprocessingShape" mc:Ignorable="w14 w15 w16se w16cid wp14">
+<w:document xmlns:o="urn:schemas-microsoft-com:office:office" xmlns:r="http://schemas.openxmlformats.org/officeDocument/2006/relationships" xmlns:v="urn:schemas-microsoft-com:vml" xmlns:w="http://schemas.openxmlformats.org/wordprocessingml/2006/main" xmlns:w10="urn:schemas-microsoft-com:office:word" xmlns:wp="http://schemas.openxmlformats.org/drawingml/2006/wordprocessingDrawing" xmlns:wps="http://schemas.microsoft.com/office/word/2010/wordprocessingShape" xmlns:wpg="http://schemas.microsoft.com/office/word/2010/wordprocessingGroup" xmlns:mc="http://schemas.openxmlformats.org/markup-compatibility/2006" xmlns:wp14="http://schemas.microsoft.com/office/word/2010/wordprocessingDrawing" xmlns:w14="http://schemas.microsoft.com/office/word/2010/wordml" mc:Ignorable="w14 wp14">
   <w:body>
     <w:p>
-      <w:r>
+      <w:pPr>
+        <w:pStyle w:val="Normal"/>
+        <w:rPr/>
+      </w:pPr>
+      <w:r>
+        <w:rPr/>
         <w:t xml:space="preserve">(1.3 Questions) </w:t>
       </w:r>
     </w:p>
     <w:p>
-      <w:r>
+      <w:pPr>
+        <w:pStyle w:val="Normal"/>
+        <w:rPr/>
+      </w:pPr>
+      <w:r>
+        <w:rPr/>
         <w:t>Question 1)</w:t>
       </w:r>
     </w:p>
     <w:p>
-      <w:r>
+      <w:pPr>
+        <w:pStyle w:val="Normal"/>
+        <w:rPr/>
+      </w:pPr>
+      <w:r>
+        <w:rPr/>
         <w:tab/>
         <w:t>*Note: Code for results are at testingStuff.py</w:t>
       </w:r>
@@ -21,84 +36,142 @@
     <w:tbl>
       <w:tblPr>
         <w:tblStyle w:val="TableGrid"/>
-        <w:tblW w:w="0" w:type="auto"/>
+        <w:tblW w:w="8629" w:type="dxa"/>
+        <w:jc w:val="left"/>
         <w:tblInd w:w="720" w:type="dxa"/>
-        <w:tblLook w:val="04A0" w:firstRow="1" w:lastRow="0" w:firstColumn="1" w:lastColumn="0" w:noHBand="0" w:noVBand="1"/>
+        <w:tblCellMar>
+          <w:top w:w="0" w:type="dxa"/>
+          <w:left w:w="108" w:type="dxa"/>
+          <w:bottom w:w="0" w:type="dxa"/>
+          <w:right w:w="108" w:type="dxa"/>
+        </w:tblCellMar>
+        <w:tblLook w:val="04a0" w:noVBand="1" w:noHBand="0" w:lastColumn="0" w:firstColumn="1" w:lastRow="0" w:firstRow="1"/>
       </w:tblPr>
       <w:tblGrid>
         <w:gridCol w:w="2756"/>
         <w:gridCol w:w="1584"/>
         <w:gridCol w:w="1430"/>
         <w:gridCol w:w="1430"/>
-        <w:gridCol w:w="1430"/>
+        <w:gridCol w:w="1429"/>
       </w:tblGrid>
       <w:tr>
+        <w:trPr/>
         <w:tc>
           <w:tcPr>
             <w:tcW w:w="2756" w:type="dxa"/>
+            <w:tcBorders/>
+            <w:shd w:fill="auto" w:val="clear"/>
+            <w:tcMar>
+              <w:left w:w="108" w:type="dxa"/>
+            </w:tcMar>
           </w:tcPr>
           <w:p>
             <w:pPr>
               <w:pStyle w:val="ListParagraph"/>
-              <w:ind w:left="0"/>
+              <w:spacing w:lineRule="auto" w:line="240" w:before="0" w:after="0"/>
+              <w:ind w:left="0" w:hanging="0"/>
+              <w:contextualSpacing/>
+              <w:rPr/>
             </w:pPr>
+            <w:r>
+              <w:rPr/>
+            </w:r>
           </w:p>
         </w:tc>
         <w:tc>
           <w:tcPr>
             <w:tcW w:w="3014" w:type="dxa"/>
             <w:gridSpan w:val="2"/>
+            <w:tcBorders/>
+            <w:shd w:fill="auto" w:val="clear"/>
+            <w:tcMar>
+              <w:left w:w="108" w:type="dxa"/>
+            </w:tcMar>
           </w:tcPr>
           <w:p>
             <w:pPr>
               <w:pStyle w:val="ListParagraph"/>
-              <w:ind w:left="0"/>
+              <w:spacing w:lineRule="auto" w:line="240" w:before="0" w:after="0"/>
+              <w:ind w:left="0" w:hanging="0"/>
+              <w:contextualSpacing/>
               <w:jc w:val="center"/>
+              <w:rPr/>
             </w:pPr>
             <w:r>
+              <w:rPr/>
               <w:t>Tennis Data</w:t>
             </w:r>
           </w:p>
         </w:tc>
         <w:tc>
           <w:tcPr>
-            <w:tcW w:w="2860" w:type="dxa"/>
+            <w:tcW w:w="2859" w:type="dxa"/>
             <w:gridSpan w:val="2"/>
+            <w:tcBorders/>
+            <w:shd w:fill="auto" w:val="clear"/>
+            <w:tcMar>
+              <w:left w:w="108" w:type="dxa"/>
+            </w:tcMar>
           </w:tcPr>
           <w:p>
             <w:pPr>
               <w:pStyle w:val="ListParagraph"/>
-              <w:ind w:left="0"/>
+              <w:spacing w:lineRule="auto" w:line="240" w:before="0" w:after="0"/>
+              <w:ind w:left="0" w:hanging="0"/>
+              <w:contextualSpacing/>
               <w:jc w:val="center"/>
+              <w:rPr/>
             </w:pPr>
             <w:r>
+              <w:rPr/>
               <w:t>Sentiment Data</w:t>
             </w:r>
           </w:p>
         </w:tc>
       </w:tr>
       <w:tr>
+        <w:trPr/>
         <w:tc>
           <w:tcPr>
             <w:tcW w:w="2756" w:type="dxa"/>
+            <w:tcBorders/>
+            <w:shd w:fill="auto" w:val="clear"/>
+            <w:tcMar>
+              <w:left w:w="108" w:type="dxa"/>
+            </w:tcMar>
           </w:tcPr>
           <w:p>
             <w:pPr>
               <w:pStyle w:val="ListParagraph"/>
-              <w:ind w:left="0"/>
+              <w:spacing w:lineRule="auto" w:line="240" w:before="0" w:after="0"/>
+              <w:ind w:left="0" w:hanging="0"/>
+              <w:contextualSpacing/>
+              <w:rPr/>
             </w:pPr>
+            <w:r>
+              <w:rPr/>
+            </w:r>
           </w:p>
         </w:tc>
         <w:tc>
           <w:tcPr>
             <w:tcW w:w="1584" w:type="dxa"/>
+            <w:tcBorders/>
+            <w:shd w:fill="auto" w:val="clear"/>
+            <w:tcMar>
+              <w:left w:w="108" w:type="dxa"/>
+            </w:tcMar>
           </w:tcPr>
           <w:p>
             <w:pPr>
               <w:pStyle w:val="ListParagraph"/>
-              <w:ind w:left="0"/>
+              <w:spacing w:lineRule="auto" w:line="240" w:before="0" w:after="0"/>
+              <w:ind w:left="0" w:hanging="0"/>
+              <w:contextualSpacing/>
+              <w:rPr/>
             </w:pPr>
             <w:r>
+              <w:rPr/>
               <w:t>Train</w:t>
             </w:r>
           </w:p>
@@ -106,13 +179,22 @@
         <w:tc>
           <w:tcPr>
             <w:tcW w:w="1430" w:type="dxa"/>
+            <w:tcBorders/>
+            <w:shd w:fill="auto" w:val="clear"/>
+            <w:tcMar>
+              <w:left w:w="108" w:type="dxa"/>
+            </w:tcMar>
           </w:tcPr>
           <w:p>
             <w:pPr>
               <w:pStyle w:val="ListParagraph"/>
-              <w:ind w:left="0"/>
+              <w:spacing w:lineRule="auto" w:line="240" w:before="0" w:after="0"/>
+              <w:ind w:left="0" w:hanging="0"/>
+              <w:contextualSpacing/>
+              <w:rPr/>
             </w:pPr>
             <w:r>
+              <w:rPr/>
               <w:t>Test</w:t>
             </w:r>
           </w:p>
@@ -120,59 +202,94 @@
         <w:tc>
           <w:tcPr>
             <w:tcW w:w="1430" w:type="dxa"/>
+            <w:tcBorders/>
+            <w:shd w:fill="auto" w:val="clear"/>
+            <w:tcMar>
+              <w:left w:w="108" w:type="dxa"/>
+            </w:tcMar>
           </w:tcPr>
           <w:p>
             <w:pPr>
               <w:pStyle w:val="ListParagraph"/>
-              <w:ind w:left="0"/>
+              <w:spacing w:lineRule="auto" w:line="240" w:before="0" w:after="0"/>
+              <w:ind w:left="0" w:hanging="0"/>
+              <w:contextualSpacing/>
+              <w:rPr/>
             </w:pPr>
             <w:r>
+              <w:rPr/>
               <w:t>Train</w:t>
             </w:r>
           </w:p>
         </w:tc>
         <w:tc>
           <w:tcPr>
-            <w:tcW w:w="1430" w:type="dxa"/>
+            <w:tcW w:w="1429" w:type="dxa"/>
+            <w:tcBorders/>
+            <w:shd w:fill="auto" w:val="clear"/>
+            <w:tcMar>
+              <w:left w:w="108" w:type="dxa"/>
+            </w:tcMar>
           </w:tcPr>
           <w:p>
             <w:pPr>
               <w:pStyle w:val="ListParagraph"/>
-              <w:ind w:left="0"/>
+              <w:spacing w:lineRule="auto" w:line="240" w:before="0" w:after="0"/>
+              <w:ind w:left="0" w:hanging="0"/>
+              <w:contextualSpacing/>
+              <w:rPr/>
             </w:pPr>
             <w:r>
+              <w:rPr/>
               <w:t>Test</w:t>
             </w:r>
           </w:p>
         </w:tc>
       </w:tr>
       <w:tr>
+        <w:trPr/>
         <w:tc>
           <w:tcPr>
             <w:tcW w:w="2756" w:type="dxa"/>
+            <w:tcBorders/>
+            <w:shd w:fill="auto" w:val="clear"/>
+            <w:tcMar>
+              <w:left w:w="108" w:type="dxa"/>
+            </w:tcMar>
           </w:tcPr>
           <w:p>
             <w:pPr>
               <w:pStyle w:val="ListParagraph"/>
-              <w:ind w:left="0"/>
+              <w:spacing w:lineRule="auto" w:line="240" w:before="0" w:after="0"/>
+              <w:ind w:left="0" w:hanging="0"/>
+              <w:contextualSpacing/>
+              <w:rPr/>
             </w:pPr>
-            <w:proofErr w:type="spellStart"/>
             <w:r>
+              <w:rPr/>
               <w:t>AlwaysPredictOne</w:t>
             </w:r>
-            <w:proofErr w:type="spellEnd"/>
           </w:p>
         </w:tc>
         <w:tc>
           <w:tcPr>
             <w:tcW w:w="1584" w:type="dxa"/>
+            <w:tcBorders/>
+            <w:shd w:fill="auto" w:val="clear"/>
+            <w:tcMar>
+              <w:left w:w="108" w:type="dxa"/>
+            </w:tcMar>
           </w:tcPr>
           <w:p>
             <w:pPr>
               <w:pStyle w:val="ListParagraph"/>
-              <w:ind w:left="0"/>
+              <w:spacing w:lineRule="auto" w:line="240" w:before="0" w:after="0"/>
+              <w:ind w:left="0" w:hanging="0"/>
+              <w:contextualSpacing/>
+              <w:rPr/>
             </w:pPr>
             <w:r>
+              <w:rPr/>
               <w:t>0.642857</w:t>
             </w:r>
           </w:p>
@@ -180,13 +297,22 @@
         <w:tc>
           <w:tcPr>
             <w:tcW w:w="1430" w:type="dxa"/>
+            <w:tcBorders/>
+            <w:shd w:fill="auto" w:val="clear"/>
+            <w:tcMar>
+              <w:left w:w="108" w:type="dxa"/>
+            </w:tcMar>
           </w:tcPr>
           <w:p>
             <w:pPr>
               <w:pStyle w:val="ListParagraph"/>
-              <w:ind w:left="0"/>
+              <w:spacing w:lineRule="auto" w:line="240" w:before="0" w:after="0"/>
+              <w:ind w:left="0" w:hanging="0"/>
+              <w:contextualSpacing/>
+              <w:rPr/>
             </w:pPr>
             <w:r>
+              <w:rPr/>
               <w:t>0.5</w:t>
             </w:r>
           </w:p>
@@ -194,59 +320,94 @@
         <w:tc>
           <w:tcPr>
             <w:tcW w:w="1430" w:type="dxa"/>
+            <w:tcBorders/>
+            <w:shd w:fill="auto" w:val="clear"/>
+            <w:tcMar>
+              <w:left w:w="108" w:type="dxa"/>
+            </w:tcMar>
           </w:tcPr>
           <w:p>
             <w:pPr>
               <w:pStyle w:val="ListParagraph"/>
-              <w:ind w:left="0"/>
+              <w:spacing w:lineRule="auto" w:line="240" w:before="0" w:after="0"/>
+              <w:ind w:left="0" w:hanging="0"/>
+              <w:contextualSpacing/>
+              <w:rPr/>
             </w:pPr>
             <w:r>
+              <w:rPr/>
               <w:t>0.504167</w:t>
             </w:r>
           </w:p>
         </w:tc>
         <w:tc>
           <w:tcPr>
-            <w:tcW w:w="1430" w:type="dxa"/>
+            <w:tcW w:w="1429" w:type="dxa"/>
+            <w:tcBorders/>
+            <w:shd w:fill="auto" w:val="clear"/>
+            <w:tcMar>
+              <w:left w:w="108" w:type="dxa"/>
+            </w:tcMar>
           </w:tcPr>
           <w:p>
             <w:pPr>
               <w:pStyle w:val="ListParagraph"/>
-              <w:ind w:left="0"/>
+              <w:spacing w:lineRule="auto" w:line="240" w:before="0" w:after="0"/>
+              <w:ind w:left="0" w:hanging="0"/>
+              <w:contextualSpacing/>
+              <w:rPr/>
             </w:pPr>
             <w:r>
+              <w:rPr/>
               <w:t>0.5025</w:t>
             </w:r>
           </w:p>
         </w:tc>
       </w:tr>
       <w:tr>
+        <w:trPr/>
         <w:tc>
           <w:tcPr>
             <w:tcW w:w="2756" w:type="dxa"/>
+            <w:tcBorders/>
+            <w:shd w:fill="auto" w:val="clear"/>
+            <w:tcMar>
+              <w:left w:w="108" w:type="dxa"/>
+            </w:tcMar>
           </w:tcPr>
           <w:p>
             <w:pPr>
               <w:pStyle w:val="ListParagraph"/>
-              <w:ind w:left="0"/>
+              <w:spacing w:lineRule="auto" w:line="240" w:before="0" w:after="0"/>
+              <w:ind w:left="0" w:hanging="0"/>
+              <w:contextualSpacing/>
+              <w:rPr/>
             </w:pPr>
-            <w:proofErr w:type="spellStart"/>
             <w:r>
+              <w:rPr/>
               <w:t>AlwaysPredictMostFrequent</w:t>
             </w:r>
-            <w:proofErr w:type="spellEnd"/>
           </w:p>
         </w:tc>
         <w:tc>
           <w:tcPr>
             <w:tcW w:w="1584" w:type="dxa"/>
+            <w:tcBorders/>
+            <w:shd w:fill="auto" w:val="clear"/>
+            <w:tcMar>
+              <w:left w:w="108" w:type="dxa"/>
+            </w:tcMar>
           </w:tcPr>
           <w:p>
             <w:pPr>
               <w:pStyle w:val="ListParagraph"/>
-              <w:ind w:left="0"/>
+              <w:spacing w:lineRule="auto" w:line="240" w:before="0" w:after="0"/>
+              <w:ind w:left="0" w:hanging="0"/>
+              <w:contextualSpacing/>
+              <w:rPr/>
             </w:pPr>
             <w:r>
+              <w:rPr/>
               <w:t>0.642857</w:t>
             </w:r>
           </w:p>
@@ -254,13 +415,22 @@
         <w:tc>
           <w:tcPr>
             <w:tcW w:w="1430" w:type="dxa"/>
+            <w:tcBorders/>
+            <w:shd w:fill="auto" w:val="clear"/>
+            <w:tcMar>
+              <w:left w:w="108" w:type="dxa"/>
+            </w:tcMar>
           </w:tcPr>
           <w:p>
             <w:pPr>
               <w:pStyle w:val="ListParagraph"/>
-              <w:ind w:left="0"/>
+              <w:spacing w:lineRule="auto" w:line="240" w:before="0" w:after="0"/>
+              <w:ind w:left="0" w:hanging="0"/>
+              <w:contextualSpacing/>
+              <w:rPr/>
             </w:pPr>
             <w:r>
+              <w:rPr/>
               <w:t>0.5</w:t>
             </w:r>
           </w:p>
@@ -268,59 +438,94 @@
         <w:tc>
           <w:tcPr>
             <w:tcW w:w="1430" w:type="dxa"/>
+            <w:tcBorders/>
+            <w:shd w:fill="auto" w:val="clear"/>
+            <w:tcMar>
+              <w:left w:w="108" w:type="dxa"/>
+            </w:tcMar>
           </w:tcPr>
           <w:p>
             <w:pPr>
               <w:pStyle w:val="ListParagraph"/>
-              <w:ind w:left="0"/>
+              <w:spacing w:lineRule="auto" w:line="240" w:before="0" w:after="0"/>
+              <w:ind w:left="0" w:hanging="0"/>
+              <w:contextualSpacing/>
+              <w:rPr/>
             </w:pPr>
             <w:r>
+              <w:rPr/>
               <w:t>0.504167</w:t>
             </w:r>
           </w:p>
         </w:tc>
         <w:tc>
           <w:tcPr>
-            <w:tcW w:w="1430" w:type="dxa"/>
+            <w:tcW w:w="1429" w:type="dxa"/>
+            <w:tcBorders/>
+            <w:shd w:fill="auto" w:val="clear"/>
+            <w:tcMar>
+              <w:left w:w="108" w:type="dxa"/>
+            </w:tcMar>
           </w:tcPr>
           <w:p>
             <w:pPr>
               <w:pStyle w:val="ListParagraph"/>
-              <w:ind w:left="0"/>
+              <w:spacing w:lineRule="auto" w:line="240" w:before="0" w:after="0"/>
+              <w:ind w:left="0" w:hanging="0"/>
+              <w:contextualSpacing/>
+              <w:rPr/>
             </w:pPr>
             <w:r>
+              <w:rPr/>
               <w:t>0.5025</w:t>
             </w:r>
           </w:p>
         </w:tc>
       </w:tr>
       <w:tr>
+        <w:trPr/>
         <w:tc>
           <w:tcPr>
             <w:tcW w:w="2756" w:type="dxa"/>
+            <w:tcBorders/>
+            <w:shd w:fill="auto" w:val="clear"/>
+            <w:tcMar>
+              <w:left w:w="108" w:type="dxa"/>
+            </w:tcMar>
           </w:tcPr>
           <w:p>
             <w:pPr>
               <w:pStyle w:val="ListParagraph"/>
-              <w:ind w:left="0"/>
+              <w:spacing w:lineRule="auto" w:line="240" w:before="0" w:after="0"/>
+              <w:ind w:left="0" w:hanging="0"/>
+              <w:contextualSpacing/>
+              <w:rPr/>
             </w:pPr>
-            <w:proofErr w:type="spellStart"/>
             <w:r>
+              <w:rPr/>
               <w:t>FirstFeatureClassifier</w:t>
             </w:r>
-            <w:proofErr w:type="spellEnd"/>
           </w:p>
         </w:tc>
         <w:tc>
           <w:tcPr>
             <w:tcW w:w="1584" w:type="dxa"/>
+            <w:tcBorders/>
+            <w:shd w:fill="auto" w:val="clear"/>
+            <w:tcMar>
+              <w:left w:w="108" w:type="dxa"/>
+            </w:tcMar>
           </w:tcPr>
           <w:p>
             <w:pPr>
               <w:pStyle w:val="ListParagraph"/>
-              <w:ind w:left="0"/>
+              <w:spacing w:lineRule="auto" w:line="240" w:before="0" w:after="0"/>
+              <w:ind w:left="0" w:hanging="0"/>
+              <w:contextualSpacing/>
+              <w:rPr/>
             </w:pPr>
             <w:r>
+              <w:rPr/>
               <w:t>0.714286</w:t>
             </w:r>
           </w:p>
@@ -328,13 +533,22 @@
         <w:tc>
           <w:tcPr>
             <w:tcW w:w="1430" w:type="dxa"/>
+            <w:tcBorders/>
+            <w:shd w:fill="auto" w:val="clear"/>
+            <w:tcMar>
+              <w:left w:w="108" w:type="dxa"/>
+            </w:tcMar>
           </w:tcPr>
           <w:p>
             <w:pPr>
               <w:pStyle w:val="ListParagraph"/>
-              <w:ind w:left="0"/>
+              <w:spacing w:lineRule="auto" w:line="240" w:before="0" w:after="0"/>
+              <w:ind w:left="0" w:hanging="0"/>
+              <w:contextualSpacing/>
+              <w:rPr/>
             </w:pPr>
             <w:r>
+              <w:rPr/>
               <w:t>0.666667</w:t>
             </w:r>
           </w:p>
@@ -342,170 +556,302 @@
         <w:tc>
           <w:tcPr>
             <w:tcW w:w="1430" w:type="dxa"/>
+            <w:tcBorders/>
+            <w:shd w:fill="auto" w:val="clear"/>
+            <w:tcMar>
+              <w:left w:w="108" w:type="dxa"/>
+            </w:tcMar>
           </w:tcPr>
           <w:p>
             <w:pPr>
               <w:pStyle w:val="ListParagraph"/>
-              <w:ind w:left="0"/>
+              <w:spacing w:lineRule="auto" w:line="240" w:before="0" w:after="0"/>
+              <w:ind w:left="0" w:hanging="0"/>
+              <w:contextualSpacing/>
+              <w:rPr/>
             </w:pPr>
             <w:r>
+              <w:rPr/>
               <w:t>0.504167</w:t>
             </w:r>
           </w:p>
         </w:tc>
         <w:tc>
           <w:tcPr>
-            <w:tcW w:w="1430" w:type="dxa"/>
+            <w:tcW w:w="1429" w:type="dxa"/>
+            <w:tcBorders/>
+            <w:shd w:fill="auto" w:val="clear"/>
+            <w:tcMar>
+              <w:left w:w="108" w:type="dxa"/>
+            </w:tcMar>
           </w:tcPr>
           <w:p>
             <w:pPr>
               <w:pStyle w:val="ListParagraph"/>
-              <w:ind w:left="0"/>
+              <w:spacing w:lineRule="auto" w:line="240" w:before="0" w:after="0"/>
+              <w:ind w:left="0" w:hanging="0"/>
+              <w:contextualSpacing/>
+              <w:rPr/>
             </w:pPr>
             <w:r>
+              <w:rPr/>
               <w:t>0.5025</w:t>
             </w:r>
           </w:p>
         </w:tc>
       </w:tr>
     </w:tbl>
-    <w:p/>
-    <w:p>
-      <w:r>
+    <w:p>
+      <w:pPr>
+        <w:pStyle w:val="Normal"/>
+        <w:rPr/>
+      </w:pPr>
+      <w:r>
+        <w:rPr/>
+      </w:r>
+    </w:p>
+    <w:p>
+      <w:pPr>
+        <w:pStyle w:val="Normal"/>
+        <w:rPr/>
+      </w:pPr>
+      <w:r>
+        <w:rPr/>
         <w:t>Question 2)</w:t>
       </w:r>
     </w:p>
     <w:p>
-      <w:r>
-        <w:t xml:space="preserve">     None, </w:t>
-      </w:r>
-      <w:proofErr w:type="spellStart"/>
-      <w:r>
-        <w:t>AlwaysPredictMostFrequent</w:t>
-      </w:r>
-      <w:proofErr w:type="spellEnd"/>
-      <w:r>
-        <w:t xml:space="preserve"> and </w:t>
-      </w:r>
-      <w:proofErr w:type="spellStart"/>
-      <w:r>
-        <w:t>AlwaysPredictOne</w:t>
-      </w:r>
-      <w:proofErr w:type="spellEnd"/>
-      <w:r>
-        <w:t xml:space="preserve"> has same performance for both Datasets</w:t>
-      </w:r>
-    </w:p>
-    <w:p>
-      <w:r>
+      <w:pPr>
+        <w:pStyle w:val="Normal"/>
+        <w:rPr/>
+      </w:pPr>
+      <w:r>
+        <w:rPr/>
+        <w:t xml:space="preserve">     </w:t>
+      </w:r>
+      <w:r>
+        <w:rPr/>
+        <w:t>None, AlwaysPredictMostFrequent and AlwaysPredictOne has same performance for both Datasets</w:t>
+      </w:r>
+    </w:p>
+    <w:p>
+      <w:pPr>
+        <w:pStyle w:val="Normal"/>
+        <w:rPr/>
+      </w:pPr>
+      <w:r>
+        <w:rPr/>
         <w:t>Question 3)</w:t>
       </w:r>
     </w:p>
     <w:p>
-      <w:r>
-        <w:t xml:space="preserve">     Tennis Data, is where </w:t>
-      </w:r>
-      <w:proofErr w:type="spellStart"/>
-      <w:r>
-        <w:t>FirstFeatureClassifier</w:t>
-      </w:r>
-      <w:proofErr w:type="spellEnd"/>
-      <w:r>
-        <w:t xml:space="preserve"> outperforms </w:t>
-      </w:r>
-      <w:proofErr w:type="spellStart"/>
-      <w:r>
-        <w:t>AlwaysPredictOne</w:t>
-      </w:r>
-      <w:proofErr w:type="spellEnd"/>
-    </w:p>
-    <w:p>
-      <w:r>
+      <w:pPr>
+        <w:pStyle w:val="Normal"/>
+        <w:rPr/>
+      </w:pPr>
+      <w:r>
+        <w:rPr/>
+        <w:t xml:space="preserve">     </w:t>
+      </w:r>
+      <w:r>
+        <w:rPr/>
+        <w:t>Tennis Data, is where FirstFeatureClassifier outperforms AlwaysPredictOne</w:t>
+      </w:r>
+    </w:p>
+    <w:p>
+      <w:pPr>
+        <w:pStyle w:val="Normal"/>
+        <w:rPr/>
+      </w:pPr>
+      <w:r>
+        <w:rPr/>
         <w:t>Question 4)</w:t>
       </w:r>
     </w:p>
     <w:p>
-      <w:r>
+      <w:pPr>
+        <w:pStyle w:val="Normal"/>
+        <w:rPr/>
+      </w:pPr>
+      <w:r>
+        <w:rPr/>
         <w:t xml:space="preserve">     </w:t>
       </w:r>
       <w:r>
-        <w:t>The second line computes the training accuracy or average of the values of that are Y &gt; 0 and X &gt; 0</w:t>
-      </w:r>
-      <w:r>
-        <w:t xml:space="preserve">; </w:t>
-      </w:r>
-      <w:r>
+        <w:rPr/>
+        <w:t xml:space="preserve">The second line computes the training accuracy or average of the values of that are Y &gt; 0 and X &gt; 0; </w:t>
         <w:br/>
-        <w:t xml:space="preserve">     because it gets the aver</w:t>
-      </w:r>
-      <w:r>
-        <w:t xml:space="preserve">age of the points where the labels y </w:t>
-      </w:r>
-      <w:proofErr w:type="gramStart"/>
-      <w:r>
-        <w:t>are</w:t>
-      </w:r>
-      <w:proofErr w:type="gramEnd"/>
-      <w:r>
-        <w:t xml:space="preserve"> greater than 0</w:t>
-      </w:r>
-      <w:r>
-        <w:t xml:space="preserve"> AND </w:t>
-      </w:r>
-      <w:r>
-        <w:t xml:space="preserve">prediction of </w:t>
-      </w:r>
-      <w:r>
-        <w:t xml:space="preserve">X is </w:t>
-      </w:r>
-      <w:r>
+        <w:t xml:space="preserve">     because it gets the average of the points where the labels y are greater than 0 AND prediction of X is </w:t>
         <w:br/>
-        <w:t xml:space="preserve">     greater </w:t>
-      </w:r>
-      <w:proofErr w:type="spellStart"/>
-      <w:r>
-        <w:t>then</w:t>
-      </w:r>
-      <w:proofErr w:type="spellEnd"/>
-      <w:r>
-        <w:t xml:space="preserve"> 0; then averages</w:t>
-      </w:r>
-    </w:p>
-    <w:p/>
-    <w:p/>
-    <w:p/>
-    <w:p/>
-    <w:p/>
-    <w:p/>
-    <w:p/>
-    <w:p/>
-    <w:p/>
-    <w:p/>
-    <w:p/>
-    <w:p/>
-    <w:p/>
-    <w:p/>
-    <w:p>
-      <w:r>
-        <w:lastRenderedPageBreak/>
+        <w:t xml:space="preserve">     greater then 0; then averages</w:t>
+      </w:r>
+    </w:p>
+    <w:p>
+      <w:pPr>
+        <w:pStyle w:val="Normal"/>
+        <w:rPr/>
+      </w:pPr>
+      <w:r>
+        <w:rPr/>
+      </w:r>
+    </w:p>
+    <w:p>
+      <w:pPr>
+        <w:pStyle w:val="Normal"/>
+        <w:rPr/>
+      </w:pPr>
+      <w:r>
+        <w:rPr/>
+      </w:r>
+    </w:p>
+    <w:p>
+      <w:pPr>
+        <w:pStyle w:val="Normal"/>
+        <w:rPr/>
+      </w:pPr>
+      <w:r>
+        <w:rPr/>
+      </w:r>
+    </w:p>
+    <w:p>
+      <w:pPr>
+        <w:pStyle w:val="Normal"/>
+        <w:rPr/>
+      </w:pPr>
+      <w:r>
+        <w:rPr/>
+      </w:r>
+    </w:p>
+    <w:p>
+      <w:pPr>
+        <w:pStyle w:val="Normal"/>
+        <w:rPr/>
+      </w:pPr>
+      <w:r>
+        <w:rPr/>
+      </w:r>
+    </w:p>
+    <w:p>
+      <w:pPr>
+        <w:pStyle w:val="Normal"/>
+        <w:rPr/>
+      </w:pPr>
+      <w:r>
+        <w:rPr/>
+      </w:r>
+    </w:p>
+    <w:p>
+      <w:pPr>
+        <w:pStyle w:val="Normal"/>
+        <w:rPr/>
+      </w:pPr>
+      <w:r>
+        <w:rPr/>
+      </w:r>
+    </w:p>
+    <w:p>
+      <w:pPr>
+        <w:pStyle w:val="Normal"/>
+        <w:rPr/>
+      </w:pPr>
+      <w:r>
+        <w:rPr/>
+      </w:r>
+    </w:p>
+    <w:p>
+      <w:pPr>
+        <w:pStyle w:val="Normal"/>
+        <w:rPr/>
+      </w:pPr>
+      <w:r>
+        <w:rPr/>
+      </w:r>
+    </w:p>
+    <w:p>
+      <w:pPr>
+        <w:pStyle w:val="Normal"/>
+        <w:rPr/>
+      </w:pPr>
+      <w:r>
+        <w:rPr/>
+      </w:r>
+    </w:p>
+    <w:p>
+      <w:pPr>
+        <w:pStyle w:val="Normal"/>
+        <w:rPr/>
+      </w:pPr>
+      <w:r>
+        <w:rPr/>
+      </w:r>
+    </w:p>
+    <w:p>
+      <w:pPr>
+        <w:pStyle w:val="Normal"/>
+        <w:rPr/>
+      </w:pPr>
+      <w:r>
+        <w:rPr/>
+      </w:r>
+    </w:p>
+    <w:p>
+      <w:pPr>
+        <w:pStyle w:val="Normal"/>
+        <w:rPr/>
+      </w:pPr>
+      <w:r>
+        <w:rPr/>
+      </w:r>
+    </w:p>
+    <w:p>
+      <w:pPr>
+        <w:pStyle w:val="Normal"/>
+        <w:rPr/>
+      </w:pPr>
+      <w:r>
+        <w:rPr/>
+      </w:r>
+    </w:p>
+    <w:p>
+      <w:pPr>
+        <w:pStyle w:val="Normal"/>
+        <w:rPr/>
+      </w:pPr>
+      <w:r>
+        <w:rPr/>
         <w:t>Question 2 Decision Tree)</w:t>
       </w:r>
     </w:p>
     <w:p>
-      <w:r>
+      <w:pPr>
+        <w:pStyle w:val="Normal"/>
+        <w:rPr/>
+      </w:pPr>
+      <w:r>
+        <w:rPr/>
         <w:t>5)</w:t>
       </w:r>
     </w:p>
-    <w:p/>
-    <w:p>
-      <w:r>
-        <w:rPr>
-          <w:noProof/>
-        </w:rPr>
+    <w:p>
+      <w:pPr>
+        <w:pStyle w:val="Normal"/>
+        <w:rPr/>
+      </w:pPr>
+      <w:r>
+        <w:rPr/>
+      </w:r>
+    </w:p>
+    <w:p>
+      <w:pPr>
+        <w:pStyle w:val="Normal"/>
+        <w:rPr/>
+      </w:pPr>
+      <w:r>
+        <w:rPr/>
         <w:drawing>
-          <wp:inline distT="0" distB="0" distL="0" distR="0">
+          <wp:inline distT="0" distB="9525" distL="0" distR="0">
             <wp:extent cx="5848350" cy="4391025"/>
-            <wp:effectExtent l="0" t="0" r="0" b="9525"/>
+            <wp:effectExtent l="0" t="0" r="0" b="0"/>
             <wp:docPr id="1" name="Picture 1" descr="C:\Users\csalaman\AppData\Local\Microsoft\Windows\INetCache\Content.Word\DT_Learning_Curve.png"/>
             <wp:cNvGraphicFramePr>
               <a:graphicFrameLocks xmlns:a="http://schemas.openxmlformats.org/drawingml/2006/main" noChangeAspect="1"/>
@@ -514,20 +860,13 @@
               <a:graphicData uri="http://schemas.openxmlformats.org/drawingml/2006/picture">
                 <pic:pic xmlns:pic="http://schemas.openxmlformats.org/drawingml/2006/picture">
                   <pic:nvPicPr>
-                    <pic:cNvPr id="0" name="Picture 1" descr="C:\Users\csalaman\AppData\Local\Microsoft\Windows\INetCache\Content.Word\DT_Learning_Curve.png"/>
+                    <pic:cNvPr id="1" name="Picture 1" descr="C:\Users\csalaman\AppData\Local\Microsoft\Windows\INetCache\Content.Word\DT_Learning_Curve.png"/>
                     <pic:cNvPicPr>
                       <a:picLocks noChangeAspect="1" noChangeArrowheads="1"/>
                     </pic:cNvPicPr>
                   </pic:nvPicPr>
                   <pic:blipFill>
-                    <a:blip r:embed="rId5">
-                      <a:extLst>
-                        <a:ext uri="{28A0092B-C50C-407E-A947-70E740481C1C}">
-                          <a14:useLocalDpi xmlns:a14="http://schemas.microsoft.com/office/drawing/2010/main" val="0"/>
-                        </a:ext>
-                      </a:extLst>
-                    </a:blip>
-                    <a:srcRect/>
+                    <a:blip r:embed="rId2"/>
                     <a:stretch>
                       <a:fillRect/>
                     </a:stretch>
@@ -540,10 +879,6 @@
                     <a:prstGeom prst="rect">
                       <a:avLst/>
                     </a:prstGeom>
-                    <a:noFill/>
-                    <a:ln>
-                      <a:noFill/>
-                    </a:ln>
                   </pic:spPr>
                 </pic:pic>
               </a:graphicData>
@@ -553,38 +888,99 @@
       </w:r>
     </w:p>
     <w:p>
-      <w:r>
+      <w:pPr>
+        <w:pStyle w:val="Normal"/>
+        <w:rPr/>
+      </w:pPr>
+      <w:r>
+        <w:rPr/>
         <w:t>*Note: DT tested on testDecisonTree.py</w:t>
       </w:r>
     </w:p>
     <w:p>
-      <w:r>
-        <w:t xml:space="preserve">6) </w:t>
-      </w:r>
-      <w:r>
-        <w:t xml:space="preserve">There reason why the training data goes down is because we are limited to a certain depts. With lower data do test on, we can see that the predictions have a high accuracy, but as we increase the amount of data, it starts to decrease, and at one point, it starts to decrease at a steady rate. The test data starts to increase as we get as we get more data. It is not monotonically because there are times when the accuracy decreases and then decreases. </w:t>
-      </w:r>
-    </w:p>
-    <w:p/>
-    <w:p/>
-    <w:p/>
-    <w:p/>
-    <w:p/>
-    <w:p>
-      <w:r>
-        <w:lastRenderedPageBreak/>
+      <w:pPr>
+        <w:pStyle w:val="Normal"/>
+        <w:rPr/>
+      </w:pPr>
+      <w:r>
+        <w:rPr/>
+        <w:t>6) There reason why the training data goes down is because we are limited to a certain dept</w:t>
+      </w:r>
+      <w:r>
+        <w:rPr/>
+        <w:t>h</w:t>
+      </w:r>
+      <w:r>
+        <w:rPr/>
+        <w:t xml:space="preserve">s. With lower data do test on, we can see that the predictions have a high accuracy, but as we increase the amount of data, it starts to decrease, and at one point, it starts to decrease at a steady rate. The test data starts to increase as we get as we get more data. It is not monotonically because there are times when the accuracy decreases and then decreases. </w:t>
+      </w:r>
+    </w:p>
+    <w:p>
+      <w:pPr>
+        <w:pStyle w:val="Normal"/>
+        <w:rPr/>
+      </w:pPr>
+      <w:r>
+        <w:rPr/>
+      </w:r>
+    </w:p>
+    <w:p>
+      <w:pPr>
+        <w:pStyle w:val="Normal"/>
+        <w:rPr/>
+      </w:pPr>
+      <w:r>
+        <w:rPr/>
+      </w:r>
+    </w:p>
+    <w:p>
+      <w:pPr>
+        <w:pStyle w:val="Normal"/>
+        <w:rPr/>
+      </w:pPr>
+      <w:r>
+        <w:rPr/>
+      </w:r>
+    </w:p>
+    <w:p>
+      <w:pPr>
+        <w:pStyle w:val="Normal"/>
+        <w:rPr/>
+      </w:pPr>
+      <w:r>
+        <w:rPr/>
+      </w:r>
+    </w:p>
+    <w:p>
+      <w:pPr>
+        <w:pStyle w:val="Normal"/>
+        <w:rPr/>
+      </w:pPr>
+      <w:r>
+        <w:rPr/>
+      </w:r>
+    </w:p>
+    <w:p>
+      <w:pPr>
+        <w:pStyle w:val="Normal"/>
+        <w:rPr/>
+      </w:pPr>
+      <w:r>
+        <w:rPr/>
         <w:t>7)</w:t>
       </w:r>
     </w:p>
     <w:p>
-      <w:r>
-        <w:rPr>
-          <w:noProof/>
-        </w:rPr>
+      <w:pPr>
+        <w:pStyle w:val="Normal"/>
+        <w:rPr/>
+      </w:pPr>
+      <w:r>
+        <w:rPr/>
         <w:drawing>
-          <wp:inline distT="0" distB="0" distL="0" distR="0">
+          <wp:inline distT="0" distB="9525" distL="0" distR="0">
             <wp:extent cx="5848350" cy="4391025"/>
-            <wp:effectExtent l="0" t="0" r="0" b="9525"/>
+            <wp:effectExtent l="0" t="0" r="0" b="0"/>
             <wp:docPr id="2" name="Picture 2" descr="C:\Users\csalaman\AppData\Local\Microsoft\Windows\INetCache\Content.Word\HyperparamDT.PNG"/>
             <wp:cNvGraphicFramePr>
               <a:graphicFrameLocks xmlns:a="http://schemas.openxmlformats.org/drawingml/2006/main" noChangeAspect="1"/>
@@ -593,20 +989,13 @@
               <a:graphicData uri="http://schemas.openxmlformats.org/drawingml/2006/picture">
                 <pic:pic xmlns:pic="http://schemas.openxmlformats.org/drawingml/2006/picture">
                   <pic:nvPicPr>
-                    <pic:cNvPr id="0" name="Picture 3" descr="C:\Users\csalaman\AppData\Local\Microsoft\Windows\INetCache\Content.Word\HyperparamDT.PNG"/>
+                    <pic:cNvPr id="2" name="Picture 2" descr="C:\Users\csalaman\AppData\Local\Microsoft\Windows\INetCache\Content.Word\HyperparamDT.PNG"/>
                     <pic:cNvPicPr>
                       <a:picLocks noChangeAspect="1" noChangeArrowheads="1"/>
                     </pic:cNvPicPr>
                   </pic:nvPicPr>
                   <pic:blipFill>
-                    <a:blip r:embed="rId6">
-                      <a:extLst>
-                        <a:ext uri="{28A0092B-C50C-407E-A947-70E740481C1C}">
-                          <a14:useLocalDpi xmlns:a14="http://schemas.microsoft.com/office/drawing/2010/main" val="0"/>
-                        </a:ext>
-                      </a:extLst>
-                    </a:blip>
-                    <a:srcRect/>
+                    <a:blip r:embed="rId3"/>
                     <a:stretch>
                       <a:fillRect/>
                     </a:stretch>
@@ -619,10 +1008,6 @@
                     <a:prstGeom prst="rect">
                       <a:avLst/>
                     </a:prstGeom>
-                    <a:noFill/>
-                    <a:ln>
-                      <a:noFill/>
-                    </a:ln>
                   </pic:spPr>
                 </pic:pic>
               </a:graphicData>
@@ -632,49 +1017,118 @@
       </w:r>
     </w:p>
     <w:p>
-      <w:r>
-        <w:t>8</w:t>
-      </w:r>
-      <w:r>
-        <w:t xml:space="preserve">) </w:t>
-      </w:r>
-      <w:r>
-        <w:t>There reason why the Training set is monotonically increasing is because we have more depth to train our data, and give higher accuracy. The reason we it is monotonically increase is because we start to overfit the training set. We can see that around depth 12 is when we start starts to show how overfit the data is because as training accuracy increases, the test data accuracy starts decreasing and is no longer able to generalize.</w:t>
-      </w:r>
-    </w:p>
-    <w:p/>
-    <w:p/>
-    <w:p/>
-    <w:p/>
-    <w:p/>
-    <w:p/>
-    <w:p/>
-    <w:p/>
-    <w:p>
-      <w:r>
-        <w:lastRenderedPageBreak/>
+      <w:pPr>
+        <w:pStyle w:val="Normal"/>
+        <w:rPr/>
+      </w:pPr>
+      <w:r>
+        <w:rPr/>
+        <w:t>8) There reason why the Training set is monotonically increasing is because we have more depth to train our data, and give higher accuracy. The reason we it is monotonically increase is because we start to overfit the training set. We can see that around depth 12 is when we start starts to show how overfit the data is because as training accuracy increases, the test data accuracy starts decreasing and is no longer able to generalize.</w:t>
+      </w:r>
+    </w:p>
+    <w:p>
+      <w:pPr>
+        <w:pStyle w:val="Normal"/>
+        <w:rPr/>
+      </w:pPr>
+      <w:r>
+        <w:rPr/>
+      </w:r>
+    </w:p>
+    <w:p>
+      <w:pPr>
+        <w:pStyle w:val="Normal"/>
+        <w:rPr/>
+      </w:pPr>
+      <w:r>
+        <w:rPr/>
+      </w:r>
+    </w:p>
+    <w:p>
+      <w:pPr>
+        <w:pStyle w:val="Normal"/>
+        <w:rPr/>
+      </w:pPr>
+      <w:r>
+        <w:rPr/>
+      </w:r>
+    </w:p>
+    <w:p>
+      <w:pPr>
+        <w:pStyle w:val="Normal"/>
+        <w:rPr/>
+      </w:pPr>
+      <w:r>
+        <w:rPr/>
+      </w:r>
+    </w:p>
+    <w:p>
+      <w:pPr>
+        <w:pStyle w:val="Normal"/>
+        <w:rPr/>
+      </w:pPr>
+      <w:r>
+        <w:rPr/>
+      </w:r>
+    </w:p>
+    <w:p>
+      <w:pPr>
+        <w:pStyle w:val="Normal"/>
+        <w:rPr/>
+      </w:pPr>
+      <w:r>
+        <w:rPr/>
+      </w:r>
+    </w:p>
+    <w:p>
+      <w:pPr>
+        <w:pStyle w:val="Normal"/>
+        <w:rPr/>
+      </w:pPr>
+      <w:r>
+        <w:rPr/>
+      </w:r>
+    </w:p>
+    <w:p>
+      <w:pPr>
+        <w:pStyle w:val="Normal"/>
+        <w:rPr/>
+      </w:pPr>
+      <w:r>
+        <w:rPr/>
+      </w:r>
+    </w:p>
+    <w:p>
+      <w:pPr>
+        <w:pStyle w:val="Normal"/>
+        <w:rPr/>
+      </w:pPr>
+      <w:r>
+        <w:rPr/>
         <w:t>3 Nearest Neighbor)</w:t>
       </w:r>
     </w:p>
     <w:p>
-      <w:r>
-        <w:t xml:space="preserve">*Note: code test on </w:t>
-      </w:r>
-      <w:proofErr w:type="spellStart"/>
-      <w:r>
-        <w:t>testKNN</w:t>
-      </w:r>
-      <w:proofErr w:type="spellEnd"/>
-    </w:p>
-    <w:p>
-      <w:r>
-        <w:rPr>
-          <w:noProof/>
-        </w:rPr>
+      <w:pPr>
+        <w:pStyle w:val="Normal"/>
+        <w:rPr/>
+      </w:pPr>
+      <w:r>
+        <w:rPr/>
+        <w:t>*Note: code test on testKNN</w:t>
+      </w:r>
+    </w:p>
+    <w:p>
+      <w:pPr>
+        <w:pStyle w:val="Normal"/>
+        <w:rPr/>
+      </w:pPr>
+      <w:r>
+        <w:rPr/>
         <w:drawing>
-          <wp:inline distT="0" distB="0" distL="0" distR="0">
+          <wp:inline distT="0" distB="9525" distL="0" distR="0">
             <wp:extent cx="5848350" cy="4391025"/>
-            <wp:effectExtent l="0" t="0" r="0" b="9525"/>
+            <wp:effectExtent l="0" t="0" r="0" b="0"/>
             <wp:docPr id="3" name="Picture 3" descr="C:\Users\csalaman\AppData\Local\Microsoft\Windows\INetCache\Content.Word\KNN_on_DigitsData.png"/>
             <wp:cNvGraphicFramePr>
               <a:graphicFrameLocks xmlns:a="http://schemas.openxmlformats.org/drawingml/2006/main" noChangeAspect="1"/>
@@ -683,20 +1137,13 @@
               <a:graphicData uri="http://schemas.openxmlformats.org/drawingml/2006/picture">
                 <pic:pic xmlns:pic="http://schemas.openxmlformats.org/drawingml/2006/picture">
                   <pic:nvPicPr>
-                    <pic:cNvPr id="0" name="Picture 1" descr="C:\Users\csalaman\AppData\Local\Microsoft\Windows\INetCache\Content.Word\KNN_on_DigitsData.png"/>
+                    <pic:cNvPr id="3" name="Picture 3" descr="C:\Users\csalaman\AppData\Local\Microsoft\Windows\INetCache\Content.Word\KNN_on_DigitsData.png"/>
                     <pic:cNvPicPr>
                       <a:picLocks noChangeAspect="1" noChangeArrowheads="1"/>
                     </pic:cNvPicPr>
                   </pic:nvPicPr>
                   <pic:blipFill>
-                    <a:blip r:embed="rId7">
-                      <a:extLst>
-                        <a:ext uri="{28A0092B-C50C-407E-A947-70E740481C1C}">
-                          <a14:useLocalDpi xmlns:a14="http://schemas.microsoft.com/office/drawing/2010/main" val="0"/>
-                        </a:ext>
-                      </a:extLst>
-                    </a:blip>
-                    <a:srcRect/>
+                    <a:blip r:embed="rId4"/>
                     <a:stretch>
                       <a:fillRect/>
                     </a:stretch>
@@ -709,10 +1156,6 @@
                     <a:prstGeom prst="rect">
                       <a:avLst/>
                     </a:prstGeom>
-                    <a:noFill/>
-                    <a:ln>
-                      <a:noFill/>
-                    </a:ln>
                   </pic:spPr>
                 </pic:pic>
               </a:graphicData>
@@ -722,33 +1165,118 @@
       </w:r>
     </w:p>
     <w:p>
-      <w:r>
+      <w:pPr>
+        <w:pStyle w:val="Normal"/>
+        <w:rPr/>
+      </w:pPr>
+      <w:r>
+        <w:rPr/>
         <w:t xml:space="preserve">9) There is a spike in the training accuracy on the left because we are overfitting. We have 5-NN on approximately 2 – 5 data points; which leads to high accuracy in training; it is overfitting. The trend that we notice on the test accuracy is that its starts to increase in the rate of growth as more data points are tested on. It starts to become more accurate because of more data point inputs. </w:t>
       </w:r>
     </w:p>
-    <w:p/>
-    <w:p/>
-    <w:p/>
-    <w:p/>
-    <w:p/>
-    <w:p/>
-    <w:p/>
-    <w:p/>
-    <w:p>
-      <w:r>
-        <w:lastRenderedPageBreak/>
+    <w:p>
+      <w:pPr>
+        <w:pStyle w:val="Normal"/>
+        <w:rPr/>
+      </w:pPr>
+      <w:r>
+        <w:rPr/>
+      </w:r>
+    </w:p>
+    <w:p>
+      <w:pPr>
+        <w:pStyle w:val="Normal"/>
+        <w:rPr/>
+      </w:pPr>
+      <w:r>
+        <w:rPr/>
+      </w:r>
+    </w:p>
+    <w:p>
+      <w:pPr>
+        <w:pStyle w:val="Normal"/>
+        <w:rPr/>
+      </w:pPr>
+      <w:r>
+        <w:rPr/>
+      </w:r>
+    </w:p>
+    <w:p>
+      <w:pPr>
+        <w:pStyle w:val="Normal"/>
+        <w:rPr/>
+      </w:pPr>
+      <w:r>
+        <w:rPr/>
+      </w:r>
+    </w:p>
+    <w:p>
+      <w:pPr>
+        <w:pStyle w:val="Normal"/>
+        <w:rPr/>
+      </w:pPr>
+      <w:r>
+        <w:rPr/>
+      </w:r>
+    </w:p>
+    <w:p>
+      <w:pPr>
+        <w:pStyle w:val="Normal"/>
+        <w:rPr/>
+      </w:pPr>
+      <w:r>
+        <w:rPr/>
+      </w:r>
+    </w:p>
+    <w:p>
+      <w:pPr>
+        <w:pStyle w:val="Normal"/>
+        <w:rPr/>
+      </w:pPr>
+      <w:r>
+        <w:rPr/>
+      </w:r>
+    </w:p>
+    <w:p>
+      <w:pPr>
+        <w:pStyle w:val="Normal"/>
+        <w:rPr/>
+      </w:pPr>
+      <w:r>
+        <w:rPr/>
+      </w:r>
+    </w:p>
+    <w:p>
+      <w:pPr>
+        <w:pStyle w:val="Normal"/>
+        <w:rPr/>
+      </w:pPr>
+      <w:r>
+        <w:rPr/>
         <w:t>10)</w:t>
       </w:r>
     </w:p>
     <w:p>
-      <w:r>
-        <w:rPr>
-          <w:noProof/>
-        </w:rPr>
+      <w:pPr>
+        <w:pStyle w:val="Normal"/>
+        <w:rPr/>
+      </w:pPr>
+      <w:r>
+        <w:rPr/>
+        <w:t>(a)</w:t>
+      </w:r>
+    </w:p>
+    <w:p>
+      <w:pPr>
+        <w:pStyle w:val="Normal"/>
+        <w:rPr/>
+      </w:pPr>
+      <w:r>
+        <w:rPr/>
         <w:drawing>
-          <wp:inline distT="0" distB="0" distL="0" distR="0">
+          <wp:inline distT="0" distB="9525" distL="0" distR="0">
             <wp:extent cx="5848350" cy="4391025"/>
-            <wp:effectExtent l="0" t="0" r="0" b="9525"/>
+            <wp:effectExtent l="0" t="0" r="0" b="0"/>
             <wp:docPr id="4" name="Picture 4" descr="C:\Users\csalaman\AppData\Local\Microsoft\Windows\INetCache\Content.Word\Dimensionality_vs_uniform_point_distance.png"/>
             <wp:cNvGraphicFramePr>
               <a:graphicFrameLocks xmlns:a="http://schemas.openxmlformats.org/drawingml/2006/main" noChangeAspect="1"/>
@@ -757,20 +1285,13 @@
               <a:graphicData uri="http://schemas.openxmlformats.org/drawingml/2006/picture">
                 <pic:pic xmlns:pic="http://schemas.openxmlformats.org/drawingml/2006/picture">
                   <pic:nvPicPr>
-                    <pic:cNvPr id="0" name="Picture 2" descr="C:\Users\csalaman\AppData\Local\Microsoft\Windows\INetCache\Content.Word\Dimensionality_vs_uniform_point_distance.png"/>
+                    <pic:cNvPr id="4" name="Picture 4" descr="C:\Users\csalaman\AppData\Local\Microsoft\Windows\INetCache\Content.Word\Dimensionality_vs_uniform_point_distance.png"/>
                     <pic:cNvPicPr>
                       <a:picLocks noChangeAspect="1" noChangeArrowheads="1"/>
                     </pic:cNvPicPr>
                   </pic:nvPicPr>
                   <pic:blipFill>
-                    <a:blip r:embed="rId8">
-                      <a:extLst>
-                        <a:ext uri="{28A0092B-C50C-407E-A947-70E740481C1C}">
-                          <a14:useLocalDpi xmlns:a14="http://schemas.microsoft.com/office/drawing/2010/main" val="0"/>
-                        </a:ext>
-                      </a:extLst>
-                    </a:blip>
-                    <a:srcRect/>
+                    <a:blip r:embed="rId5"/>
                     <a:stretch>
                       <a:fillRect/>
                     </a:stretch>
@@ -783,10 +1304,6 @@
                     <a:prstGeom prst="rect">
                       <a:avLst/>
                     </a:prstGeom>
-                    <a:noFill/>
-                    <a:ln>
-                      <a:noFill/>
-                    </a:ln>
                   </pic:spPr>
                 </pic:pic>
               </a:graphicData>
@@ -796,236 +1313,697 @@
       </w:r>
     </w:p>
     <w:p>
-      <w:bookmarkStart w:id="0" w:name="_GoBack"/>
-      <w:bookmarkEnd w:id="0"/>
+      <w:pPr>
+        <w:pStyle w:val="Normal"/>
+        <w:rPr/>
+      </w:pPr>
+      <w:r>
+        <w:rPr/>
+      </w:r>
+    </w:p>
+    <w:p>
+      <w:pPr>
+        <w:pStyle w:val="Normal"/>
+        <w:rPr/>
+      </w:pPr>
+      <w:r>
+        <w:rPr/>
+      </w:r>
+    </w:p>
+    <w:p>
+      <w:pPr>
+        <w:pStyle w:val="Normal"/>
+        <w:rPr/>
+      </w:pPr>
+      <w:r>
+        <w:rPr/>
+      </w:r>
+    </w:p>
+    <w:p>
+      <w:pPr>
+        <w:pStyle w:val="Normal"/>
+        <w:rPr/>
+      </w:pPr>
+      <w:r>
+        <w:rPr/>
+      </w:r>
+    </w:p>
+    <w:p>
+      <w:pPr>
+        <w:pStyle w:val="Normal"/>
+        <w:rPr/>
+      </w:pPr>
+      <w:r>
+        <w:rPr/>
+      </w:r>
+    </w:p>
+    <w:p>
+      <w:pPr>
+        <w:pStyle w:val="Normal"/>
+        <w:rPr/>
+      </w:pPr>
+      <w:r>
+        <w:rPr/>
+      </w:r>
+    </w:p>
+    <w:p>
+      <w:pPr>
+        <w:pStyle w:val="Normal"/>
+        <w:rPr/>
+      </w:pPr>
+      <w:r>
+        <w:rPr/>
+      </w:r>
+    </w:p>
+    <w:p>
+      <w:pPr>
+        <w:pStyle w:val="Normal"/>
+        <w:rPr/>
+      </w:pPr>
+      <w:r>
+        <w:rPr/>
+      </w:r>
+    </w:p>
+    <w:p>
+      <w:pPr>
+        <w:pStyle w:val="Normal"/>
+        <w:rPr/>
+      </w:pPr>
+      <w:r>
+        <w:rPr/>
+      </w:r>
+    </w:p>
+    <w:p>
+      <w:pPr>
+        <w:pStyle w:val="Normal"/>
+        <w:rPr/>
+      </w:pPr>
+      <w:r>
+        <w:rPr/>
+      </w:r>
+    </w:p>
+    <w:p>
+      <w:pPr>
+        <w:pStyle w:val="Normal"/>
+        <w:rPr/>
+      </w:pPr>
+      <w:r>
+        <w:rPr/>
+        <w:t>(b)</w:t>
+      </w:r>
+    </w:p>
+    <w:p>
+      <w:pPr>
+        <w:pStyle w:val="Normal"/>
+        <w:rPr/>
+      </w:pPr>
+      <w:r>
+        <w:rPr/>
+        <w:drawing>
+          <wp:anchor behindDoc="0" distT="0" distB="0" distL="0" distR="0" simplePos="0" locked="0" layoutInCell="1" allowOverlap="1" relativeHeight="6">
+            <wp:simplePos x="0" y="0"/>
+            <wp:positionH relativeFrom="column">
+              <wp:align>center</wp:align>
+            </wp:positionH>
+            <wp:positionV relativeFrom="paragraph">
+              <wp:posOffset>635</wp:posOffset>
+            </wp:positionV>
+            <wp:extent cx="5943600" cy="4457700"/>
+            <wp:effectExtent l="0" t="0" r="0" b="0"/>
+            <wp:wrapSquare wrapText="largest"/>
+            <wp:docPr id="5" name="Image1" descr=""/>
+            <wp:cNvGraphicFramePr>
+              <a:graphicFrameLocks xmlns:a="http://schemas.openxmlformats.org/drawingml/2006/main" noChangeAspect="1"/>
+            </wp:cNvGraphicFramePr>
+            <a:graphic xmlns:a="http://schemas.openxmlformats.org/drawingml/2006/main">
+              <a:graphicData uri="http://schemas.openxmlformats.org/drawingml/2006/picture">
+                <pic:pic xmlns:pic="http://schemas.openxmlformats.org/drawingml/2006/picture">
+                  <pic:nvPicPr>
+                    <pic:cNvPr id="5" name="Image1" descr=""/>
+                    <pic:cNvPicPr>
+                      <a:picLocks noChangeAspect="1" noChangeArrowheads="1"/>
+                    </pic:cNvPicPr>
+                  </pic:nvPicPr>
+                  <pic:blipFill>
+                    <a:blip r:embed="rId6"/>
+                    <a:stretch>
+                      <a:fillRect/>
+                    </a:stretch>
+                  </pic:blipFill>
+                  <pic:spPr bwMode="auto">
+                    <a:xfrm>
+                      <a:off x="0" y="0"/>
+                      <a:ext cx="5943600" cy="4457700"/>
+                    </a:xfrm>
+                    <a:prstGeom prst="rect">
+                      <a:avLst/>
+                    </a:prstGeom>
+                  </pic:spPr>
+                </pic:pic>
+              </a:graphicData>
+            </a:graphic>
+          </wp:anchor>
+        </w:drawing>
+      </w:r>
+    </w:p>
+    <w:p>
+      <w:pPr>
+        <w:pStyle w:val="Normal"/>
+        <w:rPr/>
+      </w:pPr>
+      <w:r>
+        <w:rPr/>
+        <w:t>(c)The general difference of HighD and Datadigits is that the points are skewed to the left.</w:t>
+      </w:r>
+    </w:p>
+    <w:p>
+      <w:pPr>
+        <w:pStyle w:val="Normal"/>
+        <w:rPr/>
+      </w:pPr>
+      <w:r>
+        <w:rPr/>
+        <w:t xml:space="preserve">(d) Based on my plots, a good choice for epsilon would be </w:t>
+      </w:r>
+      <w:r>
+        <w:rPr/>
+        <w:t>dis/sqrt(dim) = .35 ~ 9.8</w:t>
+      </w:r>
+    </w:p>
+    <w:p>
+      <w:pPr>
+        <w:pStyle w:val="Normal"/>
+        <w:rPr/>
+      </w:pPr>
+      <w:r>
+        <w:rPr/>
+      </w:r>
+    </w:p>
+    <w:p>
+      <w:pPr>
+        <w:pStyle w:val="Normal"/>
+        <w:rPr/>
+      </w:pPr>
+      <w:r>
+        <w:rPr/>
+      </w:r>
+    </w:p>
+    <w:p>
+      <w:pPr>
+        <w:pStyle w:val="Normal"/>
+        <w:rPr/>
+      </w:pPr>
+      <w:r>
+        <w:rPr/>
+      </w:r>
+    </w:p>
+    <w:p>
+      <w:pPr>
+        <w:pStyle w:val="Normal"/>
+        <w:rPr/>
+      </w:pPr>
+      <w:r>
+        <w:rPr/>
+      </w:r>
+    </w:p>
+    <w:p>
+      <w:pPr>
+        <w:pStyle w:val="Normal"/>
+        <w:rPr/>
+      </w:pPr>
+      <w:r>
+        <w:rPr/>
+      </w:r>
+    </w:p>
+    <w:p>
+      <w:pPr>
+        <w:pStyle w:val="Normal"/>
+        <w:rPr/>
+      </w:pPr>
+      <w:r>
+        <w:rPr/>
+      </w:r>
+    </w:p>
+    <w:p>
+      <w:pPr>
+        <w:pStyle w:val="Normal"/>
+        <w:rPr/>
+      </w:pPr>
+      <w:r>
+        <w:rPr/>
+      </w:r>
+    </w:p>
+    <w:p>
+      <w:pPr>
+        <w:pStyle w:val="Normal"/>
+        <w:rPr/>
+      </w:pPr>
+      <w:r>
+        <w:rPr/>
+      </w:r>
+    </w:p>
+    <w:p>
+      <w:pPr>
+        <w:pStyle w:val="Normal"/>
+        <w:rPr/>
+      </w:pPr>
+      <w:r>
+        <w:rPr/>
+      </w:r>
+    </w:p>
+    <w:p>
+      <w:pPr>
+        <w:pStyle w:val="Normal"/>
+        <w:rPr/>
+      </w:pPr>
+      <w:r>
+        <w:rPr/>
+        <w:t>11)</w:t>
+      </w:r>
+    </w:p>
+    <w:p>
+      <w:pPr>
+        <w:pStyle w:val="Normal"/>
+        <w:rPr/>
+      </w:pPr>
+      <w:r>
+        <w:drawing>
+          <wp:anchor behindDoc="0" distT="0" distB="0" distL="0" distR="0" simplePos="0" locked="0" layoutInCell="1" allowOverlap="1" relativeHeight="7">
+            <wp:simplePos x="0" y="0"/>
+            <wp:positionH relativeFrom="column">
+              <wp:posOffset>0</wp:posOffset>
+            </wp:positionH>
+            <wp:positionV relativeFrom="paragraph">
+              <wp:posOffset>635</wp:posOffset>
+            </wp:positionV>
+            <wp:extent cx="5943600" cy="4457700"/>
+            <wp:effectExtent l="0" t="0" r="0" b="0"/>
+            <wp:wrapSquare wrapText="largest"/>
+            <wp:docPr id="6" name="Image2" descr=""/>
+            <wp:cNvGraphicFramePr>
+              <a:graphicFrameLocks xmlns:a="http://schemas.openxmlformats.org/drawingml/2006/main" noChangeAspect="1"/>
+            </wp:cNvGraphicFramePr>
+            <a:graphic xmlns:a="http://schemas.openxmlformats.org/drawingml/2006/main">
+              <a:graphicData uri="http://schemas.openxmlformats.org/drawingml/2006/picture">
+                <pic:pic xmlns:pic="http://schemas.openxmlformats.org/drawingml/2006/picture">
+                  <pic:nvPicPr>
+                    <pic:cNvPr id="6" name="Image2" descr=""/>
+                    <pic:cNvPicPr>
+                      <a:picLocks noChangeAspect="1" noChangeArrowheads="1"/>
+                    </pic:cNvPicPr>
+                  </pic:nvPicPr>
+                  <pic:blipFill>
+                    <a:blip r:embed="rId7"/>
+                    <a:stretch>
+                      <a:fillRect/>
+                    </a:stretch>
+                  </pic:blipFill>
+                  <pic:spPr bwMode="auto">
+                    <a:xfrm>
+                      <a:off x="0" y="0"/>
+                      <a:ext cx="5943600" cy="4457700"/>
+                    </a:xfrm>
+                    <a:prstGeom prst="rect">
+                      <a:avLst/>
+                    </a:prstGeom>
+                  </pic:spPr>
+                </pic:pic>
+              </a:graphicData>
+            </a:graphic>
+          </wp:anchor>
+        </w:drawing>
+      </w:r>
+      <w:r>
+        <w:rPr/>
+        <w:t>Based on my results, the best value for K would be 5</w:t>
+      </w:r>
+    </w:p>
+    <w:p>
+      <w:pPr>
+        <w:pStyle w:val="Normal"/>
+        <w:rPr/>
+      </w:pPr>
+      <w:r>
+        <w:rPr/>
+      </w:r>
+    </w:p>
+    <w:p>
+      <w:pPr>
+        <w:pStyle w:val="Normal"/>
+        <w:rPr/>
+      </w:pPr>
+      <w:r>
+        <w:rPr/>
+      </w:r>
+    </w:p>
+    <w:p>
+      <w:pPr>
+        <w:pStyle w:val="Normal"/>
+        <w:rPr/>
+      </w:pPr>
+      <w:r>
+        <w:rPr/>
+      </w:r>
+    </w:p>
+    <w:p>
+      <w:pPr>
+        <w:pStyle w:val="Normal"/>
+        <w:rPr/>
+      </w:pPr>
+      <w:r>
+        <w:rPr/>
+      </w:r>
+    </w:p>
+    <w:p>
+      <w:pPr>
+        <w:pStyle w:val="Normal"/>
+        <w:rPr/>
+      </w:pPr>
+      <w:r>
+        <w:rPr/>
+      </w:r>
+    </w:p>
+    <w:p>
+      <w:pPr>
+        <w:pStyle w:val="Normal"/>
+        <w:rPr/>
+      </w:pPr>
+      <w:r>
+        <w:rPr/>
+      </w:r>
+    </w:p>
+    <w:p>
+      <w:pPr>
+        <w:pStyle w:val="Normal"/>
+        <w:rPr/>
+      </w:pPr>
+      <w:r>
+        <w:rPr/>
+      </w:r>
+    </w:p>
+    <w:p>
+      <w:pPr>
+        <w:pStyle w:val="Normal"/>
+        <w:rPr/>
+      </w:pPr>
+      <w:r>
+        <w:rPr/>
+      </w:r>
+    </w:p>
+    <w:p>
+      <w:pPr>
+        <w:pStyle w:val="Normal"/>
+        <w:rPr/>
+      </w:pPr>
+      <w:r>
+        <w:rPr/>
+      </w:r>
+    </w:p>
+    <w:p>
+      <w:pPr>
+        <w:pStyle w:val="Normal"/>
+        <w:rPr/>
+      </w:pPr>
+      <w:r>
+        <w:rPr/>
+      </w:r>
+    </w:p>
+    <w:p>
+      <w:pPr>
+        <w:pStyle w:val="Normal"/>
+        <w:rPr/>
+      </w:pPr>
+      <w:r>
+        <w:rPr/>
+      </w:r>
+    </w:p>
+    <w:p>
+      <w:pPr>
+        <w:pStyle w:val="Normal"/>
+        <w:rPr/>
+      </w:pPr>
+      <w:r>
+        <w:rPr/>
+        <w:t>12)</w:t>
+      </w:r>
+    </w:p>
+    <w:p>
+      <w:pPr>
+        <w:pStyle w:val="Normal"/>
+        <w:rPr/>
+      </w:pPr>
+      <w:r>
+        <w:rPr/>
+      </w:r>
+    </w:p>
+    <w:p>
+      <w:pPr>
+        <w:pStyle w:val="Normal"/>
+        <w:rPr/>
+      </w:pPr>
+      <w:r>
+        <w:rPr/>
+        <w:drawing>
+          <wp:anchor behindDoc="0" distT="0" distB="0" distL="0" distR="0" simplePos="0" locked="0" layoutInCell="1" allowOverlap="1" relativeHeight="8">
+            <wp:simplePos x="0" y="0"/>
+            <wp:positionH relativeFrom="column">
+              <wp:align>center</wp:align>
+            </wp:positionH>
+            <wp:positionV relativeFrom="paragraph">
+              <wp:posOffset>635</wp:posOffset>
+            </wp:positionV>
+            <wp:extent cx="5943600" cy="4457700"/>
+            <wp:effectExtent l="0" t="0" r="0" b="0"/>
+            <wp:wrapSquare wrapText="largest"/>
+            <wp:docPr id="7" name="Image3" descr=""/>
+            <wp:cNvGraphicFramePr>
+              <a:graphicFrameLocks xmlns:a="http://schemas.openxmlformats.org/drawingml/2006/main" noChangeAspect="1"/>
+            </wp:cNvGraphicFramePr>
+            <a:graphic xmlns:a="http://schemas.openxmlformats.org/drawingml/2006/main">
+              <a:graphicData uri="http://schemas.openxmlformats.org/drawingml/2006/picture">
+                <pic:pic xmlns:pic="http://schemas.openxmlformats.org/drawingml/2006/picture">
+                  <pic:nvPicPr>
+                    <pic:cNvPr id="7" name="Image3" descr=""/>
+                    <pic:cNvPicPr>
+                      <a:picLocks noChangeAspect="1" noChangeArrowheads="1"/>
+                    </pic:cNvPicPr>
+                  </pic:nvPicPr>
+                  <pic:blipFill>
+                    <a:blip r:embed="rId8"/>
+                    <a:stretch>
+                      <a:fillRect/>
+                    </a:stretch>
+                  </pic:blipFill>
+                  <pic:spPr bwMode="auto">
+                    <a:xfrm>
+                      <a:off x="0" y="0"/>
+                      <a:ext cx="5943600" cy="4457700"/>
+                    </a:xfrm>
+                    <a:prstGeom prst="rect">
+                      <a:avLst/>
+                    </a:prstGeom>
+                  </pic:spPr>
+                </pic:pic>
+              </a:graphicData>
+            </a:graphic>
+          </wp:anchor>
+        </w:drawing>
+      </w:r>
+    </w:p>
+    <w:p>
+      <w:pPr>
+        <w:pStyle w:val="Normal"/>
+        <w:rPr/>
+      </w:pPr>
+      <w:r>
+        <w:rPr/>
+      </w:r>
+    </w:p>
+    <w:p>
+      <w:pPr>
+        <w:pStyle w:val="Normal"/>
+        <w:rPr/>
+      </w:pPr>
+      <w:r>
+        <w:rPr/>
+      </w:r>
+    </w:p>
+    <w:p>
+      <w:pPr>
+        <w:pStyle w:val="Normal"/>
+        <w:rPr/>
+      </w:pPr>
+      <w:r>
+        <w:rPr/>
+      </w:r>
+    </w:p>
+    <w:p>
+      <w:pPr>
+        <w:pStyle w:val="Normal"/>
+        <w:rPr/>
+      </w:pPr>
+      <w:r>
+        <w:rPr/>
+      </w:r>
+    </w:p>
+    <w:p>
+      <w:pPr>
+        <w:pStyle w:val="Normal"/>
+        <w:rPr/>
+      </w:pPr>
+      <w:r>
+        <w:rPr/>
+      </w:r>
+    </w:p>
+    <w:p>
+      <w:pPr>
+        <w:pStyle w:val="Normal"/>
+        <w:rPr/>
+      </w:pPr>
+      <w:r>
+        <w:rPr/>
+      </w:r>
+    </w:p>
+    <w:p>
+      <w:pPr>
+        <w:pStyle w:val="Normal"/>
+        <w:rPr/>
+      </w:pPr>
+      <w:r>
+        <w:rPr/>
+      </w:r>
+    </w:p>
+    <w:p>
+      <w:pPr>
+        <w:pStyle w:val="Normal"/>
+        <w:rPr/>
+      </w:pPr>
+      <w:r>
+        <w:rPr/>
+      </w:r>
+    </w:p>
+    <w:p>
+      <w:pPr>
+        <w:pStyle w:val="Normal"/>
+        <w:rPr/>
+      </w:pPr>
+      <w:r>
+        <w:rPr/>
+      </w:r>
+    </w:p>
+    <w:p>
+      <w:pPr>
+        <w:pStyle w:val="Normal"/>
+        <w:rPr/>
+      </w:pPr>
+      <w:r>
+        <w:rPr/>
+      </w:r>
+    </w:p>
+    <w:p>
+      <w:pPr>
+        <w:pStyle w:val="Normal"/>
+        <w:rPr/>
+      </w:pPr>
+      <w:r>
+        <w:rPr/>
+      </w:r>
+    </w:p>
+    <w:p>
+      <w:pPr>
+        <w:pStyle w:val="Normal"/>
+        <w:rPr/>
+      </w:pPr>
+      <w:r>
+        <w:rPr/>
+      </w:r>
+    </w:p>
+    <w:p>
+      <w:pPr>
+        <w:pStyle w:val="Normal"/>
+        <w:rPr/>
+      </w:pPr>
+      <w:r>
+        <w:rPr/>
+      </w:r>
+    </w:p>
+    <w:p>
+      <w:pPr>
+        <w:pStyle w:val="Normal"/>
+        <w:rPr/>
+      </w:pPr>
+      <w:r>
+        <w:rPr/>
+      </w:r>
+    </w:p>
+    <w:p>
+      <w:pPr>
+        <w:pStyle w:val="Normal"/>
+        <w:rPr/>
+      </w:pPr>
+      <w:r>
+        <w:rPr/>
+      </w:r>
+    </w:p>
+    <w:p>
+      <w:pPr>
+        <w:pStyle w:val="Normal"/>
+        <w:rPr/>
+      </w:pPr>
+      <w:r>
+        <w:rPr/>
+      </w:r>
+    </w:p>
+    <w:p>
+      <w:pPr>
+        <w:pStyle w:val="Normal"/>
+        <w:spacing w:before="0" w:after="160"/>
+        <w:rPr/>
+      </w:pPr>
+      <w:r>
+        <w:rPr/>
+        <w:t>Based on my guess on 10(d), where I guessed that 9.8 would be a good choice of epsilon, it shows that the accuracy is about 90% after 9.8</w:t>
+      </w:r>
     </w:p>
     <w:sectPr>
+      <w:type w:val="nextPage"/>
       <w:pgSz w:w="12240" w:h="15840"/>
-      <w:pgMar w:top="1440" w:right="1440" w:bottom="1440" w:left="1440" w:header="720" w:footer="720" w:gutter="0"/>
-      <w:cols w:space="720"/>
-      <w:docGrid w:linePitch="360"/>
+      <w:pgMar w:left="1440" w:right="1440" w:header="0" w:top="1440" w:footer="0" w:bottom="1440" w:gutter="0"/>
+      <w:pgNumType w:fmt="decimal"/>
+      <w:formProt w:val="false"/>
+      <w:textDirection w:val="lrTb"/>
+      <w:docGrid w:type="default" w:linePitch="360" w:charSpace="4294965247"/>
     </w:sectPr>
   </w:body>
 </w:document>
 </file>
 
-<file path=word/numbering.xml><?xml version="1.0" encoding="utf-8"?>
-<w:numbering xmlns:wpc="http://schemas.microsoft.com/office/word/2010/wordprocessingCanvas" xmlns:cx="http://schemas.microsoft.com/office/drawing/2014/chartex" xmlns:cx1="http://schemas.microsoft.com/office/drawing/2015/9/8/chartex" xmlns:cx2="http://schemas.microsoft.com/office/drawing/2015/10/21/chartex" xmlns:cx3="http://schemas.microsoft.com/office/drawing/2016/5/9/chartex" xmlns:cx4="http://schemas.microsoft.com/office/drawing/2016/5/10/chartex" xmlns:cx5="http://schemas.microsoft.com/office/drawing/2016/5/11/chartex" xmlns:cx6="http://schemas.microsoft.com/office/drawing/2016/5/12/chartex" xmlns:cx7="http://schemas.microsoft.com/office/drawing/2016/5/13/chartex" xmlns:cx8="http://schemas.microsoft.com/office/drawing/2016/5/14/chartex" xmlns:mc="http://schemas.openxmlformats.org/markup-compatibility/2006" xmlns:aink="http://schemas.microsoft.com/office/drawing/2016/ink" xmlns:am3d="http://schemas.microsoft.com/office/drawing/2017/model3d" xmlns:o="urn:schemas-microsoft-com:office:office" xmlns:r="http://schemas.openxmlformats.org/officeDocument/2006/relationships" xmlns:m="http://schemas.openxmlformats.org/officeDocument/2006/math" xmlns:v="urn:schemas-microsoft-com:vml" xmlns:wp14="http://schemas.microsoft.com/office/word/2010/wordprocessingDrawing" xmlns:wp="http://schemas.openxmlformats.org/drawingml/2006/wordprocessingDrawing" xmlns:w10="urn:schemas-microsoft-com:office:word" xmlns:w="http://schemas.openxmlformats.org/wordprocessingml/2006/main" xmlns:w14="http://schemas.microsoft.com/office/word/2010/wordml" xmlns:w15="http://schemas.microsoft.com/office/word/2012/wordml" xmlns:w16cid="http://schemas.microsoft.com/office/word/2016/wordml/cid" xmlns:w16se="http://schemas.microsoft.com/office/word/2015/wordml/symex" xmlns:wpg="http://schemas.microsoft.com/office/word/2010/wordprocessingGroup" xmlns:wpi="http://schemas.microsoft.com/office/word/2010/wordprocessingInk" xmlns:wne="http://schemas.microsoft.com/office/word/2006/wordml" xmlns:wps="http://schemas.microsoft.com/office/word/2010/wordprocessingShape" mc:Ignorable="w14 w15 w16se w16cid wp14">
-  <w:abstractNum w:abstractNumId="0" w15:restartNumberingAfterBreak="0">
-    <w:nsid w:val="1D027A1A"/>
-    <w:multiLevelType w:val="hybridMultilevel"/>
-    <w:tmpl w:val="C8E46534"/>
-    <w:lvl w:ilvl="0" w:tplc="FCC4A580">
-      <w:start w:val="1"/>
-      <w:numFmt w:val="decimal"/>
-      <w:lvlText w:val="%1)"/>
-      <w:lvlJc w:val="left"/>
-      <w:pPr>
-        <w:ind w:left="1080" w:hanging="360"/>
-      </w:pPr>
-      <w:rPr>
-        <w:rFonts w:hint="default"/>
-      </w:rPr>
-    </w:lvl>
-    <w:lvl w:ilvl="1" w:tplc="04090019" w:tentative="1">
-      <w:start w:val="1"/>
-      <w:numFmt w:val="lowerLetter"/>
-      <w:lvlText w:val="%2."/>
-      <w:lvlJc w:val="left"/>
-      <w:pPr>
-        <w:ind w:left="1800" w:hanging="360"/>
-      </w:pPr>
-    </w:lvl>
-    <w:lvl w:ilvl="2" w:tplc="0409001B" w:tentative="1">
-      <w:start w:val="1"/>
-      <w:numFmt w:val="lowerRoman"/>
-      <w:lvlText w:val="%3."/>
-      <w:lvlJc w:val="right"/>
-      <w:pPr>
-        <w:ind w:left="2520" w:hanging="180"/>
-      </w:pPr>
-    </w:lvl>
-    <w:lvl w:ilvl="3" w:tplc="0409000F" w:tentative="1">
-      <w:start w:val="1"/>
-      <w:numFmt w:val="decimal"/>
-      <w:lvlText w:val="%4."/>
-      <w:lvlJc w:val="left"/>
-      <w:pPr>
-        <w:ind w:left="3240" w:hanging="360"/>
-      </w:pPr>
-    </w:lvl>
-    <w:lvl w:ilvl="4" w:tplc="04090019" w:tentative="1">
-      <w:start w:val="1"/>
-      <w:numFmt w:val="lowerLetter"/>
-      <w:lvlText w:val="%5."/>
-      <w:lvlJc w:val="left"/>
-      <w:pPr>
-        <w:ind w:left="3960" w:hanging="360"/>
-      </w:pPr>
-    </w:lvl>
-    <w:lvl w:ilvl="5" w:tplc="0409001B" w:tentative="1">
-      <w:start w:val="1"/>
-      <w:numFmt w:val="lowerRoman"/>
-      <w:lvlText w:val="%6."/>
-      <w:lvlJc w:val="right"/>
-      <w:pPr>
-        <w:ind w:left="4680" w:hanging="180"/>
-      </w:pPr>
-    </w:lvl>
-    <w:lvl w:ilvl="6" w:tplc="0409000F" w:tentative="1">
-      <w:start w:val="1"/>
-      <w:numFmt w:val="decimal"/>
-      <w:lvlText w:val="%7."/>
-      <w:lvlJc w:val="left"/>
-      <w:pPr>
-        <w:ind w:left="5400" w:hanging="360"/>
-      </w:pPr>
-    </w:lvl>
-    <w:lvl w:ilvl="7" w:tplc="04090019" w:tentative="1">
-      <w:start w:val="1"/>
-      <w:numFmt w:val="lowerLetter"/>
-      <w:lvlText w:val="%8."/>
-      <w:lvlJc w:val="left"/>
-      <w:pPr>
-        <w:ind w:left="6120" w:hanging="360"/>
-      </w:pPr>
-    </w:lvl>
-    <w:lvl w:ilvl="8" w:tplc="0409001B" w:tentative="1">
-      <w:start w:val="1"/>
-      <w:numFmt w:val="lowerRoman"/>
-      <w:lvlText w:val="%9."/>
-      <w:lvlJc w:val="right"/>
-      <w:pPr>
-        <w:ind w:left="6840" w:hanging="180"/>
-      </w:pPr>
-    </w:lvl>
-  </w:abstractNum>
-  <w:abstractNum w:abstractNumId="1" w15:restartNumberingAfterBreak="0">
-    <w:nsid w:val="68500ED8"/>
-    <w:multiLevelType w:val="hybridMultilevel"/>
-    <w:tmpl w:val="374019D0"/>
-    <w:lvl w:ilvl="0" w:tplc="0409000F">
-      <w:start w:val="1"/>
-      <w:numFmt w:val="decimal"/>
-      <w:lvlText w:val="%1."/>
-      <w:lvlJc w:val="left"/>
-      <w:pPr>
-        <w:ind w:left="720" w:hanging="360"/>
-      </w:pPr>
-      <w:rPr>
-        <w:rFonts w:hint="default"/>
-      </w:rPr>
-    </w:lvl>
-    <w:lvl w:ilvl="1" w:tplc="04090019" w:tentative="1">
-      <w:start w:val="1"/>
-      <w:numFmt w:val="lowerLetter"/>
-      <w:lvlText w:val="%2."/>
-      <w:lvlJc w:val="left"/>
-      <w:pPr>
-        <w:ind w:left="1440" w:hanging="360"/>
-      </w:pPr>
-    </w:lvl>
-    <w:lvl w:ilvl="2" w:tplc="0409001B" w:tentative="1">
-      <w:start w:val="1"/>
-      <w:numFmt w:val="lowerRoman"/>
-      <w:lvlText w:val="%3."/>
-      <w:lvlJc w:val="right"/>
-      <w:pPr>
-        <w:ind w:left="2160" w:hanging="180"/>
-      </w:pPr>
-    </w:lvl>
-    <w:lvl w:ilvl="3" w:tplc="0409000F" w:tentative="1">
-      <w:start w:val="1"/>
-      <w:numFmt w:val="decimal"/>
-      <w:lvlText w:val="%4."/>
-      <w:lvlJc w:val="left"/>
-      <w:pPr>
-        <w:ind w:left="2880" w:hanging="360"/>
-      </w:pPr>
-    </w:lvl>
-    <w:lvl w:ilvl="4" w:tplc="04090019" w:tentative="1">
-      <w:start w:val="1"/>
-      <w:numFmt w:val="lowerLetter"/>
-      <w:lvlText w:val="%5."/>
-      <w:lvlJc w:val="left"/>
-      <w:pPr>
-        <w:ind w:left="3600" w:hanging="360"/>
-      </w:pPr>
-    </w:lvl>
-    <w:lvl w:ilvl="5" w:tplc="0409001B" w:tentative="1">
-      <w:start w:val="1"/>
-      <w:numFmt w:val="lowerRoman"/>
-      <w:lvlText w:val="%6."/>
-      <w:lvlJc w:val="right"/>
-      <w:pPr>
-        <w:ind w:left="4320" w:hanging="180"/>
-      </w:pPr>
-    </w:lvl>
-    <w:lvl w:ilvl="6" w:tplc="0409000F" w:tentative="1">
-      <w:start w:val="1"/>
-      <w:numFmt w:val="decimal"/>
-      <w:lvlText w:val="%7."/>
-      <w:lvlJc w:val="left"/>
-      <w:pPr>
-        <w:ind w:left="5040" w:hanging="360"/>
-      </w:pPr>
-    </w:lvl>
-    <w:lvl w:ilvl="7" w:tplc="04090019" w:tentative="1">
-      <w:start w:val="1"/>
-      <w:numFmt w:val="lowerLetter"/>
-      <w:lvlText w:val="%8."/>
-      <w:lvlJc w:val="left"/>
-      <w:pPr>
-        <w:ind w:left="5760" w:hanging="360"/>
-      </w:pPr>
-    </w:lvl>
-    <w:lvl w:ilvl="8" w:tplc="0409001B" w:tentative="1">
-      <w:start w:val="1"/>
-      <w:numFmt w:val="lowerRoman"/>
-      <w:lvlText w:val="%9."/>
-      <w:lvlJc w:val="right"/>
-      <w:pPr>
-        <w:ind w:left="6480" w:hanging="180"/>
-      </w:pPr>
-    </w:lvl>
-  </w:abstractNum>
-  <w:num w:numId="1">
-    <w:abstractNumId w:val="1"/>
-  </w:num>
-  <w:num w:numId="2">
-    <w:abstractNumId w:val="0"/>
-  </w:num>
-</w:numbering>
-</file>
-
 <file path=word/styles.xml><?xml version="1.0" encoding="utf-8"?>
-<w:styles xmlns:mc="http://schemas.openxmlformats.org/markup-compatibility/2006" xmlns:r="http://schemas.openxmlformats.org/officeDocument/2006/relationships" xmlns:w="http://schemas.openxmlformats.org/wordprocessingml/2006/main" xmlns:w14="http://schemas.microsoft.com/office/word/2010/wordml" xmlns:w15="http://schemas.microsoft.com/office/word/2012/wordml" xmlns:w16cid="http://schemas.microsoft.com/office/word/2016/wordml/cid" xmlns:w16se="http://schemas.microsoft.com/office/word/2015/wordml/symex" mc:Ignorable="w14 w15 w16se w16cid">
+<w:styles xmlns:w="http://schemas.openxmlformats.org/wordprocessingml/2006/main" xmlns:w14="http://schemas.microsoft.com/office/word/2010/wordml" xmlns:mc="http://schemas.openxmlformats.org/markup-compatibility/2006" mc:Ignorable="w14">
   <w:docDefaults>
     <w:rPrDefault>
       <w:rPr>
-        <w:rFonts w:asciiTheme="minorHAnsi" w:eastAsiaTheme="minorHAnsi" w:hAnsiTheme="minorHAnsi" w:cstheme="minorBidi"/>
+        <w:rFonts w:ascii="Calibri" w:hAnsi="Calibri" w:eastAsia="Calibri" w:cs="" w:asciiTheme="minorHAnsi" w:cstheme="minorBidi" w:eastAsiaTheme="minorHAnsi" w:hAnsiTheme="minorHAnsi"/>
         <w:sz w:val="22"/>
         <w:szCs w:val="22"/>
         <w:lang w:val="en-US" w:eastAsia="en-US" w:bidi="ar-SA"/>
       </w:rPr>
     </w:rPrDefault>
     <w:pPrDefault>
-      <w:pPr>
-        <w:spacing w:after="160" w:line="259" w:lineRule="auto"/>
-      </w:pPr>
+      <w:pPr/>
     </w:pPrDefault>
   </w:docDefaults>
   <w:latentStyles w:defLockedState="0" w:defUIPriority="99" w:defSemiHidden="0" w:defUnhideWhenUsed="0" w:defQFormat="0" w:count="375">
     <w:lsdException w:name="Normal" w:uiPriority="0" w:qFormat="1"/>
     <w:lsdException w:name="heading 1" w:uiPriority="9" w:qFormat="1"/>
-    <w:lsdException w:name="heading 2" w:semiHidden="1" w:uiPriority="9" w:unhideWhenUsed="1" w:qFormat="1"/>
-    <w:lsdException w:name="heading 3" w:semiHidden="1" w:uiPriority="9" w:unhideWhenUsed="1" w:qFormat="1"/>
-    <w:lsdException w:name="heading 4" w:semiHidden="1" w:uiPriority="9" w:unhideWhenUsed="1" w:qFormat="1"/>
-    <w:lsdException w:name="heading 5" w:semiHidden="1" w:uiPriority="9" w:unhideWhenUsed="1" w:qFormat="1"/>
-    <w:lsdException w:name="heading 6" w:semiHidden="1" w:uiPriority="9" w:unhideWhenUsed="1" w:qFormat="1"/>
-    <w:lsdException w:name="heading 7" w:semiHidden="1" w:uiPriority="9" w:unhideWhenUsed="1" w:qFormat="1"/>
-    <w:lsdException w:name="heading 8" w:semiHidden="1" w:uiPriority="9" w:unhideWhenUsed="1" w:qFormat="1"/>
-    <w:lsdException w:name="heading 9" w:semiHidden="1" w:uiPriority="9" w:unhideWhenUsed="1" w:qFormat="1"/>
+    <w:lsdException w:name="heading 2" w:uiPriority="9" w:semiHidden="1" w:unhideWhenUsed="1" w:qFormat="1"/>
+    <w:lsdException w:name="heading 3" w:uiPriority="9" w:semiHidden="1" w:unhideWhenUsed="1" w:qFormat="1"/>
+    <w:lsdException w:name="heading 4" w:uiPriority="9" w:semiHidden="1" w:unhideWhenUsed="1" w:qFormat="1"/>
+    <w:lsdException w:name="heading 5" w:uiPriority="9" w:semiHidden="1" w:unhideWhenUsed="1" w:qFormat="1"/>
+    <w:lsdException w:name="heading 6" w:uiPriority="9" w:semiHidden="1" w:unhideWhenUsed="1" w:qFormat="1"/>
+    <w:lsdException w:name="heading 7" w:uiPriority="9" w:semiHidden="1" w:unhideWhenUsed="1" w:qFormat="1"/>
+    <w:lsdException w:name="heading 8" w:uiPriority="9" w:semiHidden="1" w:unhideWhenUsed="1" w:qFormat="1"/>
+    <w:lsdException w:name="heading 9" w:uiPriority="9" w:semiHidden="1" w:unhideWhenUsed="1" w:qFormat="1"/>
     <w:lsdException w:name="index 1" w:semiHidden="1" w:unhideWhenUsed="1"/>
     <w:lsdException w:name="index 2" w:semiHidden="1" w:unhideWhenUsed="1"/>
     <w:lsdException w:name="index 3" w:semiHidden="1" w:unhideWhenUsed="1"/>
@@ -1035,22 +2013,22 @@
     <w:lsdException w:name="index 7" w:semiHidden="1" w:unhideWhenUsed="1"/>
     <w:lsdException w:name="index 8" w:semiHidden="1" w:unhideWhenUsed="1"/>
     <w:lsdException w:name="index 9" w:semiHidden="1" w:unhideWhenUsed="1"/>
-    <w:lsdException w:name="toc 1" w:semiHidden="1" w:uiPriority="39" w:unhideWhenUsed="1"/>
-    <w:lsdException w:name="toc 2" w:semiHidden="1" w:uiPriority="39" w:unhideWhenUsed="1"/>
-    <w:lsdException w:name="toc 3" w:semiHidden="1" w:uiPriority="39" w:unhideWhenUsed="1"/>
-    <w:lsdException w:name="toc 4" w:semiHidden="1" w:uiPriority="39" w:unhideWhenUsed="1"/>
-    <w:lsdException w:name="toc 5" w:semiHidden="1" w:uiPriority="39" w:unhideWhenUsed="1"/>
-    <w:lsdException w:name="toc 6" w:semiHidden="1" w:uiPriority="39" w:unhideWhenUsed="1"/>
-    <w:lsdException w:name="toc 7" w:semiHidden="1" w:uiPriority="39" w:unhideWhenUsed="1"/>
-    <w:lsdException w:name="toc 8" w:semiHidden="1" w:uiPriority="39" w:unhideWhenUsed="1"/>
-    <w:lsdException w:name="toc 9" w:semiHidden="1" w:uiPriority="39" w:unhideWhenUsed="1"/>
+    <w:lsdException w:name="toc 1" w:uiPriority="39" w:semiHidden="1" w:unhideWhenUsed="1"/>
+    <w:lsdException w:name="toc 2" w:uiPriority="39" w:semiHidden="1" w:unhideWhenUsed="1"/>
+    <w:lsdException w:name="toc 3" w:uiPriority="39" w:semiHidden="1" w:unhideWhenUsed="1"/>
+    <w:lsdException w:name="toc 4" w:uiPriority="39" w:semiHidden="1" w:unhideWhenUsed="1"/>
+    <w:lsdException w:name="toc 5" w:uiPriority="39" w:semiHidden="1" w:unhideWhenUsed="1"/>
+    <w:lsdException w:name="toc 6" w:uiPriority="39" w:semiHidden="1" w:unhideWhenUsed="1"/>
+    <w:lsdException w:name="toc 7" w:uiPriority="39" w:semiHidden="1" w:unhideWhenUsed="1"/>
+    <w:lsdException w:name="toc 8" w:uiPriority="39" w:semiHidden="1" w:unhideWhenUsed="1"/>
+    <w:lsdException w:name="toc 9" w:uiPriority="39" w:semiHidden="1" w:unhideWhenUsed="1"/>
     <w:lsdException w:name="Normal Indent" w:semiHidden="1" w:unhideWhenUsed="1"/>
     <w:lsdException w:name="footnote text" w:semiHidden="1" w:unhideWhenUsed="1"/>
     <w:lsdException w:name="annotation text" w:semiHidden="1" w:unhideWhenUsed="1"/>
     <w:lsdException w:name="header" w:semiHidden="1" w:unhideWhenUsed="1"/>
     <w:lsdException w:name="footer" w:semiHidden="1" w:unhideWhenUsed="1"/>
     <w:lsdException w:name="index heading" w:semiHidden="1" w:unhideWhenUsed="1"/>
-    <w:lsdException w:name="caption" w:semiHidden="1" w:uiPriority="35" w:unhideWhenUsed="1" w:qFormat="1"/>
+    <w:lsdException w:name="caption" w:uiPriority="35" w:semiHidden="1" w:unhideWhenUsed="1" w:qFormat="1"/>
     <w:lsdException w:name="table of figures" w:semiHidden="1" w:unhideWhenUsed="1"/>
     <w:lsdException w:name="envelope address" w:semiHidden="1" w:unhideWhenUsed="1"/>
     <w:lsdException w:name="envelope return" w:semiHidden="1" w:unhideWhenUsed="1"/>
@@ -1081,7 +2059,7 @@
     <w:lsdException w:name="Title" w:uiPriority="10" w:qFormat="1"/>
     <w:lsdException w:name="Closing" w:semiHidden="1" w:unhideWhenUsed="1"/>
     <w:lsdException w:name="Signature" w:semiHidden="1" w:unhideWhenUsed="1"/>
-    <w:lsdException w:name="Default Paragraph Font" w:semiHidden="1" w:uiPriority="1" w:unhideWhenUsed="1"/>
+    <w:lsdException w:name="Default Paragraph Font" w:uiPriority="1" w:semiHidden="1" w:unhideWhenUsed="1"/>
     <w:lsdException w:name="Body Text" w:semiHidden="1" w:unhideWhenUsed="1"/>
     <w:lsdException w:name="Body Text Indent" w:semiHidden="1" w:unhideWhenUsed="1"/>
     <w:lsdException w:name="List Continue" w:semiHidden="1" w:unhideWhenUsed="1"/>
@@ -1281,8 +2259,8 @@
     <w:lsdException w:name="Subtle Reference" w:uiPriority="31" w:qFormat="1"/>
     <w:lsdException w:name="Intense Reference" w:uiPriority="32" w:qFormat="1"/>
     <w:lsdException w:name="Book Title" w:uiPriority="33" w:qFormat="1"/>
-    <w:lsdException w:name="Bibliography" w:semiHidden="1" w:uiPriority="37" w:unhideWhenUsed="1"/>
-    <w:lsdException w:name="TOC Heading" w:semiHidden="1" w:uiPriority="39" w:unhideWhenUsed="1" w:qFormat="1"/>
+    <w:lsdException w:name="Bibliography" w:uiPriority="37" w:semiHidden="1" w:unhideWhenUsed="1"/>
+    <w:lsdException w:name="TOC Heading" w:uiPriority="39" w:semiHidden="1" w:unhideWhenUsed="1" w:qFormat="1"/>
     <w:lsdException w:name="Plain Table 1" w:uiPriority="41"/>
     <w:lsdException w:name="Plain Table 2" w:uiPriority="42"/>
     <w:lsdException w:name="Plain Table 3" w:uiPriority="43"/>
@@ -1392,15 +2370,108 @@
     <w:lsdException w:name="Hashtag" w:semiHidden="1" w:unhideWhenUsed="1"/>
     <w:lsdException w:name="Unresolved Mention" w:semiHidden="1" w:unhideWhenUsed="1"/>
   </w:latentStyles>
-  <w:style w:type="paragraph" w:default="1" w:styleId="Normal">
+  <w:style w:type="paragraph" w:styleId="Normal" w:default="1">
     <w:name w:val="Normal"/>
     <w:qFormat/>
+    <w:pPr>
+      <w:widowControl/>
+      <w:bidi w:val="0"/>
+      <w:spacing w:lineRule="auto" w:line="259" w:before="0" w:after="160"/>
+      <w:jc w:val="left"/>
+    </w:pPr>
+    <w:rPr>
+      <w:rFonts w:ascii="Calibri" w:hAnsi="Calibri" w:eastAsia="Calibri" w:cs="" w:asciiTheme="minorHAnsi" w:cstheme="minorBidi" w:eastAsiaTheme="minorHAnsi" w:hAnsiTheme="minorHAnsi"/>
+      <w:color w:val="auto"/>
+      <w:sz w:val="22"/>
+      <w:szCs w:val="22"/>
+      <w:lang w:val="en-US" w:eastAsia="en-US" w:bidi="ar-SA"/>
+    </w:rPr>
   </w:style>
-  <w:style w:type="character" w:default="1" w:styleId="DefaultParagraphFont">
+  <w:style w:type="character" w:styleId="DefaultParagraphFont" w:default="1">
     <w:name w:val="Default Paragraph Font"/>
     <w:uiPriority w:val="1"/>
     <w:semiHidden/>
     <w:unhideWhenUsed/>
+    <w:qFormat/>
+    <w:rPr/>
+  </w:style>
+  <w:style w:type="paragraph" w:styleId="Heading">
+    <w:name w:val="Heading"/>
+    <w:basedOn w:val="Normal"/>
+    <w:next w:val="TextBody"/>
+    <w:qFormat/>
+    <w:pPr>
+      <w:keepNext/>
+      <w:spacing w:before="240" w:after="120"/>
+    </w:pPr>
+    <w:rPr>
+      <w:rFonts w:ascii="Liberation Sans" w:hAnsi="Liberation Sans" w:eastAsia="Noto Sans CJK SC Regular" w:cs="FreeSans"/>
+      <w:sz w:val="28"/>
+      <w:szCs w:val="28"/>
+    </w:rPr>
+  </w:style>
+  <w:style w:type="paragraph" w:styleId="TextBody">
+    <w:name w:val="Body Text"/>
+    <w:basedOn w:val="Normal"/>
+    <w:pPr>
+      <w:spacing w:lineRule="auto" w:line="288" w:before="0" w:after="140"/>
+    </w:pPr>
+    <w:rPr/>
+  </w:style>
+  <w:style w:type="paragraph" w:styleId="List">
+    <w:name w:val="List"/>
+    <w:basedOn w:val="TextBody"/>
+    <w:pPr/>
+    <w:rPr>
+      <w:rFonts w:cs="FreeSans"/>
+    </w:rPr>
+  </w:style>
+  <w:style w:type="paragraph" w:styleId="Caption">
+    <w:name w:val="Caption"/>
+    <w:basedOn w:val="Normal"/>
+    <w:qFormat/>
+    <w:pPr>
+      <w:suppressLineNumbers/>
+      <w:spacing w:before="120" w:after="120"/>
+    </w:pPr>
+    <w:rPr>
+      <w:rFonts w:cs="FreeSans"/>
+      <w:i/>
+      <w:iCs/>
+      <w:sz w:val="24"/>
+      <w:szCs w:val="24"/>
+    </w:rPr>
+  </w:style>
+  <w:style w:type="paragraph" w:styleId="Index">
+    <w:name w:val="Index"/>
+    <w:basedOn w:val="Normal"/>
+    <w:qFormat/>
+    <w:pPr>
+      <w:suppressLineNumbers/>
+    </w:pPr>
+    <w:rPr>
+      <w:rFonts w:cs="FreeSans"/>
+    </w:rPr>
+  </w:style>
+  <w:style w:type="paragraph" w:styleId="ListParagraph">
+    <w:name w:val="List Paragraph"/>
+    <w:basedOn w:val="Normal"/>
+    <w:uiPriority w:val="34"/>
+    <w:qFormat/>
+    <w:rsid w:val="00782cc6"/>
+    <w:pPr>
+      <w:spacing w:before="0" w:after="160"/>
+      <w:ind w:left="720" w:hanging="0"/>
+      <w:contextualSpacing/>
+    </w:pPr>
+    <w:rPr/>
+  </w:style>
+  <w:style w:type="numbering" w:styleId="NoList" w:default="1">
+    <w:name w:val="No List"/>
+    <w:uiPriority w:val="99"/>
+    <w:semiHidden/>
+    <w:unhideWhenUsed/>
+    <w:qFormat/>
   </w:style>
   <w:style w:type="table" w:default="1" w:styleId="TableNormal">
     <w:name w:val="Normal Table"/>
@@ -1417,39 +2488,22 @@
       </w:tblCellMar>
     </w:tblPr>
   </w:style>
-  <w:style w:type="numbering" w:default="1" w:styleId="NoList">
-    <w:name w:val="No List"/>
-    <w:uiPriority w:val="99"/>
-    <w:semiHidden/>
-    <w:unhideWhenUsed/>
-  </w:style>
-  <w:style w:type="paragraph" w:styleId="ListParagraph">
-    <w:name w:val="List Paragraph"/>
-    <w:basedOn w:val="Normal"/>
-    <w:uiPriority w:val="34"/>
-    <w:qFormat/>
-    <w:rsid w:val="00782CC6"/>
-    <w:pPr>
-      <w:ind w:left="720"/>
-      <w:contextualSpacing/>
-    </w:pPr>
-  </w:style>
   <w:style w:type="table" w:styleId="TableGrid">
     <w:name w:val="Table Grid"/>
     <w:basedOn w:val="TableNormal"/>
     <w:uiPriority w:val="39"/>
-    <w:rsid w:val="00782CC6"/>
+    <w:rsid w:val="00782cc6"/>
     <w:pPr>
       <w:spacing w:after="0" w:line="240" w:lineRule="auto"/>
     </w:pPr>
     <w:tblPr>
       <w:tblBorders>
-        <w:top w:val="single" w:sz="4" w:space="0" w:color="auto"/>
-        <w:left w:val="single" w:sz="4" w:space="0" w:color="auto"/>
-        <w:bottom w:val="single" w:sz="4" w:space="0" w:color="auto"/>
-        <w:right w:val="single" w:sz="4" w:space="0" w:color="auto"/>
-        <w:insideH w:val="single" w:sz="4" w:space="0" w:color="auto"/>
-        <w:insideV w:val="single" w:sz="4" w:space="0" w:color="auto"/>
+        <w:top w:val="single" w:color="auto" w:sz="4" w:space="0"/>
+        <w:left w:val="single" w:color="auto" w:sz="4" w:space="0"/>
+        <w:bottom w:val="single" w:color="auto" w:sz="4" w:space="0"/>
+        <w:right w:val="single" w:color="auto" w:sz="4" w:space="0"/>
+        <w:insideH w:val="single" w:color="auto" w:sz="4" w:space="0"/>
+        <w:insideV w:val="single" w:color="auto" w:sz="4" w:space="0"/>
       </w:tblBorders>
     </w:tblPr>
   </w:style>

</xml_diff>

<commit_message>
Finished up to Question 15(kindof). -Lenovo-PC
</commit_message>
<xml_diff>
--- a/proj1_document.docx
+++ b/proj1_document.docx
@@ -35,17 +35,23 @@
     </w:p>
     <w:tbl>
       <w:tblPr>
-        <w:tblStyle w:val="TableGrid"/>
         <w:tblW w:w="8629" w:type="dxa"/>
         <w:jc w:val="left"/>
-        <w:tblInd w:w="720" w:type="dxa"/>
+        <w:tblInd w:w="715" w:type="dxa"/>
+        <w:tblBorders>
+          <w:top w:val="single" w:sz="4" w:space="0" w:color="00000A"/>
+          <w:left w:val="single" w:sz="4" w:space="0" w:color="00000A"/>
+          <w:bottom w:val="single" w:sz="4" w:space="0" w:color="00000A"/>
+          <w:right w:val="single" w:sz="4" w:space="0" w:color="00000A"/>
+          <w:insideH w:val="single" w:sz="4" w:space="0" w:color="00000A"/>
+          <w:insideV w:val="single" w:sz="4" w:space="0" w:color="00000A"/>
+        </w:tblBorders>
         <w:tblCellMar>
           <w:top w:w="0" w:type="dxa"/>
-          <w:left w:w="108" w:type="dxa"/>
+          <w:left w:w="103" w:type="dxa"/>
           <w:bottom w:w="0" w:type="dxa"/>
           <w:right w:w="108" w:type="dxa"/>
         </w:tblCellMar>
-        <w:tblLook w:val="04a0" w:noVBand="1" w:noHBand="0" w:lastColumn="0" w:firstColumn="1" w:lastRow="0" w:firstRow="1"/>
       </w:tblPr>
       <w:tblGrid>
         <w:gridCol w:w="2756"/>
@@ -59,17 +65,24 @@
         <w:tc>
           <w:tcPr>
             <w:tcW w:w="2756" w:type="dxa"/>
-            <w:tcBorders/>
-            <w:shd w:fill="auto" w:val="clear"/>
+            <w:tcBorders>
+              <w:top w:val="single" w:sz="4" w:space="0" w:color="00000A"/>
+              <w:left w:val="single" w:sz="4" w:space="0" w:color="00000A"/>
+              <w:bottom w:val="single" w:sz="4" w:space="0" w:color="00000A"/>
+              <w:right w:val="single" w:sz="4" w:space="0" w:color="00000A"/>
+              <w:insideH w:val="single" w:sz="4" w:space="0" w:color="00000A"/>
+              <w:insideV w:val="single" w:sz="4" w:space="0" w:color="00000A"/>
+            </w:tcBorders>
+            <w:shd w:fill="FFFFFF" w:val="clear"/>
             <w:tcMar>
-              <w:left w:w="108" w:type="dxa"/>
+              <w:left w:w="103" w:type="dxa"/>
             </w:tcMar>
           </w:tcPr>
           <w:p>
             <w:pPr>
               <w:pStyle w:val="ListParagraph"/>
               <w:spacing w:lineRule="auto" w:line="240" w:before="0" w:after="0"/>
-              <w:ind w:left="0" w:hanging="0"/>
+              <w:ind w:left="0" w:right="0" w:hanging="0"/>
               <w:contextualSpacing/>
               <w:rPr/>
             </w:pPr>
@@ -82,17 +95,24 @@
           <w:tcPr>
             <w:tcW w:w="3014" w:type="dxa"/>
             <w:gridSpan w:val="2"/>
-            <w:tcBorders/>
-            <w:shd w:fill="auto" w:val="clear"/>
+            <w:tcBorders>
+              <w:top w:val="single" w:sz="4" w:space="0" w:color="00000A"/>
+              <w:left w:val="single" w:sz="4" w:space="0" w:color="00000A"/>
+              <w:bottom w:val="single" w:sz="4" w:space="0" w:color="00000A"/>
+              <w:right w:val="single" w:sz="4" w:space="0" w:color="00000A"/>
+              <w:insideH w:val="single" w:sz="4" w:space="0" w:color="00000A"/>
+              <w:insideV w:val="single" w:sz="4" w:space="0" w:color="00000A"/>
+            </w:tcBorders>
+            <w:shd w:fill="FFFFFF" w:val="clear"/>
             <w:tcMar>
-              <w:left w:w="108" w:type="dxa"/>
+              <w:left w:w="103" w:type="dxa"/>
             </w:tcMar>
           </w:tcPr>
           <w:p>
             <w:pPr>
               <w:pStyle w:val="ListParagraph"/>
               <w:spacing w:lineRule="auto" w:line="240" w:before="0" w:after="0"/>
-              <w:ind w:left="0" w:hanging="0"/>
+              <w:ind w:left="0" w:right="0" w:hanging="0"/>
               <w:contextualSpacing/>
               <w:jc w:val="center"/>
               <w:rPr/>
@@ -107,17 +127,24 @@
           <w:tcPr>
             <w:tcW w:w="2859" w:type="dxa"/>
             <w:gridSpan w:val="2"/>
-            <w:tcBorders/>
-            <w:shd w:fill="auto" w:val="clear"/>
+            <w:tcBorders>
+              <w:top w:val="single" w:sz="4" w:space="0" w:color="00000A"/>
+              <w:left w:val="single" w:sz="4" w:space="0" w:color="00000A"/>
+              <w:bottom w:val="single" w:sz="4" w:space="0" w:color="00000A"/>
+              <w:right w:val="single" w:sz="4" w:space="0" w:color="00000A"/>
+              <w:insideH w:val="single" w:sz="4" w:space="0" w:color="00000A"/>
+              <w:insideV w:val="single" w:sz="4" w:space="0" w:color="00000A"/>
+            </w:tcBorders>
+            <w:shd w:fill="FFFFFF" w:val="clear"/>
             <w:tcMar>
-              <w:left w:w="108" w:type="dxa"/>
+              <w:left w:w="103" w:type="dxa"/>
             </w:tcMar>
           </w:tcPr>
           <w:p>
             <w:pPr>
               <w:pStyle w:val="ListParagraph"/>
               <w:spacing w:lineRule="auto" w:line="240" w:before="0" w:after="0"/>
-              <w:ind w:left="0" w:hanging="0"/>
+              <w:ind w:left="0" w:right="0" w:hanging="0"/>
               <w:contextualSpacing/>
               <w:jc w:val="center"/>
               <w:rPr/>
@@ -134,17 +161,24 @@
         <w:tc>
           <w:tcPr>
             <w:tcW w:w="2756" w:type="dxa"/>
-            <w:tcBorders/>
-            <w:shd w:fill="auto" w:val="clear"/>
+            <w:tcBorders>
+              <w:top w:val="single" w:sz="4" w:space="0" w:color="00000A"/>
+              <w:left w:val="single" w:sz="4" w:space="0" w:color="00000A"/>
+              <w:bottom w:val="single" w:sz="4" w:space="0" w:color="00000A"/>
+              <w:right w:val="single" w:sz="4" w:space="0" w:color="00000A"/>
+              <w:insideH w:val="single" w:sz="4" w:space="0" w:color="00000A"/>
+              <w:insideV w:val="single" w:sz="4" w:space="0" w:color="00000A"/>
+            </w:tcBorders>
+            <w:shd w:fill="FFFFFF" w:val="clear"/>
             <w:tcMar>
-              <w:left w:w="108" w:type="dxa"/>
+              <w:left w:w="103" w:type="dxa"/>
             </w:tcMar>
           </w:tcPr>
           <w:p>
             <w:pPr>
               <w:pStyle w:val="ListParagraph"/>
               <w:spacing w:lineRule="auto" w:line="240" w:before="0" w:after="0"/>
-              <w:ind w:left="0" w:hanging="0"/>
+              <w:ind w:left="0" w:right="0" w:hanging="0"/>
               <w:contextualSpacing/>
               <w:rPr/>
             </w:pPr>
@@ -156,17 +190,24 @@
         <w:tc>
           <w:tcPr>
             <w:tcW w:w="1584" w:type="dxa"/>
-            <w:tcBorders/>
-            <w:shd w:fill="auto" w:val="clear"/>
+            <w:tcBorders>
+              <w:top w:val="single" w:sz="4" w:space="0" w:color="00000A"/>
+              <w:left w:val="single" w:sz="4" w:space="0" w:color="00000A"/>
+              <w:bottom w:val="single" w:sz="4" w:space="0" w:color="00000A"/>
+              <w:right w:val="single" w:sz="4" w:space="0" w:color="00000A"/>
+              <w:insideH w:val="single" w:sz="4" w:space="0" w:color="00000A"/>
+              <w:insideV w:val="single" w:sz="4" w:space="0" w:color="00000A"/>
+            </w:tcBorders>
+            <w:shd w:fill="FFFFFF" w:val="clear"/>
             <w:tcMar>
-              <w:left w:w="108" w:type="dxa"/>
+              <w:left w:w="103" w:type="dxa"/>
             </w:tcMar>
           </w:tcPr>
           <w:p>
             <w:pPr>
               <w:pStyle w:val="ListParagraph"/>
               <w:spacing w:lineRule="auto" w:line="240" w:before="0" w:after="0"/>
-              <w:ind w:left="0" w:hanging="0"/>
+              <w:ind w:left="0" w:right="0" w:hanging="0"/>
               <w:contextualSpacing/>
               <w:rPr/>
             </w:pPr>
@@ -179,17 +220,24 @@
         <w:tc>
           <w:tcPr>
             <w:tcW w:w="1430" w:type="dxa"/>
-            <w:tcBorders/>
-            <w:shd w:fill="auto" w:val="clear"/>
+            <w:tcBorders>
+              <w:top w:val="single" w:sz="4" w:space="0" w:color="00000A"/>
+              <w:left w:val="single" w:sz="4" w:space="0" w:color="00000A"/>
+              <w:bottom w:val="single" w:sz="4" w:space="0" w:color="00000A"/>
+              <w:right w:val="single" w:sz="4" w:space="0" w:color="00000A"/>
+              <w:insideH w:val="single" w:sz="4" w:space="0" w:color="00000A"/>
+              <w:insideV w:val="single" w:sz="4" w:space="0" w:color="00000A"/>
+            </w:tcBorders>
+            <w:shd w:fill="FFFFFF" w:val="clear"/>
             <w:tcMar>
-              <w:left w:w="108" w:type="dxa"/>
+              <w:left w:w="103" w:type="dxa"/>
             </w:tcMar>
           </w:tcPr>
           <w:p>
             <w:pPr>
               <w:pStyle w:val="ListParagraph"/>
               <w:spacing w:lineRule="auto" w:line="240" w:before="0" w:after="0"/>
-              <w:ind w:left="0" w:hanging="0"/>
+              <w:ind w:left="0" w:right="0" w:hanging="0"/>
               <w:contextualSpacing/>
               <w:rPr/>
             </w:pPr>
@@ -202,17 +250,24 @@
         <w:tc>
           <w:tcPr>
             <w:tcW w:w="1430" w:type="dxa"/>
-            <w:tcBorders/>
-            <w:shd w:fill="auto" w:val="clear"/>
+            <w:tcBorders>
+              <w:top w:val="single" w:sz="4" w:space="0" w:color="00000A"/>
+              <w:left w:val="single" w:sz="4" w:space="0" w:color="00000A"/>
+              <w:bottom w:val="single" w:sz="4" w:space="0" w:color="00000A"/>
+              <w:right w:val="single" w:sz="4" w:space="0" w:color="00000A"/>
+              <w:insideH w:val="single" w:sz="4" w:space="0" w:color="00000A"/>
+              <w:insideV w:val="single" w:sz="4" w:space="0" w:color="00000A"/>
+            </w:tcBorders>
+            <w:shd w:fill="FFFFFF" w:val="clear"/>
             <w:tcMar>
-              <w:left w:w="108" w:type="dxa"/>
+              <w:left w:w="103" w:type="dxa"/>
             </w:tcMar>
           </w:tcPr>
           <w:p>
             <w:pPr>
               <w:pStyle w:val="ListParagraph"/>
               <w:spacing w:lineRule="auto" w:line="240" w:before="0" w:after="0"/>
-              <w:ind w:left="0" w:hanging="0"/>
+              <w:ind w:left="0" w:right="0" w:hanging="0"/>
               <w:contextualSpacing/>
               <w:rPr/>
             </w:pPr>
@@ -225,17 +280,24 @@
         <w:tc>
           <w:tcPr>
             <w:tcW w:w="1429" w:type="dxa"/>
-            <w:tcBorders/>
-            <w:shd w:fill="auto" w:val="clear"/>
+            <w:tcBorders>
+              <w:top w:val="single" w:sz="4" w:space="0" w:color="00000A"/>
+              <w:left w:val="single" w:sz="4" w:space="0" w:color="00000A"/>
+              <w:bottom w:val="single" w:sz="4" w:space="0" w:color="00000A"/>
+              <w:right w:val="single" w:sz="4" w:space="0" w:color="00000A"/>
+              <w:insideH w:val="single" w:sz="4" w:space="0" w:color="00000A"/>
+              <w:insideV w:val="single" w:sz="4" w:space="0" w:color="00000A"/>
+            </w:tcBorders>
+            <w:shd w:fill="FFFFFF" w:val="clear"/>
             <w:tcMar>
-              <w:left w:w="108" w:type="dxa"/>
+              <w:left w:w="103" w:type="dxa"/>
             </w:tcMar>
           </w:tcPr>
           <w:p>
             <w:pPr>
               <w:pStyle w:val="ListParagraph"/>
               <w:spacing w:lineRule="auto" w:line="240" w:before="0" w:after="0"/>
-              <w:ind w:left="0" w:hanging="0"/>
+              <w:ind w:left="0" w:right="0" w:hanging="0"/>
               <w:contextualSpacing/>
               <w:rPr/>
             </w:pPr>
@@ -251,17 +313,24 @@
         <w:tc>
           <w:tcPr>
             <w:tcW w:w="2756" w:type="dxa"/>
-            <w:tcBorders/>
-            <w:shd w:fill="auto" w:val="clear"/>
+            <w:tcBorders>
+              <w:top w:val="single" w:sz="4" w:space="0" w:color="00000A"/>
+              <w:left w:val="single" w:sz="4" w:space="0" w:color="00000A"/>
+              <w:bottom w:val="single" w:sz="4" w:space="0" w:color="00000A"/>
+              <w:right w:val="single" w:sz="4" w:space="0" w:color="00000A"/>
+              <w:insideH w:val="single" w:sz="4" w:space="0" w:color="00000A"/>
+              <w:insideV w:val="single" w:sz="4" w:space="0" w:color="00000A"/>
+            </w:tcBorders>
+            <w:shd w:fill="FFFFFF" w:val="clear"/>
             <w:tcMar>
-              <w:left w:w="108" w:type="dxa"/>
+              <w:left w:w="103" w:type="dxa"/>
             </w:tcMar>
           </w:tcPr>
           <w:p>
             <w:pPr>
               <w:pStyle w:val="ListParagraph"/>
               <w:spacing w:lineRule="auto" w:line="240" w:before="0" w:after="0"/>
-              <w:ind w:left="0" w:hanging="0"/>
+              <w:ind w:left="0" w:right="0" w:hanging="0"/>
               <w:contextualSpacing/>
               <w:rPr/>
             </w:pPr>
@@ -274,17 +343,24 @@
         <w:tc>
           <w:tcPr>
             <w:tcW w:w="1584" w:type="dxa"/>
-            <w:tcBorders/>
-            <w:shd w:fill="auto" w:val="clear"/>
+            <w:tcBorders>
+              <w:top w:val="single" w:sz="4" w:space="0" w:color="00000A"/>
+              <w:left w:val="single" w:sz="4" w:space="0" w:color="00000A"/>
+              <w:bottom w:val="single" w:sz="4" w:space="0" w:color="00000A"/>
+              <w:right w:val="single" w:sz="4" w:space="0" w:color="00000A"/>
+              <w:insideH w:val="single" w:sz="4" w:space="0" w:color="00000A"/>
+              <w:insideV w:val="single" w:sz="4" w:space="0" w:color="00000A"/>
+            </w:tcBorders>
+            <w:shd w:fill="FFFFFF" w:val="clear"/>
             <w:tcMar>
-              <w:left w:w="108" w:type="dxa"/>
+              <w:left w:w="103" w:type="dxa"/>
             </w:tcMar>
           </w:tcPr>
           <w:p>
             <w:pPr>
               <w:pStyle w:val="ListParagraph"/>
               <w:spacing w:lineRule="auto" w:line="240" w:before="0" w:after="0"/>
-              <w:ind w:left="0" w:hanging="0"/>
+              <w:ind w:left="0" w:right="0" w:hanging="0"/>
               <w:contextualSpacing/>
               <w:rPr/>
             </w:pPr>
@@ -297,17 +373,24 @@
         <w:tc>
           <w:tcPr>
             <w:tcW w:w="1430" w:type="dxa"/>
-            <w:tcBorders/>
-            <w:shd w:fill="auto" w:val="clear"/>
+            <w:tcBorders>
+              <w:top w:val="single" w:sz="4" w:space="0" w:color="00000A"/>
+              <w:left w:val="single" w:sz="4" w:space="0" w:color="00000A"/>
+              <w:bottom w:val="single" w:sz="4" w:space="0" w:color="00000A"/>
+              <w:right w:val="single" w:sz="4" w:space="0" w:color="00000A"/>
+              <w:insideH w:val="single" w:sz="4" w:space="0" w:color="00000A"/>
+              <w:insideV w:val="single" w:sz="4" w:space="0" w:color="00000A"/>
+            </w:tcBorders>
+            <w:shd w:fill="FFFFFF" w:val="clear"/>
             <w:tcMar>
-              <w:left w:w="108" w:type="dxa"/>
+              <w:left w:w="103" w:type="dxa"/>
             </w:tcMar>
           </w:tcPr>
           <w:p>
             <w:pPr>
               <w:pStyle w:val="ListParagraph"/>
               <w:spacing w:lineRule="auto" w:line="240" w:before="0" w:after="0"/>
-              <w:ind w:left="0" w:hanging="0"/>
+              <w:ind w:left="0" w:right="0" w:hanging="0"/>
               <w:contextualSpacing/>
               <w:rPr/>
             </w:pPr>
@@ -320,17 +403,24 @@
         <w:tc>
           <w:tcPr>
             <w:tcW w:w="1430" w:type="dxa"/>
-            <w:tcBorders/>
-            <w:shd w:fill="auto" w:val="clear"/>
+            <w:tcBorders>
+              <w:top w:val="single" w:sz="4" w:space="0" w:color="00000A"/>
+              <w:left w:val="single" w:sz="4" w:space="0" w:color="00000A"/>
+              <w:bottom w:val="single" w:sz="4" w:space="0" w:color="00000A"/>
+              <w:right w:val="single" w:sz="4" w:space="0" w:color="00000A"/>
+              <w:insideH w:val="single" w:sz="4" w:space="0" w:color="00000A"/>
+              <w:insideV w:val="single" w:sz="4" w:space="0" w:color="00000A"/>
+            </w:tcBorders>
+            <w:shd w:fill="FFFFFF" w:val="clear"/>
             <w:tcMar>
-              <w:left w:w="108" w:type="dxa"/>
+              <w:left w:w="103" w:type="dxa"/>
             </w:tcMar>
           </w:tcPr>
           <w:p>
             <w:pPr>
               <w:pStyle w:val="ListParagraph"/>
               <w:spacing w:lineRule="auto" w:line="240" w:before="0" w:after="0"/>
-              <w:ind w:left="0" w:hanging="0"/>
+              <w:ind w:left="0" w:right="0" w:hanging="0"/>
               <w:contextualSpacing/>
               <w:rPr/>
             </w:pPr>
@@ -343,17 +433,24 @@
         <w:tc>
           <w:tcPr>
             <w:tcW w:w="1429" w:type="dxa"/>
-            <w:tcBorders/>
-            <w:shd w:fill="auto" w:val="clear"/>
+            <w:tcBorders>
+              <w:top w:val="single" w:sz="4" w:space="0" w:color="00000A"/>
+              <w:left w:val="single" w:sz="4" w:space="0" w:color="00000A"/>
+              <w:bottom w:val="single" w:sz="4" w:space="0" w:color="00000A"/>
+              <w:right w:val="single" w:sz="4" w:space="0" w:color="00000A"/>
+              <w:insideH w:val="single" w:sz="4" w:space="0" w:color="00000A"/>
+              <w:insideV w:val="single" w:sz="4" w:space="0" w:color="00000A"/>
+            </w:tcBorders>
+            <w:shd w:fill="FFFFFF" w:val="clear"/>
             <w:tcMar>
-              <w:left w:w="108" w:type="dxa"/>
+              <w:left w:w="103" w:type="dxa"/>
             </w:tcMar>
           </w:tcPr>
           <w:p>
             <w:pPr>
               <w:pStyle w:val="ListParagraph"/>
               <w:spacing w:lineRule="auto" w:line="240" w:before="0" w:after="0"/>
-              <w:ind w:left="0" w:hanging="0"/>
+              <w:ind w:left="0" w:right="0" w:hanging="0"/>
               <w:contextualSpacing/>
               <w:rPr/>
             </w:pPr>
@@ -369,17 +466,24 @@
         <w:tc>
           <w:tcPr>
             <w:tcW w:w="2756" w:type="dxa"/>
-            <w:tcBorders/>
-            <w:shd w:fill="auto" w:val="clear"/>
+            <w:tcBorders>
+              <w:top w:val="single" w:sz="4" w:space="0" w:color="00000A"/>
+              <w:left w:val="single" w:sz="4" w:space="0" w:color="00000A"/>
+              <w:bottom w:val="single" w:sz="4" w:space="0" w:color="00000A"/>
+              <w:right w:val="single" w:sz="4" w:space="0" w:color="00000A"/>
+              <w:insideH w:val="single" w:sz="4" w:space="0" w:color="00000A"/>
+              <w:insideV w:val="single" w:sz="4" w:space="0" w:color="00000A"/>
+            </w:tcBorders>
+            <w:shd w:fill="FFFFFF" w:val="clear"/>
             <w:tcMar>
-              <w:left w:w="108" w:type="dxa"/>
+              <w:left w:w="103" w:type="dxa"/>
             </w:tcMar>
           </w:tcPr>
           <w:p>
             <w:pPr>
               <w:pStyle w:val="ListParagraph"/>
               <w:spacing w:lineRule="auto" w:line="240" w:before="0" w:after="0"/>
-              <w:ind w:left="0" w:hanging="0"/>
+              <w:ind w:left="0" w:right="0" w:hanging="0"/>
               <w:contextualSpacing/>
               <w:rPr/>
             </w:pPr>
@@ -392,17 +496,24 @@
         <w:tc>
           <w:tcPr>
             <w:tcW w:w="1584" w:type="dxa"/>
-            <w:tcBorders/>
-            <w:shd w:fill="auto" w:val="clear"/>
+            <w:tcBorders>
+              <w:top w:val="single" w:sz="4" w:space="0" w:color="00000A"/>
+              <w:left w:val="single" w:sz="4" w:space="0" w:color="00000A"/>
+              <w:bottom w:val="single" w:sz="4" w:space="0" w:color="00000A"/>
+              <w:right w:val="single" w:sz="4" w:space="0" w:color="00000A"/>
+              <w:insideH w:val="single" w:sz="4" w:space="0" w:color="00000A"/>
+              <w:insideV w:val="single" w:sz="4" w:space="0" w:color="00000A"/>
+            </w:tcBorders>
+            <w:shd w:fill="FFFFFF" w:val="clear"/>
             <w:tcMar>
-              <w:left w:w="108" w:type="dxa"/>
+              <w:left w:w="103" w:type="dxa"/>
             </w:tcMar>
           </w:tcPr>
           <w:p>
             <w:pPr>
               <w:pStyle w:val="ListParagraph"/>
               <w:spacing w:lineRule="auto" w:line="240" w:before="0" w:after="0"/>
-              <w:ind w:left="0" w:hanging="0"/>
+              <w:ind w:left="0" w:right="0" w:hanging="0"/>
               <w:contextualSpacing/>
               <w:rPr/>
             </w:pPr>
@@ -415,17 +526,24 @@
         <w:tc>
           <w:tcPr>
             <w:tcW w:w="1430" w:type="dxa"/>
-            <w:tcBorders/>
-            <w:shd w:fill="auto" w:val="clear"/>
+            <w:tcBorders>
+              <w:top w:val="single" w:sz="4" w:space="0" w:color="00000A"/>
+              <w:left w:val="single" w:sz="4" w:space="0" w:color="00000A"/>
+              <w:bottom w:val="single" w:sz="4" w:space="0" w:color="00000A"/>
+              <w:right w:val="single" w:sz="4" w:space="0" w:color="00000A"/>
+              <w:insideH w:val="single" w:sz="4" w:space="0" w:color="00000A"/>
+              <w:insideV w:val="single" w:sz="4" w:space="0" w:color="00000A"/>
+            </w:tcBorders>
+            <w:shd w:fill="FFFFFF" w:val="clear"/>
             <w:tcMar>
-              <w:left w:w="108" w:type="dxa"/>
+              <w:left w:w="103" w:type="dxa"/>
             </w:tcMar>
           </w:tcPr>
           <w:p>
             <w:pPr>
               <w:pStyle w:val="ListParagraph"/>
               <w:spacing w:lineRule="auto" w:line="240" w:before="0" w:after="0"/>
-              <w:ind w:left="0" w:hanging="0"/>
+              <w:ind w:left="0" w:right="0" w:hanging="0"/>
               <w:contextualSpacing/>
               <w:rPr/>
             </w:pPr>
@@ -438,17 +556,24 @@
         <w:tc>
           <w:tcPr>
             <w:tcW w:w="1430" w:type="dxa"/>
-            <w:tcBorders/>
-            <w:shd w:fill="auto" w:val="clear"/>
+            <w:tcBorders>
+              <w:top w:val="single" w:sz="4" w:space="0" w:color="00000A"/>
+              <w:left w:val="single" w:sz="4" w:space="0" w:color="00000A"/>
+              <w:bottom w:val="single" w:sz="4" w:space="0" w:color="00000A"/>
+              <w:right w:val="single" w:sz="4" w:space="0" w:color="00000A"/>
+              <w:insideH w:val="single" w:sz="4" w:space="0" w:color="00000A"/>
+              <w:insideV w:val="single" w:sz="4" w:space="0" w:color="00000A"/>
+            </w:tcBorders>
+            <w:shd w:fill="FFFFFF" w:val="clear"/>
             <w:tcMar>
-              <w:left w:w="108" w:type="dxa"/>
+              <w:left w:w="103" w:type="dxa"/>
             </w:tcMar>
           </w:tcPr>
           <w:p>
             <w:pPr>
               <w:pStyle w:val="ListParagraph"/>
               <w:spacing w:lineRule="auto" w:line="240" w:before="0" w:after="0"/>
-              <w:ind w:left="0" w:hanging="0"/>
+              <w:ind w:left="0" w:right="0" w:hanging="0"/>
               <w:contextualSpacing/>
               <w:rPr/>
             </w:pPr>
@@ -461,17 +586,24 @@
         <w:tc>
           <w:tcPr>
             <w:tcW w:w="1429" w:type="dxa"/>
-            <w:tcBorders/>
-            <w:shd w:fill="auto" w:val="clear"/>
+            <w:tcBorders>
+              <w:top w:val="single" w:sz="4" w:space="0" w:color="00000A"/>
+              <w:left w:val="single" w:sz="4" w:space="0" w:color="00000A"/>
+              <w:bottom w:val="single" w:sz="4" w:space="0" w:color="00000A"/>
+              <w:right w:val="single" w:sz="4" w:space="0" w:color="00000A"/>
+              <w:insideH w:val="single" w:sz="4" w:space="0" w:color="00000A"/>
+              <w:insideV w:val="single" w:sz="4" w:space="0" w:color="00000A"/>
+            </w:tcBorders>
+            <w:shd w:fill="FFFFFF" w:val="clear"/>
             <w:tcMar>
-              <w:left w:w="108" w:type="dxa"/>
+              <w:left w:w="103" w:type="dxa"/>
             </w:tcMar>
           </w:tcPr>
           <w:p>
             <w:pPr>
               <w:pStyle w:val="ListParagraph"/>
               <w:spacing w:lineRule="auto" w:line="240" w:before="0" w:after="0"/>
-              <w:ind w:left="0" w:hanging="0"/>
+              <w:ind w:left="0" w:right="0" w:hanging="0"/>
               <w:contextualSpacing/>
               <w:rPr/>
             </w:pPr>
@@ -487,17 +619,24 @@
         <w:tc>
           <w:tcPr>
             <w:tcW w:w="2756" w:type="dxa"/>
-            <w:tcBorders/>
-            <w:shd w:fill="auto" w:val="clear"/>
+            <w:tcBorders>
+              <w:top w:val="single" w:sz="4" w:space="0" w:color="00000A"/>
+              <w:left w:val="single" w:sz="4" w:space="0" w:color="00000A"/>
+              <w:bottom w:val="single" w:sz="4" w:space="0" w:color="00000A"/>
+              <w:right w:val="single" w:sz="4" w:space="0" w:color="00000A"/>
+              <w:insideH w:val="single" w:sz="4" w:space="0" w:color="00000A"/>
+              <w:insideV w:val="single" w:sz="4" w:space="0" w:color="00000A"/>
+            </w:tcBorders>
+            <w:shd w:fill="FFFFFF" w:val="clear"/>
             <w:tcMar>
-              <w:left w:w="108" w:type="dxa"/>
+              <w:left w:w="103" w:type="dxa"/>
             </w:tcMar>
           </w:tcPr>
           <w:p>
             <w:pPr>
               <w:pStyle w:val="ListParagraph"/>
               <w:spacing w:lineRule="auto" w:line="240" w:before="0" w:after="0"/>
-              <w:ind w:left="0" w:hanging="0"/>
+              <w:ind w:left="0" w:right="0" w:hanging="0"/>
               <w:contextualSpacing/>
               <w:rPr/>
             </w:pPr>
@@ -510,17 +649,24 @@
         <w:tc>
           <w:tcPr>
             <w:tcW w:w="1584" w:type="dxa"/>
-            <w:tcBorders/>
-            <w:shd w:fill="auto" w:val="clear"/>
+            <w:tcBorders>
+              <w:top w:val="single" w:sz="4" w:space="0" w:color="00000A"/>
+              <w:left w:val="single" w:sz="4" w:space="0" w:color="00000A"/>
+              <w:bottom w:val="single" w:sz="4" w:space="0" w:color="00000A"/>
+              <w:right w:val="single" w:sz="4" w:space="0" w:color="00000A"/>
+              <w:insideH w:val="single" w:sz="4" w:space="0" w:color="00000A"/>
+              <w:insideV w:val="single" w:sz="4" w:space="0" w:color="00000A"/>
+            </w:tcBorders>
+            <w:shd w:fill="FFFFFF" w:val="clear"/>
             <w:tcMar>
-              <w:left w:w="108" w:type="dxa"/>
+              <w:left w:w="103" w:type="dxa"/>
             </w:tcMar>
           </w:tcPr>
           <w:p>
             <w:pPr>
               <w:pStyle w:val="ListParagraph"/>
               <w:spacing w:lineRule="auto" w:line="240" w:before="0" w:after="0"/>
-              <w:ind w:left="0" w:hanging="0"/>
+              <w:ind w:left="0" w:right="0" w:hanging="0"/>
               <w:contextualSpacing/>
               <w:rPr/>
             </w:pPr>
@@ -533,17 +679,24 @@
         <w:tc>
           <w:tcPr>
             <w:tcW w:w="1430" w:type="dxa"/>
-            <w:tcBorders/>
-            <w:shd w:fill="auto" w:val="clear"/>
+            <w:tcBorders>
+              <w:top w:val="single" w:sz="4" w:space="0" w:color="00000A"/>
+              <w:left w:val="single" w:sz="4" w:space="0" w:color="00000A"/>
+              <w:bottom w:val="single" w:sz="4" w:space="0" w:color="00000A"/>
+              <w:right w:val="single" w:sz="4" w:space="0" w:color="00000A"/>
+              <w:insideH w:val="single" w:sz="4" w:space="0" w:color="00000A"/>
+              <w:insideV w:val="single" w:sz="4" w:space="0" w:color="00000A"/>
+            </w:tcBorders>
+            <w:shd w:fill="FFFFFF" w:val="clear"/>
             <w:tcMar>
-              <w:left w:w="108" w:type="dxa"/>
+              <w:left w:w="103" w:type="dxa"/>
             </w:tcMar>
           </w:tcPr>
           <w:p>
             <w:pPr>
               <w:pStyle w:val="ListParagraph"/>
               <w:spacing w:lineRule="auto" w:line="240" w:before="0" w:after="0"/>
-              <w:ind w:left="0" w:hanging="0"/>
+              <w:ind w:left="0" w:right="0" w:hanging="0"/>
               <w:contextualSpacing/>
               <w:rPr/>
             </w:pPr>
@@ -556,17 +709,24 @@
         <w:tc>
           <w:tcPr>
             <w:tcW w:w="1430" w:type="dxa"/>
-            <w:tcBorders/>
-            <w:shd w:fill="auto" w:val="clear"/>
+            <w:tcBorders>
+              <w:top w:val="single" w:sz="4" w:space="0" w:color="00000A"/>
+              <w:left w:val="single" w:sz="4" w:space="0" w:color="00000A"/>
+              <w:bottom w:val="single" w:sz="4" w:space="0" w:color="00000A"/>
+              <w:right w:val="single" w:sz="4" w:space="0" w:color="00000A"/>
+              <w:insideH w:val="single" w:sz="4" w:space="0" w:color="00000A"/>
+              <w:insideV w:val="single" w:sz="4" w:space="0" w:color="00000A"/>
+            </w:tcBorders>
+            <w:shd w:fill="FFFFFF" w:val="clear"/>
             <w:tcMar>
-              <w:left w:w="108" w:type="dxa"/>
+              <w:left w:w="103" w:type="dxa"/>
             </w:tcMar>
           </w:tcPr>
           <w:p>
             <w:pPr>
               <w:pStyle w:val="ListParagraph"/>
               <w:spacing w:lineRule="auto" w:line="240" w:before="0" w:after="0"/>
-              <w:ind w:left="0" w:hanging="0"/>
+              <w:ind w:left="0" w:right="0" w:hanging="0"/>
               <w:contextualSpacing/>
               <w:rPr/>
             </w:pPr>
@@ -579,17 +739,24 @@
         <w:tc>
           <w:tcPr>
             <w:tcW w:w="1429" w:type="dxa"/>
-            <w:tcBorders/>
-            <w:shd w:fill="auto" w:val="clear"/>
+            <w:tcBorders>
+              <w:top w:val="single" w:sz="4" w:space="0" w:color="00000A"/>
+              <w:left w:val="single" w:sz="4" w:space="0" w:color="00000A"/>
+              <w:bottom w:val="single" w:sz="4" w:space="0" w:color="00000A"/>
+              <w:right w:val="single" w:sz="4" w:space="0" w:color="00000A"/>
+              <w:insideH w:val="single" w:sz="4" w:space="0" w:color="00000A"/>
+              <w:insideV w:val="single" w:sz="4" w:space="0" w:color="00000A"/>
+            </w:tcBorders>
+            <w:shd w:fill="FFFFFF" w:val="clear"/>
             <w:tcMar>
-              <w:left w:w="108" w:type="dxa"/>
+              <w:left w:w="103" w:type="dxa"/>
             </w:tcMar>
           </w:tcPr>
           <w:p>
             <w:pPr>
               <w:pStyle w:val="ListParagraph"/>
               <w:spacing w:lineRule="auto" w:line="240" w:before="0" w:after="0"/>
-              <w:ind w:left="0" w:hanging="0"/>
+              <w:ind w:left="0" w:right="0" w:hanging="0"/>
               <w:contextualSpacing/>
               <w:rPr/>
             </w:pPr>
@@ -849,7 +1016,7 @@
       <w:r>
         <w:rPr/>
         <w:drawing>
-          <wp:inline distT="0" distB="9525" distL="0" distR="0">
+          <wp:inline distT="0" distB="0" distL="0" distR="0">
             <wp:extent cx="5848350" cy="4391025"/>
             <wp:effectExtent l="0" t="0" r="0" b="0"/>
             <wp:docPr id="1" name="Picture 1" descr="C:\Users\csalaman\AppData\Local\Microsoft\Windows\INetCache\Content.Word\DT_Learning_Curve.png"/>
@@ -904,15 +1071,7 @@
       </w:pPr>
       <w:r>
         <w:rPr/>
-        <w:t>6) There reason why the training data goes down is because we are limited to a certain dept</w:t>
-      </w:r>
-      <w:r>
-        <w:rPr/>
-        <w:t>h</w:t>
-      </w:r>
-      <w:r>
-        <w:rPr/>
-        <w:t xml:space="preserve">s. With lower data do test on, we can see that the predictions have a high accuracy, but as we increase the amount of data, it starts to decrease, and at one point, it starts to decrease at a steady rate. The test data starts to increase as we get as we get more data. It is not monotonically because there are times when the accuracy decreases and then decreases. </w:t>
+        <w:t xml:space="preserve">6) There reason why the training data goes down is because we are limited to a certain depths. With lower data do test on, we can see that the predictions have a high accuracy, but as we increase the amount of data, it starts to decrease, and at one point, it starts to decrease at a steady rate. The test data starts to increase as we get as we get more data. It is not monotonically because there are times when the accuracy decreases and then decreases. </w:t>
       </w:r>
     </w:p>
     <w:p>
@@ -978,7 +1137,7 @@
       <w:r>
         <w:rPr/>
         <w:drawing>
-          <wp:inline distT="0" distB="9525" distL="0" distR="0">
+          <wp:inline distT="0" distB="0" distL="0" distR="0">
             <wp:extent cx="5848350" cy="4391025"/>
             <wp:effectExtent l="0" t="0" r="0" b="0"/>
             <wp:docPr id="2" name="Picture 2" descr="C:\Users\csalaman\AppData\Local\Microsoft\Windows\INetCache\Content.Word\HyperparamDT.PNG"/>
@@ -1126,7 +1285,7 @@
       <w:r>
         <w:rPr/>
         <w:drawing>
-          <wp:inline distT="0" distB="9525" distL="0" distR="0">
+          <wp:inline distT="0" distB="0" distL="0" distR="0">
             <wp:extent cx="5848350" cy="4391025"/>
             <wp:effectExtent l="0" t="0" r="0" b="0"/>
             <wp:docPr id="3" name="Picture 3" descr="C:\Users\csalaman\AppData\Local\Microsoft\Windows\INetCache\Content.Word\KNN_on_DigitsData.png"/>
@@ -1274,7 +1433,7 @@
       <w:r>
         <w:rPr/>
         <w:drawing>
-          <wp:inline distT="0" distB="9525" distL="0" distR="0">
+          <wp:inline distT="0" distB="0" distL="0" distR="0">
             <wp:extent cx="5848350" cy="4391025"/>
             <wp:effectExtent l="0" t="0" r="0" b="0"/>
             <wp:docPr id="4" name="Picture 4" descr="C:\Users\csalaman\AppData\Local\Microsoft\Windows\INetCache\Content.Word\Dimensionality_vs_uniform_point_distance.png"/>
@@ -1420,7 +1579,7 @@
       <w:r>
         <w:rPr/>
         <w:drawing>
-          <wp:anchor behindDoc="0" distT="0" distB="0" distL="0" distR="0" simplePos="0" locked="0" layoutInCell="1" allowOverlap="1" relativeHeight="6">
+          <wp:anchor behindDoc="0" distT="0" distB="0" distL="0" distR="0" simplePos="0" locked="0" layoutInCell="1" allowOverlap="1" relativeHeight="2">
             <wp:simplePos x="0" y="0"/>
             <wp:positionH relativeFrom="column">
               <wp:align>center</wp:align>
@@ -1473,6 +1632,24 @@
       </w:pPr>
       <w:r>
         <w:rPr/>
+      </w:r>
+    </w:p>
+    <w:p>
+      <w:pPr>
+        <w:pStyle w:val="Normal"/>
+        <w:rPr/>
+      </w:pPr>
+      <w:r>
+        <w:rPr/>
+      </w:r>
+    </w:p>
+    <w:p>
+      <w:pPr>
+        <w:pStyle w:val="Normal"/>
+        <w:rPr/>
+      </w:pPr>
+      <w:r>
+        <w:rPr/>
         <w:t>(c)The general difference of HighD and Datadigits is that the points are skewed to the left.</w:t>
       </w:r>
     </w:p>
@@ -1483,11 +1660,160 @@
       </w:pPr>
       <w:r>
         <w:rPr/>
-        <w:t xml:space="preserve">(d) Based on my plots, a good choice for epsilon would be </w:t>
-      </w:r>
-      <w:r>
-        <w:rPr/>
-        <w:t>dis/sqrt(dim) = .35 ~ 9.8</w:t>
+        <w:t>(d) Based on my plots, a good choice for epsilon would be dis/sqrt(dim) = .35 ~ 9.8</w:t>
+      </w:r>
+    </w:p>
+    <w:p>
+      <w:pPr>
+        <w:pStyle w:val="Normal"/>
+        <w:rPr/>
+      </w:pPr>
+      <w:r>
+        <w:rPr/>
+      </w:r>
+    </w:p>
+    <w:p>
+      <w:pPr>
+        <w:pStyle w:val="Normal"/>
+        <w:rPr/>
+      </w:pPr>
+      <w:r>
+        <w:rPr/>
+      </w:r>
+    </w:p>
+    <w:p>
+      <w:pPr>
+        <w:pStyle w:val="Normal"/>
+        <w:rPr/>
+      </w:pPr>
+      <w:r>
+        <w:rPr/>
+      </w:r>
+    </w:p>
+    <w:p>
+      <w:pPr>
+        <w:pStyle w:val="Normal"/>
+        <w:rPr/>
+      </w:pPr>
+      <w:r>
+        <w:rPr/>
+      </w:r>
+    </w:p>
+    <w:p>
+      <w:pPr>
+        <w:pStyle w:val="Normal"/>
+        <w:rPr/>
+      </w:pPr>
+      <w:r>
+        <w:rPr/>
+      </w:r>
+    </w:p>
+    <w:p>
+      <w:pPr>
+        <w:pStyle w:val="Normal"/>
+        <w:rPr/>
+      </w:pPr>
+      <w:r>
+        <w:rPr/>
+      </w:r>
+    </w:p>
+    <w:p>
+      <w:pPr>
+        <w:pStyle w:val="Normal"/>
+        <w:rPr/>
+      </w:pPr>
+      <w:r>
+        <w:rPr/>
+      </w:r>
+    </w:p>
+    <w:p>
+      <w:pPr>
+        <w:pStyle w:val="Normal"/>
+        <w:rPr/>
+      </w:pPr>
+      <w:r>
+        <w:rPr/>
+      </w:r>
+    </w:p>
+    <w:p>
+      <w:pPr>
+        <w:pStyle w:val="Normal"/>
+        <w:rPr/>
+      </w:pPr>
+      <w:r>
+        <w:rPr/>
+      </w:r>
+    </w:p>
+    <w:p>
+      <w:pPr>
+        <w:pStyle w:val="Normal"/>
+        <w:rPr/>
+      </w:pPr>
+      <w:r>
+        <w:rPr/>
+      </w:r>
+    </w:p>
+    <w:p>
+      <w:pPr>
+        <w:pStyle w:val="Normal"/>
+        <w:rPr/>
+      </w:pPr>
+      <w:r>
+        <w:rPr/>
+      </w:r>
+    </w:p>
+    <w:p>
+      <w:pPr>
+        <w:pStyle w:val="Normal"/>
+        <w:rPr/>
+      </w:pPr>
+      <w:r>
+        <w:rPr/>
+      </w:r>
+    </w:p>
+    <w:p>
+      <w:pPr>
+        <w:pStyle w:val="Normal"/>
+        <w:rPr/>
+      </w:pPr>
+      <w:r>
+        <w:rPr/>
+      </w:r>
+    </w:p>
+    <w:p>
+      <w:pPr>
+        <w:pStyle w:val="Normal"/>
+        <w:rPr/>
+      </w:pPr>
+      <w:r>
+        <w:rPr/>
+      </w:r>
+    </w:p>
+    <w:p>
+      <w:pPr>
+        <w:pStyle w:val="Normal"/>
+        <w:rPr/>
+      </w:pPr>
+      <w:r>
+        <w:rPr/>
+      </w:r>
+    </w:p>
+    <w:p>
+      <w:pPr>
+        <w:pStyle w:val="Normal"/>
+        <w:rPr/>
+      </w:pPr>
+      <w:r>
+        <w:rPr/>
+      </w:r>
+    </w:p>
+    <w:p>
+      <w:pPr>
+        <w:pStyle w:val="Normal"/>
+        <w:rPr/>
+      </w:pPr>
+      <w:r>
+        <w:rPr/>
       </w:r>
     </w:p>
     <w:p>
@@ -1588,7 +1914,7 @@
       </w:pPr>
       <w:r>
         <w:drawing>
-          <wp:anchor behindDoc="0" distT="0" distB="0" distL="0" distR="0" simplePos="0" locked="0" layoutInCell="1" allowOverlap="1" relativeHeight="7">
+          <wp:anchor behindDoc="0" distT="0" distB="0" distL="0" distR="0" simplePos="0" locked="0" layoutInCell="1" allowOverlap="1" relativeHeight="3">
             <wp:simplePos x="0" y="0"/>
             <wp:positionH relativeFrom="column">
               <wp:posOffset>0</wp:posOffset>
@@ -1635,7 +1961,11 @@
       </w:r>
       <w:r>
         <w:rPr/>
-        <w:t>Based on my results, the best value for K would be 5</w:t>
+        <w:t>B</w:t>
+      </w:r>
+      <w:r>
+        <w:rPr/>
+        <w:t>ased on my results, the best value for K would be 5</w:t>
       </w:r>
     </w:p>
     <w:p>
@@ -1750,32 +2080,35 @@
     <w:p>
       <w:pPr>
         <w:pStyle w:val="Normal"/>
-        <w:rPr/>
-      </w:pPr>
-      <w:r>
-        <w:rPr/>
-      </w:r>
-    </w:p>
-    <w:p>
-      <w:pPr>
-        <w:pStyle w:val="Normal"/>
+        <w:spacing w:before="0" w:after="160"/>
+        <w:rPr/>
+      </w:pPr>
+      <w:r>
+        <w:rPr/>
+        <w:t>Based on my guess on 10(d), where I guessed that 9.8 would be a good choice of epsilon, it shows that the accuracy is about 90% after 9.8</w:t>
+      </w:r>
+    </w:p>
+    <w:p>
+      <w:pPr>
+        <w:pStyle w:val="Normal"/>
+        <w:spacing w:before="0" w:after="160"/>
         <w:rPr/>
       </w:pPr>
       <w:r>
         <w:rPr/>
         <w:drawing>
-          <wp:anchor behindDoc="0" distT="0" distB="0" distL="0" distR="0" simplePos="0" locked="0" layoutInCell="1" allowOverlap="1" relativeHeight="8">
+          <wp:anchor behindDoc="0" distT="0" distB="0" distL="0" distR="0" simplePos="0" locked="0" layoutInCell="1" allowOverlap="1" relativeHeight="12">
             <wp:simplePos x="0" y="0"/>
             <wp:positionH relativeFrom="column">
-              <wp:align>center</wp:align>
+              <wp:posOffset>-66675</wp:posOffset>
             </wp:positionH>
             <wp:positionV relativeFrom="paragraph">
-              <wp:posOffset>635</wp:posOffset>
+              <wp:posOffset>260350</wp:posOffset>
             </wp:positionV>
             <wp:extent cx="5943600" cy="4457700"/>
             <wp:effectExtent l="0" t="0" r="0" b="0"/>
             <wp:wrapSquare wrapText="largest"/>
-            <wp:docPr id="7" name="Image3" descr=""/>
+            <wp:docPr id="7" name="Image7" descr=""/>
             <wp:cNvGraphicFramePr>
               <a:graphicFrameLocks xmlns:a="http://schemas.openxmlformats.org/drawingml/2006/main" noChangeAspect="1"/>
             </wp:cNvGraphicFramePr>
@@ -1783,7 +2116,7 @@
               <a:graphicData uri="http://schemas.openxmlformats.org/drawingml/2006/picture">
                 <pic:pic xmlns:pic="http://schemas.openxmlformats.org/drawingml/2006/picture">
                   <pic:nvPicPr>
-                    <pic:cNvPr id="7" name="Image3" descr=""/>
+                    <pic:cNvPr id="7" name="Image7" descr=""/>
                     <pic:cNvPicPr>
                       <a:picLocks noChangeAspect="1" noChangeArrowheads="1"/>
                     </pic:cNvPicPr>
@@ -1813,156 +2146,1140 @@
     <w:p>
       <w:pPr>
         <w:pStyle w:val="Normal"/>
-        <w:rPr/>
-      </w:pPr>
-      <w:r>
-        <w:rPr/>
-      </w:r>
-    </w:p>
-    <w:p>
-      <w:pPr>
-        <w:pStyle w:val="Normal"/>
-        <w:rPr/>
-      </w:pPr>
-      <w:r>
-        <w:rPr/>
-      </w:r>
-    </w:p>
-    <w:p>
-      <w:pPr>
-        <w:pStyle w:val="Normal"/>
-        <w:rPr/>
-      </w:pPr>
-      <w:r>
-        <w:rPr/>
-      </w:r>
-    </w:p>
-    <w:p>
-      <w:pPr>
-        <w:pStyle w:val="Normal"/>
-        <w:rPr/>
-      </w:pPr>
-      <w:r>
-        <w:rPr/>
-      </w:r>
-    </w:p>
-    <w:p>
-      <w:pPr>
-        <w:pStyle w:val="Normal"/>
-        <w:rPr/>
-      </w:pPr>
-      <w:r>
-        <w:rPr/>
-      </w:r>
-    </w:p>
-    <w:p>
-      <w:pPr>
-        <w:pStyle w:val="Normal"/>
-        <w:rPr/>
-      </w:pPr>
-      <w:r>
-        <w:rPr/>
-      </w:r>
-    </w:p>
-    <w:p>
-      <w:pPr>
-        <w:pStyle w:val="Normal"/>
-        <w:rPr/>
-      </w:pPr>
-      <w:r>
-        <w:rPr/>
-      </w:r>
-    </w:p>
-    <w:p>
-      <w:pPr>
-        <w:pStyle w:val="Normal"/>
-        <w:rPr/>
-      </w:pPr>
-      <w:r>
-        <w:rPr/>
-      </w:r>
-    </w:p>
-    <w:p>
-      <w:pPr>
-        <w:pStyle w:val="Normal"/>
-        <w:rPr/>
-      </w:pPr>
-      <w:r>
-        <w:rPr/>
-      </w:r>
-    </w:p>
-    <w:p>
-      <w:pPr>
-        <w:pStyle w:val="Normal"/>
-        <w:rPr/>
-      </w:pPr>
-      <w:r>
-        <w:rPr/>
-      </w:r>
-    </w:p>
-    <w:p>
-      <w:pPr>
-        <w:pStyle w:val="Normal"/>
-        <w:rPr/>
-      </w:pPr>
-      <w:r>
-        <w:rPr/>
-      </w:r>
-    </w:p>
-    <w:p>
-      <w:pPr>
-        <w:pStyle w:val="Normal"/>
-        <w:rPr/>
-      </w:pPr>
-      <w:r>
-        <w:rPr/>
-      </w:r>
-    </w:p>
-    <w:p>
-      <w:pPr>
-        <w:pStyle w:val="Normal"/>
-        <w:rPr/>
-      </w:pPr>
-      <w:r>
-        <w:rPr/>
-      </w:r>
-    </w:p>
-    <w:p>
-      <w:pPr>
-        <w:pStyle w:val="Normal"/>
-        <w:rPr/>
-      </w:pPr>
-      <w:r>
-        <w:rPr/>
-      </w:r>
-    </w:p>
-    <w:p>
-      <w:pPr>
-        <w:pStyle w:val="Normal"/>
-        <w:rPr/>
-      </w:pPr>
-      <w:r>
-        <w:rPr/>
-      </w:r>
-    </w:p>
-    <w:p>
-      <w:pPr>
-        <w:pStyle w:val="Normal"/>
-        <w:rPr/>
-      </w:pPr>
-      <w:r>
-        <w:rPr/>
-      </w:r>
-    </w:p>
-    <w:p>
-      <w:pPr>
-        <w:pStyle w:val="Normal"/>
-        <w:spacing w:before="0" w:after="160"/>
-        <w:rPr/>
-      </w:pPr>
-      <w:r>
-        <w:rPr/>
-        <w:t>Based on my guess on 10(d), where I guessed that 9.8 would be a good choice of epsilon, it shows that the accuracy is about 90% after 9.8</w:t>
+        <w:spacing w:before="0" w:after="160"/>
+        <w:rPr/>
+      </w:pPr>
+      <w:r>
+        <w:rPr/>
+      </w:r>
+    </w:p>
+    <w:p>
+      <w:pPr>
+        <w:pStyle w:val="Normal"/>
+        <w:spacing w:before="0" w:after="160"/>
+        <w:rPr/>
+      </w:pPr>
+      <w:r>
+        <w:rPr/>
+      </w:r>
+    </w:p>
+    <w:p>
+      <w:pPr>
+        <w:pStyle w:val="Normal"/>
+        <w:spacing w:before="0" w:after="160"/>
+        <w:rPr/>
+      </w:pPr>
+      <w:r>
+        <w:rPr/>
+      </w:r>
+    </w:p>
+    <w:p>
+      <w:pPr>
+        <w:pStyle w:val="Normal"/>
+        <w:spacing w:before="0" w:after="160"/>
+        <w:rPr/>
+      </w:pPr>
+      <w:r>
+        <w:rPr/>
+      </w:r>
+    </w:p>
+    <w:p>
+      <w:pPr>
+        <w:pStyle w:val="Normal"/>
+        <w:spacing w:before="0" w:after="160"/>
+        <w:rPr/>
+      </w:pPr>
+      <w:r>
+        <w:rPr/>
+      </w:r>
+    </w:p>
+    <w:p>
+      <w:pPr>
+        <w:pStyle w:val="Normal"/>
+        <w:spacing w:before="0" w:after="160"/>
+        <w:rPr/>
+      </w:pPr>
+      <w:r>
+        <w:rPr/>
+      </w:r>
+    </w:p>
+    <w:p>
+      <w:pPr>
+        <w:pStyle w:val="Normal"/>
+        <w:spacing w:before="0" w:after="160"/>
+        <w:rPr/>
+      </w:pPr>
+      <w:r>
+        <w:rPr/>
+      </w:r>
+    </w:p>
+    <w:p>
+      <w:pPr>
+        <w:pStyle w:val="Normal"/>
+        <w:spacing w:before="0" w:after="160"/>
+        <w:rPr/>
+      </w:pPr>
+      <w:r>
+        <w:rPr/>
+      </w:r>
+    </w:p>
+    <w:p>
+      <w:pPr>
+        <w:pStyle w:val="Normal"/>
+        <w:spacing w:before="0" w:after="160"/>
+        <w:rPr/>
+      </w:pPr>
+      <w:r>
+        <w:rPr/>
+      </w:r>
+    </w:p>
+    <w:p>
+      <w:pPr>
+        <w:pStyle w:val="Normal"/>
+        <w:spacing w:before="0" w:after="160"/>
+        <w:rPr/>
+      </w:pPr>
+      <w:r>
+        <w:rPr/>
+      </w:r>
+    </w:p>
+    <w:p>
+      <w:pPr>
+        <w:pStyle w:val="Normal"/>
+        <w:spacing w:before="0" w:after="160"/>
+        <w:rPr/>
+      </w:pPr>
+      <w:r>
+        <w:rPr/>
+      </w:r>
+    </w:p>
+    <w:p>
+      <w:pPr>
+        <w:pStyle w:val="Normal"/>
+        <w:spacing w:before="0" w:after="160"/>
+        <w:rPr/>
+      </w:pPr>
+      <w:r>
+        <w:rPr/>
+      </w:r>
+    </w:p>
+    <w:p>
+      <w:pPr>
+        <w:pStyle w:val="Normal"/>
+        <w:spacing w:before="0" w:after="160"/>
+        <w:rPr/>
+      </w:pPr>
+      <w:r>
+        <w:rPr/>
+      </w:r>
+    </w:p>
+    <w:p>
+      <w:pPr>
+        <w:pStyle w:val="Normal"/>
+        <w:spacing w:before="0" w:after="160"/>
+        <w:rPr/>
+      </w:pPr>
+      <w:r>
+        <w:rPr/>
+        <w:t>13)</w:t>
+      </w:r>
+    </w:p>
+    <w:p>
+      <w:pPr>
+        <w:pStyle w:val="Normal"/>
+        <w:spacing w:before="0" w:after="160"/>
+        <w:rPr/>
+      </w:pPr>
+      <w:r>
+        <w:drawing>
+          <wp:anchor behindDoc="0" distT="0" distB="0" distL="0" distR="0" simplePos="0" locked="0" layoutInCell="1" allowOverlap="1" relativeHeight="8">
+            <wp:simplePos x="0" y="0"/>
+            <wp:positionH relativeFrom="column">
+              <wp:align>center</wp:align>
+            </wp:positionH>
+            <wp:positionV relativeFrom="paragraph">
+              <wp:posOffset>635</wp:posOffset>
+            </wp:positionV>
+            <wp:extent cx="5943600" cy="4457700"/>
+            <wp:effectExtent l="0" t="0" r="0" b="0"/>
+            <wp:wrapSquare wrapText="largest"/>
+            <wp:docPr id="8" name="Image3" descr=""/>
+            <wp:cNvGraphicFramePr>
+              <a:graphicFrameLocks xmlns:a="http://schemas.openxmlformats.org/drawingml/2006/main" noChangeAspect="1"/>
+            </wp:cNvGraphicFramePr>
+            <a:graphic xmlns:a="http://schemas.openxmlformats.org/drawingml/2006/main">
+              <a:graphicData uri="http://schemas.openxmlformats.org/drawingml/2006/picture">
+                <pic:pic xmlns:pic="http://schemas.openxmlformats.org/drawingml/2006/picture">
+                  <pic:nvPicPr>
+                    <pic:cNvPr id="8" name="Image3" descr=""/>
+                    <pic:cNvPicPr>
+                      <a:picLocks noChangeAspect="1" noChangeArrowheads="1"/>
+                    </pic:cNvPicPr>
+                  </pic:nvPicPr>
+                  <pic:blipFill>
+                    <a:blip r:embed="rId9"/>
+                    <a:stretch>
+                      <a:fillRect/>
+                    </a:stretch>
+                  </pic:blipFill>
+                  <pic:spPr bwMode="auto">
+                    <a:xfrm>
+                      <a:off x="0" y="0"/>
+                      <a:ext cx="5943600" cy="4457700"/>
+                    </a:xfrm>
+                    <a:prstGeom prst="rect">
+                      <a:avLst/>
+                    </a:prstGeom>
+                  </pic:spPr>
+                </pic:pic>
+              </a:graphicData>
+            </a:graphic>
+          </wp:anchor>
+        </w:drawing>
+      </w:r>
+      <w:r>
+        <w:rPr/>
+        <w:t xml:space="preserve">The data is not overfitting because as we start to test more data, we still a pretty high accuracy; does not degrade. </w:t>
+      </w:r>
+      <w:r>
+        <w:rPr/>
+        <w:t xml:space="preserve">Thus, </w:t>
+      </w:r>
+      <w:r>
+        <w:rPr/>
+        <w:t xml:space="preserve">We can tell that the points are linearly separable. </w:t>
+      </w:r>
+    </w:p>
+    <w:p>
+      <w:pPr>
+        <w:pStyle w:val="Normal"/>
+        <w:spacing w:before="0" w:after="160"/>
+        <w:rPr/>
+      </w:pPr>
+      <w:r>
+        <w:rPr/>
+      </w:r>
+    </w:p>
+    <w:p>
+      <w:pPr>
+        <w:pStyle w:val="Normal"/>
+        <w:spacing w:before="0" w:after="160"/>
+        <w:rPr/>
+      </w:pPr>
+      <w:r>
+        <w:rPr/>
+      </w:r>
+    </w:p>
+    <w:p>
+      <w:pPr>
+        <w:pStyle w:val="Normal"/>
+        <w:spacing w:before="0" w:after="160"/>
+        <w:rPr/>
+      </w:pPr>
+      <w:r>
+        <w:rPr/>
+      </w:r>
+    </w:p>
+    <w:p>
+      <w:pPr>
+        <w:pStyle w:val="Normal"/>
+        <w:spacing w:before="0" w:after="160"/>
+        <w:rPr/>
+      </w:pPr>
+      <w:r>
+        <w:rPr/>
+      </w:r>
+    </w:p>
+    <w:p>
+      <w:pPr>
+        <w:pStyle w:val="Normal"/>
+        <w:spacing w:before="0" w:after="160"/>
+        <w:rPr/>
+      </w:pPr>
+      <w:r>
+        <w:rPr/>
+      </w:r>
+    </w:p>
+    <w:p>
+      <w:pPr>
+        <w:pStyle w:val="Normal"/>
+        <w:spacing w:before="0" w:after="160"/>
+        <w:rPr/>
+      </w:pPr>
+      <w:r>
+        <w:rPr/>
+      </w:r>
+    </w:p>
+    <w:p>
+      <w:pPr>
+        <w:pStyle w:val="Normal"/>
+        <w:spacing w:before="0" w:after="160"/>
+        <w:rPr/>
+      </w:pPr>
+      <w:r>
+        <w:rPr/>
+      </w:r>
+    </w:p>
+    <w:p>
+      <w:pPr>
+        <w:pStyle w:val="Normal"/>
+        <w:spacing w:before="0" w:after="160"/>
+        <w:rPr/>
+      </w:pPr>
+      <w:r>
+        <w:rPr/>
+      </w:r>
+    </w:p>
+    <w:p>
+      <w:pPr>
+        <w:pStyle w:val="Normal"/>
+        <w:spacing w:before="0" w:after="160"/>
+        <w:rPr/>
+      </w:pPr>
+      <w:r>
+        <w:rPr/>
+      </w:r>
+    </w:p>
+    <w:p>
+      <w:pPr>
+        <w:pStyle w:val="Normal"/>
+        <w:spacing w:before="0" w:after="160"/>
+        <w:rPr/>
+      </w:pPr>
+      <w:r>
+        <w:rPr/>
+      </w:r>
+    </w:p>
+    <w:p>
+      <w:pPr>
+        <w:pStyle w:val="Normal"/>
+        <w:spacing w:before="0" w:after="160"/>
+        <w:rPr/>
+      </w:pPr>
+      <w:r>
+        <w:rPr/>
+      </w:r>
+    </w:p>
+    <w:p>
+      <w:pPr>
+        <w:pStyle w:val="Normal"/>
+        <w:spacing w:before="0" w:after="160"/>
+        <w:rPr/>
+      </w:pPr>
+      <w:r>
+        <w:rPr/>
+        <w:t>14)</w:t>
+      </w:r>
+    </w:p>
+    <w:p>
+      <w:pPr>
+        <w:pStyle w:val="Normal"/>
+        <w:spacing w:before="0" w:after="160"/>
+        <w:rPr/>
+      </w:pPr>
+      <w:r>
+        <w:rPr/>
+        <w:drawing>
+          <wp:anchor behindDoc="0" distT="0" distB="0" distL="0" distR="0" simplePos="0" locked="0" layoutInCell="1" allowOverlap="1" relativeHeight="9">
+            <wp:simplePos x="0" y="0"/>
+            <wp:positionH relativeFrom="column">
+              <wp:posOffset>0</wp:posOffset>
+            </wp:positionH>
+            <wp:positionV relativeFrom="paragraph">
+              <wp:posOffset>635</wp:posOffset>
+            </wp:positionV>
+            <wp:extent cx="5943600" cy="4457700"/>
+            <wp:effectExtent l="0" t="0" r="0" b="0"/>
+            <wp:wrapSquare wrapText="largest"/>
+            <wp:docPr id="9" name="Image4" descr=""/>
+            <wp:cNvGraphicFramePr>
+              <a:graphicFrameLocks xmlns:a="http://schemas.openxmlformats.org/drawingml/2006/main" noChangeAspect="1"/>
+            </wp:cNvGraphicFramePr>
+            <a:graphic xmlns:a="http://schemas.openxmlformats.org/drawingml/2006/main">
+              <a:graphicData uri="http://schemas.openxmlformats.org/drawingml/2006/picture">
+                <pic:pic xmlns:pic="http://schemas.openxmlformats.org/drawingml/2006/picture">
+                  <pic:nvPicPr>
+                    <pic:cNvPr id="9" name="Image4" descr=""/>
+                    <pic:cNvPicPr>
+                      <a:picLocks noChangeAspect="1" noChangeArrowheads="1"/>
+                    </pic:cNvPicPr>
+                  </pic:nvPicPr>
+                  <pic:blipFill>
+                    <a:blip r:embed="rId10"/>
+                    <a:stretch>
+                      <a:fillRect/>
+                    </a:stretch>
+                  </pic:blipFill>
+                  <pic:spPr bwMode="auto">
+                    <a:xfrm>
+                      <a:off x="0" y="0"/>
+                      <a:ext cx="5943600" cy="4457700"/>
+                    </a:xfrm>
+                    <a:prstGeom prst="rect">
+                      <a:avLst/>
+                    </a:prstGeom>
+                  </pic:spPr>
+                </pic:pic>
+              </a:graphicData>
+            </a:graphic>
+          </wp:anchor>
+        </w:drawing>
+      </w:r>
+    </w:p>
+    <w:p>
+      <w:pPr>
+        <w:pStyle w:val="Normal"/>
+        <w:spacing w:before="0" w:after="160"/>
+        <w:rPr/>
+      </w:pPr>
+      <w:r>
+        <w:rPr/>
+      </w:r>
+    </w:p>
+    <w:p>
+      <w:pPr>
+        <w:pStyle w:val="Normal"/>
+        <w:spacing w:before="0" w:after="160"/>
+        <w:rPr/>
+      </w:pPr>
+      <w:r>
+        <w:rPr/>
+      </w:r>
+    </w:p>
+    <w:p>
+      <w:pPr>
+        <w:pStyle w:val="Normal"/>
+        <w:spacing w:before="0" w:after="160"/>
+        <w:rPr/>
+      </w:pPr>
+      <w:r>
+        <w:rPr/>
+      </w:r>
+    </w:p>
+    <w:p>
+      <w:pPr>
+        <w:pStyle w:val="Normal"/>
+        <w:spacing w:before="0" w:after="160"/>
+        <w:rPr/>
+      </w:pPr>
+      <w:r>
+        <w:rPr/>
+      </w:r>
+    </w:p>
+    <w:p>
+      <w:pPr>
+        <w:pStyle w:val="Normal"/>
+        <w:spacing w:before="0" w:after="160"/>
+        <w:rPr/>
+      </w:pPr>
+      <w:r>
+        <w:rPr/>
+      </w:r>
+    </w:p>
+    <w:p>
+      <w:pPr>
+        <w:pStyle w:val="Normal"/>
+        <w:spacing w:before="0" w:after="160"/>
+        <w:rPr/>
+      </w:pPr>
+      <w:r>
+        <w:rPr/>
+      </w:r>
+    </w:p>
+    <w:p>
+      <w:pPr>
+        <w:pStyle w:val="Normal"/>
+        <w:spacing w:before="0" w:after="160"/>
+        <w:rPr/>
+      </w:pPr>
+      <w:r>
+        <w:rPr/>
+      </w:r>
+    </w:p>
+    <w:p>
+      <w:pPr>
+        <w:pStyle w:val="Normal"/>
+        <w:spacing w:before="0" w:after="160"/>
+        <w:rPr/>
+      </w:pPr>
+      <w:r>
+        <w:rPr/>
+      </w:r>
+    </w:p>
+    <w:p>
+      <w:pPr>
+        <w:pStyle w:val="Normal"/>
+        <w:spacing w:before="0" w:after="160"/>
+        <w:rPr/>
+      </w:pPr>
+      <w:r>
+        <w:rPr/>
+      </w:r>
+    </w:p>
+    <w:p>
+      <w:pPr>
+        <w:pStyle w:val="Normal"/>
+        <w:spacing w:before="0" w:after="160"/>
+        <w:rPr/>
+      </w:pPr>
+      <w:r>
+        <w:rPr/>
+      </w:r>
+    </w:p>
+    <w:p>
+      <w:pPr>
+        <w:pStyle w:val="Normal"/>
+        <w:spacing w:before="0" w:after="160"/>
+        <w:rPr/>
+      </w:pPr>
+      <w:r>
+        <w:rPr/>
+      </w:r>
+    </w:p>
+    <w:p>
+      <w:pPr>
+        <w:pStyle w:val="Normal"/>
+        <w:spacing w:before="0" w:after="160"/>
+        <w:rPr/>
+      </w:pPr>
+      <w:r>
+        <w:rPr/>
+        <w:t>15)</w:t>
+      </w:r>
+    </w:p>
+    <w:p>
+      <w:pPr>
+        <w:pStyle w:val="Normal"/>
+        <w:spacing w:before="0" w:after="160"/>
+        <w:rPr/>
+      </w:pPr>
+      <w:r>
+        <w:rPr/>
+        <w:drawing>
+          <wp:anchor behindDoc="0" distT="0" distB="0" distL="0" distR="0" simplePos="0" locked="0" layoutInCell="1" allowOverlap="1" relativeHeight="10">
+            <wp:simplePos x="0" y="0"/>
+            <wp:positionH relativeFrom="column">
+              <wp:align>center</wp:align>
+            </wp:positionH>
+            <wp:positionV relativeFrom="paragraph">
+              <wp:posOffset>635</wp:posOffset>
+            </wp:positionV>
+            <wp:extent cx="5943600" cy="4457700"/>
+            <wp:effectExtent l="0" t="0" r="0" b="0"/>
+            <wp:wrapSquare wrapText="largest"/>
+            <wp:docPr id="10" name="Image5" descr=""/>
+            <wp:cNvGraphicFramePr>
+              <a:graphicFrameLocks xmlns:a="http://schemas.openxmlformats.org/drawingml/2006/main" noChangeAspect="1"/>
+            </wp:cNvGraphicFramePr>
+            <a:graphic xmlns:a="http://schemas.openxmlformats.org/drawingml/2006/main">
+              <a:graphicData uri="http://schemas.openxmlformats.org/drawingml/2006/picture">
+                <pic:pic xmlns:pic="http://schemas.openxmlformats.org/drawingml/2006/picture">
+                  <pic:nvPicPr>
+                    <pic:cNvPr id="10" name="Image5" descr=""/>
+                    <pic:cNvPicPr>
+                      <a:picLocks noChangeAspect="1" noChangeArrowheads="1"/>
+                    </pic:cNvPicPr>
+                  </pic:nvPicPr>
+                  <pic:blipFill>
+                    <a:blip r:embed="rId11"/>
+                    <a:stretch>
+                      <a:fillRect/>
+                    </a:stretch>
+                  </pic:blipFill>
+                  <pic:spPr bwMode="auto">
+                    <a:xfrm>
+                      <a:off x="0" y="0"/>
+                      <a:ext cx="5943600" cy="4457700"/>
+                    </a:xfrm>
+                    <a:prstGeom prst="rect">
+                      <a:avLst/>
+                    </a:prstGeom>
+                  </pic:spPr>
+                </pic:pic>
+              </a:graphicData>
+            </a:graphic>
+          </wp:anchor>
+        </w:drawing>
+      </w:r>
+    </w:p>
+    <w:p>
+      <w:pPr>
+        <w:pStyle w:val="Normal"/>
+        <w:spacing w:before="0" w:after="160"/>
+        <w:rPr/>
+      </w:pPr>
+      <w:r>
+        <w:rPr/>
+        <w:t xml:space="preserve">The Perceptron algorithm will not converge because the points of positive and negatives are symmetrical to each other respectively. </w:t>
+      </w:r>
+      <w:r>
+        <w:rPr/>
+        <w:t xml:space="preserve">We will never be able to find a hyper parameter that will perfectly separate the positives and negatives. </w:t>
+      </w:r>
+    </w:p>
+    <w:p>
+      <w:pPr>
+        <w:pStyle w:val="Normal"/>
+        <w:spacing w:before="0" w:after="160"/>
+        <w:rPr/>
+      </w:pPr>
+      <w:r>
+        <w:rPr/>
+      </w:r>
+    </w:p>
+    <w:p>
+      <w:pPr>
+        <w:pStyle w:val="Normal"/>
+        <w:spacing w:before="0" w:after="160"/>
+        <w:rPr/>
+      </w:pPr>
+      <w:r>
+        <w:rPr/>
+      </w:r>
+    </w:p>
+    <w:p>
+      <w:pPr>
+        <w:pStyle w:val="Normal"/>
+        <w:spacing w:before="0" w:after="160"/>
+        <w:rPr/>
+      </w:pPr>
+      <w:r>
+        <w:rPr/>
+      </w:r>
+    </w:p>
+    <w:p>
+      <w:pPr>
+        <w:pStyle w:val="Normal"/>
+        <w:spacing w:before="0" w:after="160"/>
+        <w:rPr/>
+      </w:pPr>
+      <w:r>
+        <w:rPr/>
+      </w:r>
+    </w:p>
+    <w:p>
+      <w:pPr>
+        <w:pStyle w:val="Normal"/>
+        <w:spacing w:before="0" w:after="160"/>
+        <w:rPr/>
+      </w:pPr>
+      <w:r>
+        <w:rPr/>
+      </w:r>
+    </w:p>
+    <w:p>
+      <w:pPr>
+        <w:pStyle w:val="Normal"/>
+        <w:spacing w:before="0" w:after="160"/>
+        <w:rPr/>
+      </w:pPr>
+      <w:r>
+        <w:rPr/>
+      </w:r>
+    </w:p>
+    <w:p>
+      <w:pPr>
+        <w:pStyle w:val="Normal"/>
+        <w:spacing w:before="0" w:after="160"/>
+        <w:rPr/>
+      </w:pPr>
+      <w:r>
+        <w:rPr/>
+        <w:drawing>
+          <wp:anchor behindDoc="0" distT="0" distB="0" distL="0" distR="0" simplePos="0" locked="0" layoutInCell="1" allowOverlap="1" relativeHeight="11">
+            <wp:simplePos x="0" y="0"/>
+            <wp:positionH relativeFrom="column">
+              <wp:posOffset>-813435</wp:posOffset>
+            </wp:positionH>
+            <wp:positionV relativeFrom="paragraph">
+              <wp:posOffset>-460375</wp:posOffset>
+            </wp:positionV>
+            <wp:extent cx="3812540" cy="2859405"/>
+            <wp:effectExtent l="0" t="0" r="0" b="0"/>
+            <wp:wrapSquare wrapText="largest"/>
+            <wp:docPr id="11" name="Image6" descr=""/>
+            <wp:cNvGraphicFramePr>
+              <a:graphicFrameLocks xmlns:a="http://schemas.openxmlformats.org/drawingml/2006/main" noChangeAspect="1"/>
+            </wp:cNvGraphicFramePr>
+            <a:graphic xmlns:a="http://schemas.openxmlformats.org/drawingml/2006/main">
+              <a:graphicData uri="http://schemas.openxmlformats.org/drawingml/2006/picture">
+                <pic:pic xmlns:pic="http://schemas.openxmlformats.org/drawingml/2006/picture">
+                  <pic:nvPicPr>
+                    <pic:cNvPr id="11" name="Image6" descr=""/>
+                    <pic:cNvPicPr>
+                      <a:picLocks noChangeAspect="1" noChangeArrowheads="1"/>
+                    </pic:cNvPicPr>
+                  </pic:nvPicPr>
+                  <pic:blipFill>
+                    <a:blip r:embed="rId12"/>
+                    <a:stretch>
+                      <a:fillRect/>
+                    </a:stretch>
+                  </pic:blipFill>
+                  <pic:spPr bwMode="auto">
+                    <a:xfrm>
+                      <a:off x="0" y="0"/>
+                      <a:ext cx="3812540" cy="2859405"/>
+                    </a:xfrm>
+                    <a:prstGeom prst="rect">
+                      <a:avLst/>
+                    </a:prstGeom>
+                  </pic:spPr>
+                </pic:pic>
+              </a:graphicData>
+            </a:graphic>
+          </wp:anchor>
+        </w:drawing>
+        <w:drawing>
+          <wp:anchor behindDoc="0" distT="0" distB="0" distL="0" distR="0" simplePos="0" locked="0" layoutInCell="1" allowOverlap="1" relativeHeight="13">
+            <wp:simplePos x="0" y="0"/>
+            <wp:positionH relativeFrom="column">
+              <wp:posOffset>3010535</wp:posOffset>
+            </wp:positionH>
+            <wp:positionV relativeFrom="paragraph">
+              <wp:posOffset>-401320</wp:posOffset>
+            </wp:positionV>
+            <wp:extent cx="3847465" cy="2885440"/>
+            <wp:effectExtent l="0" t="0" r="0" b="0"/>
+            <wp:wrapSquare wrapText="largest"/>
+            <wp:docPr id="12" name="Image8" descr=""/>
+            <wp:cNvGraphicFramePr>
+              <a:graphicFrameLocks xmlns:a="http://schemas.openxmlformats.org/drawingml/2006/main" noChangeAspect="1"/>
+            </wp:cNvGraphicFramePr>
+            <a:graphic xmlns:a="http://schemas.openxmlformats.org/drawingml/2006/main">
+              <a:graphicData uri="http://schemas.openxmlformats.org/drawingml/2006/picture">
+                <pic:pic xmlns:pic="http://schemas.openxmlformats.org/drawingml/2006/picture">
+                  <pic:nvPicPr>
+                    <pic:cNvPr id="12" name="Image8" descr=""/>
+                    <pic:cNvPicPr>
+                      <a:picLocks noChangeAspect="1" noChangeArrowheads="1"/>
+                    </pic:cNvPicPr>
+                  </pic:nvPicPr>
+                  <pic:blipFill>
+                    <a:blip r:embed="rId13"/>
+                    <a:stretch>
+                      <a:fillRect/>
+                    </a:stretch>
+                  </pic:blipFill>
+                  <pic:spPr bwMode="auto">
+                    <a:xfrm>
+                      <a:off x="0" y="0"/>
+                      <a:ext cx="3847465" cy="2885440"/>
+                    </a:xfrm>
+                    <a:prstGeom prst="rect">
+                      <a:avLst/>
+                    </a:prstGeom>
+                  </pic:spPr>
+                </pic:pic>
+              </a:graphicData>
+            </a:graphic>
+          </wp:anchor>
+        </w:drawing>
+      </w:r>
+    </w:p>
+    <w:p>
+      <w:pPr>
+        <w:pStyle w:val="Normal"/>
+        <w:spacing w:before="0" w:after="160"/>
+        <w:rPr/>
+      </w:pPr>
+      <w:r>
+        <w:rPr/>
+      </w:r>
+    </w:p>
+    <w:p>
+      <w:pPr>
+        <w:pStyle w:val="Normal"/>
+        <w:spacing w:before="0" w:after="160"/>
+        <w:rPr/>
+      </w:pPr>
+      <w:r>
+        <w:rPr/>
+      </w:r>
+    </w:p>
+    <w:p>
+      <w:pPr>
+        <w:pStyle w:val="Normal"/>
+        <w:spacing w:before="0" w:after="160"/>
+        <w:rPr/>
+      </w:pPr>
+      <w:r>
+        <w:rPr/>
+      </w:r>
+    </w:p>
+    <w:p>
+      <w:pPr>
+        <w:pStyle w:val="Normal"/>
+        <w:spacing w:before="0" w:after="160"/>
+        <w:rPr/>
+      </w:pPr>
+      <w:r>
+        <w:rPr/>
+      </w:r>
+    </w:p>
+    <w:p>
+      <w:pPr>
+        <w:pStyle w:val="Normal"/>
+        <w:spacing w:before="0" w:after="160"/>
+        <w:rPr/>
+      </w:pPr>
+      <w:r>
+        <w:rPr/>
+      </w:r>
+    </w:p>
+    <w:p>
+      <w:pPr>
+        <w:pStyle w:val="Normal"/>
+        <w:spacing w:before="0" w:after="160"/>
+        <w:rPr/>
+      </w:pPr>
+      <w:r>
+        <w:rPr/>
+      </w:r>
+    </w:p>
+    <w:p>
+      <w:pPr>
+        <w:pStyle w:val="Normal"/>
+        <w:spacing w:before="0" w:after="160"/>
+        <w:rPr/>
+      </w:pPr>
+      <w:r>
+        <w:rPr/>
+      </w:r>
+    </w:p>
+    <w:p>
+      <w:pPr>
+        <w:pStyle w:val="Normal"/>
+        <w:spacing w:before="0" w:after="160"/>
+        <w:rPr/>
+      </w:pPr>
+      <w:r>
+        <w:rPr/>
+      </w:r>
+    </w:p>
+    <w:p>
+      <w:pPr>
+        <w:pStyle w:val="Normal"/>
+        <w:spacing w:before="0" w:after="160"/>
+        <w:rPr/>
+      </w:pPr>
+      <w:r>
+        <w:rPr/>
+      </w:r>
+    </w:p>
+    <w:p>
+      <w:pPr>
+        <w:pStyle w:val="Normal"/>
+        <w:spacing w:before="0" w:after="160"/>
+        <w:rPr/>
+      </w:pPr>
+      <w:r>
+        <w:rPr/>
+      </w:r>
+    </w:p>
+    <w:p>
+      <w:pPr>
+        <w:pStyle w:val="Normal"/>
+        <w:spacing w:before="0" w:after="160"/>
+        <w:rPr/>
+      </w:pPr>
+      <w:r>
+        <w:rPr/>
+      </w:r>
+    </w:p>
+    <w:p>
+      <w:pPr>
+        <w:pStyle w:val="Normal"/>
+        <w:spacing w:before="0" w:after="160"/>
+        <w:rPr/>
+      </w:pPr>
+      <w:r>
+        <w:rPr/>
+        <w:t xml:space="preserve">As we can see, the hyper parameter </w:t>
+      </w:r>
+      <w:r>
+        <w:rPr/>
+        <w:t xml:space="preserve">accuracy </w:t>
+      </w:r>
+      <w:r>
+        <w:rPr/>
+        <w:t xml:space="preserve">does not change. </w:t>
+      </w:r>
+      <w:r>
+        <w:rPr/>
+        <w:t>It cannot improve based on our data</w:t>
+      </w:r>
+    </w:p>
+    <w:p>
+      <w:pPr>
+        <w:pStyle w:val="Normal"/>
+        <w:spacing w:before="0" w:after="160"/>
+        <w:rPr/>
+      </w:pPr>
+      <w:r>
+        <w:rPr/>
+      </w:r>
+    </w:p>
+    <w:p>
+      <w:pPr>
+        <w:pStyle w:val="Normal"/>
+        <w:spacing w:before="0" w:after="160"/>
+        <w:rPr/>
+      </w:pPr>
+      <w:r>
+        <w:rPr/>
+        <w:t>It does enter a repeating cycle, it is not necessary because once it finds the best hyperplane, it can no longer improve on it because the data does not converge</w:t>
+      </w:r>
+    </w:p>
+    <w:p>
+      <w:pPr>
+        <w:pStyle w:val="Normal"/>
+        <w:spacing w:before="0" w:after="160"/>
+        <w:rPr/>
+      </w:pPr>
+      <w:r>
+        <w:rPr/>
+      </w:r>
+    </w:p>
+    <w:p>
+      <w:pPr>
+        <w:pStyle w:val="Normal"/>
+        <w:spacing w:before="0" w:after="160"/>
+        <w:rPr/>
+      </w:pPr>
+      <w:r>
+        <w:rPr/>
+      </w:r>
+    </w:p>
+    <w:p>
+      <w:pPr>
+        <w:pStyle w:val="Normal"/>
+        <w:spacing w:before="0" w:after="160"/>
+        <w:rPr/>
+      </w:pPr>
+      <w:r>
+        <w:rPr/>
+      </w:r>
+    </w:p>
+    <w:p>
+      <w:pPr>
+        <w:pStyle w:val="Normal"/>
+        <w:spacing w:before="0" w:after="160"/>
+        <w:rPr/>
+      </w:pPr>
+      <w:r>
+        <w:rPr/>
+      </w:r>
+    </w:p>
+    <w:p>
+      <w:pPr>
+        <w:pStyle w:val="Normal"/>
+        <w:spacing w:before="0" w:after="160"/>
+        <w:rPr/>
+      </w:pPr>
+      <w:r>
+        <w:rPr/>
+      </w:r>
+    </w:p>
+    <w:p>
+      <w:pPr>
+        <w:pStyle w:val="Normal"/>
+        <w:spacing w:before="0" w:after="160"/>
+        <w:rPr/>
+      </w:pPr>
+      <w:r>
+        <w:rPr/>
+      </w:r>
+    </w:p>
+    <w:p>
+      <w:pPr>
+        <w:pStyle w:val="Normal"/>
+        <w:spacing w:before="0" w:after="160"/>
+        <w:rPr/>
+      </w:pPr>
+      <w:r>
+        <w:rPr/>
+      </w:r>
+    </w:p>
+    <w:p>
+      <w:pPr>
+        <w:pStyle w:val="Normal"/>
+        <w:spacing w:before="0" w:after="160"/>
+        <w:rPr/>
+      </w:pPr>
+      <w:r>
+        <w:rPr/>
+      </w:r>
+    </w:p>
+    <w:p>
+      <w:pPr>
+        <w:pStyle w:val="Normal"/>
+        <w:spacing w:before="0" w:after="160"/>
+        <w:rPr/>
+      </w:pPr>
+      <w:r>
+        <w:rPr/>
+      </w:r>
+    </w:p>
+    <w:p>
+      <w:pPr>
+        <w:pStyle w:val="Normal"/>
+        <w:spacing w:before="0" w:after="160"/>
+        <w:rPr/>
+      </w:pPr>
+      <w:r>
+        <w:rPr/>
+      </w:r>
+    </w:p>
+    <w:p>
+      <w:pPr>
+        <w:pStyle w:val="Normal"/>
+        <w:spacing w:before="0" w:after="160"/>
+        <w:rPr/>
+      </w:pPr>
+      <w:r>
+        <w:rPr/>
+      </w:r>
+    </w:p>
+    <w:p>
+      <w:pPr>
+        <w:pStyle w:val="Normal"/>
+        <w:spacing w:before="0" w:after="160"/>
+        <w:rPr/>
+      </w:pPr>
+      <w:r>
+        <w:rPr/>
+      </w:r>
+    </w:p>
+    <w:p>
+      <w:pPr>
+        <w:pStyle w:val="Normal"/>
+        <w:spacing w:before="0" w:after="160"/>
+        <w:rPr/>
+      </w:pPr>
+      <w:r>
+        <w:rPr/>
+      </w:r>
+    </w:p>
+    <w:p>
+      <w:pPr>
+        <w:pStyle w:val="Normal"/>
+        <w:spacing w:before="0" w:after="160"/>
+        <w:rPr/>
+      </w:pPr>
+      <w:r>
+        <w:rPr/>
+        <w:t>1</w:t>
+      </w:r>
+      <w:r>
+        <w:rPr/>
+        <w:t>6</w:t>
+      </w:r>
+      <w:r>
+        <w:rPr/>
+        <w:t>)</w:t>
+      </w:r>
+    </w:p>
+    <w:p>
+      <w:pPr>
+        <w:pStyle w:val="Normal"/>
+        <w:spacing w:before="0" w:after="160"/>
+        <w:rPr/>
+      </w:pPr>
+      <w:r>
+        <w:rPr/>
+        <w:t>(a) Yes, I believe that the points will converge faster when trying to find the points, it will have a huge difference when computing the dot product</w:t>
+      </w:r>
+    </w:p>
+    <w:p>
+      <w:pPr>
+        <w:pStyle w:val="Normal"/>
+        <w:spacing w:before="0" w:after="160"/>
+        <w:rPr/>
+      </w:pPr>
+      <w:r>
+        <w:rPr/>
+        <w:t>(b)</w:t>
+      </w:r>
+    </w:p>
+    <w:p>
+      <w:pPr>
+        <w:pStyle w:val="Normal"/>
+        <w:spacing w:before="0" w:after="160"/>
+        <w:rPr/>
+      </w:pPr>
+      <w:r>
+        <w:rPr/>
+      </w:r>
+    </w:p>
+    <w:p>
+      <w:pPr>
+        <w:pStyle w:val="Normal"/>
+        <w:spacing w:before="0" w:after="160"/>
+        <w:rPr/>
+      </w:pPr>
+      <w:r>
+        <w:rPr/>
+      </w:r>
+    </w:p>
+    <w:p>
+      <w:pPr>
+        <w:pStyle w:val="Normal"/>
+        <w:spacing w:before="0" w:after="160"/>
+        <w:rPr/>
+      </w:pPr>
+      <w:r>
+        <w:rPr/>
+      </w:r>
+    </w:p>
+    <w:p>
+      <w:pPr>
+        <w:pStyle w:val="Normal"/>
+        <w:spacing w:before="0" w:after="160"/>
+        <w:rPr/>
+      </w:pPr>
+      <w:r>
+        <w:rPr/>
+      </w:r>
+    </w:p>
+    <w:p>
+      <w:pPr>
+        <w:pStyle w:val="Normal"/>
+        <w:spacing w:before="0" w:after="160"/>
+        <w:rPr/>
+      </w:pPr>
+      <w:r>
+        <w:rPr/>
+      </w:r>
+    </w:p>
+    <w:p>
+      <w:pPr>
+        <w:pStyle w:val="Normal"/>
+        <w:spacing w:before="0" w:after="160"/>
+        <w:rPr/>
+      </w:pPr>
+      <w:r>
+        <w:rPr/>
+      </w:r>
+    </w:p>
+    <w:p>
+      <w:pPr>
+        <w:pStyle w:val="Normal"/>
+        <w:spacing w:before="0" w:after="160"/>
+        <w:rPr/>
+      </w:pPr>
+      <w:r>
+        <w:rPr/>
+      </w:r>
+    </w:p>
+    <w:p>
+      <w:pPr>
+        <w:pStyle w:val="Normal"/>
+        <w:spacing w:before="0" w:after="160"/>
+        <w:rPr/>
+      </w:pPr>
+      <w:r>
+        <w:rPr/>
       </w:r>
     </w:p>
     <w:sectPr>
@@ -1983,8 +3300,7 @@
   <w:docDefaults>
     <w:rPrDefault>
       <w:rPr>
-        <w:rFonts w:ascii="Calibri" w:hAnsi="Calibri" w:eastAsia="Calibri" w:cs="" w:asciiTheme="minorHAnsi" w:cstheme="minorBidi" w:eastAsiaTheme="minorHAnsi" w:hAnsiTheme="minorHAnsi"/>
-        <w:sz w:val="22"/>
+        <w:rFonts w:ascii="Calibri" w:hAnsi="Calibri" w:eastAsia="Calibri" w:cs="DejaVu Sans"/>
         <w:szCs w:val="22"/>
         <w:lang w:val="en-US" w:eastAsia="en-US" w:bidi="ar-SA"/>
       </w:rPr>
@@ -1993,405 +3309,28 @@
       <w:pPr/>
     </w:pPrDefault>
   </w:docDefaults>
-  <w:latentStyles w:defLockedState="0" w:defUIPriority="99" w:defSemiHidden="0" w:defUnhideWhenUsed="0" w:defQFormat="0" w:count="375">
-    <w:lsdException w:name="Normal" w:uiPriority="0" w:qFormat="1"/>
-    <w:lsdException w:name="heading 1" w:uiPriority="9" w:qFormat="1"/>
-    <w:lsdException w:name="heading 2" w:uiPriority="9" w:semiHidden="1" w:unhideWhenUsed="1" w:qFormat="1"/>
-    <w:lsdException w:name="heading 3" w:uiPriority="9" w:semiHidden="1" w:unhideWhenUsed="1" w:qFormat="1"/>
-    <w:lsdException w:name="heading 4" w:uiPriority="9" w:semiHidden="1" w:unhideWhenUsed="1" w:qFormat="1"/>
-    <w:lsdException w:name="heading 5" w:uiPriority="9" w:semiHidden="1" w:unhideWhenUsed="1" w:qFormat="1"/>
-    <w:lsdException w:name="heading 6" w:uiPriority="9" w:semiHidden="1" w:unhideWhenUsed="1" w:qFormat="1"/>
-    <w:lsdException w:name="heading 7" w:uiPriority="9" w:semiHidden="1" w:unhideWhenUsed="1" w:qFormat="1"/>
-    <w:lsdException w:name="heading 8" w:uiPriority="9" w:semiHidden="1" w:unhideWhenUsed="1" w:qFormat="1"/>
-    <w:lsdException w:name="heading 9" w:uiPriority="9" w:semiHidden="1" w:unhideWhenUsed="1" w:qFormat="1"/>
-    <w:lsdException w:name="index 1" w:semiHidden="1" w:unhideWhenUsed="1"/>
-    <w:lsdException w:name="index 2" w:semiHidden="1" w:unhideWhenUsed="1"/>
-    <w:lsdException w:name="index 3" w:semiHidden="1" w:unhideWhenUsed="1"/>
-    <w:lsdException w:name="index 4" w:semiHidden="1" w:unhideWhenUsed="1"/>
-    <w:lsdException w:name="index 5" w:semiHidden="1" w:unhideWhenUsed="1"/>
-    <w:lsdException w:name="index 6" w:semiHidden="1" w:unhideWhenUsed="1"/>
-    <w:lsdException w:name="index 7" w:semiHidden="1" w:unhideWhenUsed="1"/>
-    <w:lsdException w:name="index 8" w:semiHidden="1" w:unhideWhenUsed="1"/>
-    <w:lsdException w:name="index 9" w:semiHidden="1" w:unhideWhenUsed="1"/>
-    <w:lsdException w:name="toc 1" w:uiPriority="39" w:semiHidden="1" w:unhideWhenUsed="1"/>
-    <w:lsdException w:name="toc 2" w:uiPriority="39" w:semiHidden="1" w:unhideWhenUsed="1"/>
-    <w:lsdException w:name="toc 3" w:uiPriority="39" w:semiHidden="1" w:unhideWhenUsed="1"/>
-    <w:lsdException w:name="toc 4" w:uiPriority="39" w:semiHidden="1" w:unhideWhenUsed="1"/>
-    <w:lsdException w:name="toc 5" w:uiPriority="39" w:semiHidden="1" w:unhideWhenUsed="1"/>
-    <w:lsdException w:name="toc 6" w:uiPriority="39" w:semiHidden="1" w:unhideWhenUsed="1"/>
-    <w:lsdException w:name="toc 7" w:uiPriority="39" w:semiHidden="1" w:unhideWhenUsed="1"/>
-    <w:lsdException w:name="toc 8" w:uiPriority="39" w:semiHidden="1" w:unhideWhenUsed="1"/>
-    <w:lsdException w:name="toc 9" w:uiPriority="39" w:semiHidden="1" w:unhideWhenUsed="1"/>
-    <w:lsdException w:name="Normal Indent" w:semiHidden="1" w:unhideWhenUsed="1"/>
-    <w:lsdException w:name="footnote text" w:semiHidden="1" w:unhideWhenUsed="1"/>
-    <w:lsdException w:name="annotation text" w:semiHidden="1" w:unhideWhenUsed="1"/>
-    <w:lsdException w:name="header" w:semiHidden="1" w:unhideWhenUsed="1"/>
-    <w:lsdException w:name="footer" w:semiHidden="1" w:unhideWhenUsed="1"/>
-    <w:lsdException w:name="index heading" w:semiHidden="1" w:unhideWhenUsed="1"/>
-    <w:lsdException w:name="caption" w:uiPriority="35" w:semiHidden="1" w:unhideWhenUsed="1" w:qFormat="1"/>
-    <w:lsdException w:name="table of figures" w:semiHidden="1" w:unhideWhenUsed="1"/>
-    <w:lsdException w:name="envelope address" w:semiHidden="1" w:unhideWhenUsed="1"/>
-    <w:lsdException w:name="envelope return" w:semiHidden="1" w:unhideWhenUsed="1"/>
-    <w:lsdException w:name="footnote reference" w:semiHidden="1" w:unhideWhenUsed="1"/>
-    <w:lsdException w:name="annotation reference" w:semiHidden="1" w:unhideWhenUsed="1"/>
-    <w:lsdException w:name="line number" w:semiHidden="1" w:unhideWhenUsed="1"/>
-    <w:lsdException w:name="page number" w:semiHidden="1" w:unhideWhenUsed="1"/>
-    <w:lsdException w:name="endnote reference" w:semiHidden="1" w:unhideWhenUsed="1"/>
-    <w:lsdException w:name="endnote text" w:semiHidden="1" w:unhideWhenUsed="1"/>
-    <w:lsdException w:name="table of authorities" w:semiHidden="1" w:unhideWhenUsed="1"/>
-    <w:lsdException w:name="macro" w:semiHidden="1" w:unhideWhenUsed="1"/>
-    <w:lsdException w:name="toa heading" w:semiHidden="1" w:unhideWhenUsed="1"/>
-    <w:lsdException w:name="List" w:semiHidden="1" w:unhideWhenUsed="1"/>
-    <w:lsdException w:name="List Bullet" w:semiHidden="1" w:unhideWhenUsed="1"/>
-    <w:lsdException w:name="List Number" w:semiHidden="1" w:unhideWhenUsed="1"/>
-    <w:lsdException w:name="List 2" w:semiHidden="1" w:unhideWhenUsed="1"/>
-    <w:lsdException w:name="List 3" w:semiHidden="1" w:unhideWhenUsed="1"/>
-    <w:lsdException w:name="List 4" w:semiHidden="1" w:unhideWhenUsed="1"/>
-    <w:lsdException w:name="List 5" w:semiHidden="1" w:unhideWhenUsed="1"/>
-    <w:lsdException w:name="List Bullet 2" w:semiHidden="1" w:unhideWhenUsed="1"/>
-    <w:lsdException w:name="List Bullet 3" w:semiHidden="1" w:unhideWhenUsed="1"/>
-    <w:lsdException w:name="List Bullet 4" w:semiHidden="1" w:unhideWhenUsed="1"/>
-    <w:lsdException w:name="List Bullet 5" w:semiHidden="1" w:unhideWhenUsed="1"/>
-    <w:lsdException w:name="List Number 2" w:semiHidden="1" w:unhideWhenUsed="1"/>
-    <w:lsdException w:name="List Number 3" w:semiHidden="1" w:unhideWhenUsed="1"/>
-    <w:lsdException w:name="List Number 4" w:semiHidden="1" w:unhideWhenUsed="1"/>
-    <w:lsdException w:name="List Number 5" w:semiHidden="1" w:unhideWhenUsed="1"/>
-    <w:lsdException w:name="Title" w:uiPriority="10" w:qFormat="1"/>
-    <w:lsdException w:name="Closing" w:semiHidden="1" w:unhideWhenUsed="1"/>
-    <w:lsdException w:name="Signature" w:semiHidden="1" w:unhideWhenUsed="1"/>
-    <w:lsdException w:name="Default Paragraph Font" w:uiPriority="1" w:semiHidden="1" w:unhideWhenUsed="1"/>
-    <w:lsdException w:name="Body Text" w:semiHidden="1" w:unhideWhenUsed="1"/>
-    <w:lsdException w:name="Body Text Indent" w:semiHidden="1" w:unhideWhenUsed="1"/>
-    <w:lsdException w:name="List Continue" w:semiHidden="1" w:unhideWhenUsed="1"/>
-    <w:lsdException w:name="List Continue 2" w:semiHidden="1" w:unhideWhenUsed="1"/>
-    <w:lsdException w:name="List Continue 3" w:semiHidden="1" w:unhideWhenUsed="1"/>
-    <w:lsdException w:name="List Continue 4" w:semiHidden="1" w:unhideWhenUsed="1"/>
-    <w:lsdException w:name="List Continue 5" w:semiHidden="1" w:unhideWhenUsed="1"/>
-    <w:lsdException w:name="Message Header" w:semiHidden="1" w:unhideWhenUsed="1"/>
-    <w:lsdException w:name="Subtitle" w:uiPriority="11" w:qFormat="1"/>
-    <w:lsdException w:name="Salutation" w:semiHidden="1" w:unhideWhenUsed="1"/>
-    <w:lsdException w:name="Date" w:semiHidden="1" w:unhideWhenUsed="1"/>
-    <w:lsdException w:name="Body Text First Indent" w:semiHidden="1" w:unhideWhenUsed="1"/>
-    <w:lsdException w:name="Body Text First Indent 2" w:semiHidden="1" w:unhideWhenUsed="1"/>
-    <w:lsdException w:name="Note Heading" w:semiHidden="1" w:unhideWhenUsed="1"/>
-    <w:lsdException w:name="Body Text 2" w:semiHidden="1" w:unhideWhenUsed="1"/>
-    <w:lsdException w:name="Body Text 3" w:semiHidden="1" w:unhideWhenUsed="1"/>
-    <w:lsdException w:name="Body Text Indent 2" w:semiHidden="1" w:unhideWhenUsed="1"/>
-    <w:lsdException w:name="Body Text Indent 3" w:semiHidden="1" w:unhideWhenUsed="1"/>
-    <w:lsdException w:name="Block Text" w:semiHidden="1" w:unhideWhenUsed="1"/>
-    <w:lsdException w:name="Hyperlink" w:semiHidden="1" w:unhideWhenUsed="1"/>
-    <w:lsdException w:name="FollowedHyperlink" w:semiHidden="1" w:unhideWhenUsed="1"/>
-    <w:lsdException w:name="Strong" w:uiPriority="22" w:qFormat="1"/>
-    <w:lsdException w:name="Emphasis" w:uiPriority="20" w:qFormat="1"/>
-    <w:lsdException w:name="Document Map" w:semiHidden="1" w:unhideWhenUsed="1"/>
-    <w:lsdException w:name="Plain Text" w:semiHidden="1" w:unhideWhenUsed="1"/>
-    <w:lsdException w:name="E-mail Signature" w:semiHidden="1" w:unhideWhenUsed="1"/>
-    <w:lsdException w:name="HTML Top of Form" w:semiHidden="1" w:unhideWhenUsed="1"/>
-    <w:lsdException w:name="HTML Bottom of Form" w:semiHidden="1" w:unhideWhenUsed="1"/>
-    <w:lsdException w:name="Normal (Web)" w:semiHidden="1" w:unhideWhenUsed="1"/>
-    <w:lsdException w:name="HTML Acronym" w:semiHidden="1" w:unhideWhenUsed="1"/>
-    <w:lsdException w:name="HTML Address" w:semiHidden="1" w:unhideWhenUsed="1"/>
-    <w:lsdException w:name="HTML Cite" w:semiHidden="1" w:unhideWhenUsed="1"/>
-    <w:lsdException w:name="HTML Code" w:semiHidden="1" w:unhideWhenUsed="1"/>
-    <w:lsdException w:name="HTML Definition" w:semiHidden="1" w:unhideWhenUsed="1"/>
-    <w:lsdException w:name="HTML Keyboard" w:semiHidden="1" w:unhideWhenUsed="1"/>
-    <w:lsdException w:name="HTML Preformatted" w:semiHidden="1" w:unhideWhenUsed="1"/>
-    <w:lsdException w:name="HTML Sample" w:semiHidden="1" w:unhideWhenUsed="1"/>
-    <w:lsdException w:name="HTML Typewriter" w:semiHidden="1" w:unhideWhenUsed="1"/>
-    <w:lsdException w:name="HTML Variable" w:semiHidden="1" w:unhideWhenUsed="1"/>
-    <w:lsdException w:name="Normal Table" w:semiHidden="1" w:unhideWhenUsed="1"/>
-    <w:lsdException w:name="annotation subject" w:semiHidden="1" w:unhideWhenUsed="1"/>
-    <w:lsdException w:name="No List" w:semiHidden="1" w:unhideWhenUsed="1"/>
-    <w:lsdException w:name="Outline List 1" w:semiHidden="1" w:unhideWhenUsed="1"/>
-    <w:lsdException w:name="Outline List 2" w:semiHidden="1" w:unhideWhenUsed="1"/>
-    <w:lsdException w:name="Outline List 3" w:semiHidden="1" w:unhideWhenUsed="1"/>
-    <w:lsdException w:name="Table Simple 1" w:semiHidden="1" w:unhideWhenUsed="1"/>
-    <w:lsdException w:name="Table Simple 2" w:semiHidden="1" w:unhideWhenUsed="1"/>
-    <w:lsdException w:name="Table Simple 3" w:semiHidden="1" w:unhideWhenUsed="1"/>
-    <w:lsdException w:name="Table Classic 1" w:semiHidden="1" w:unhideWhenUsed="1"/>
-    <w:lsdException w:name="Table Classic 2" w:semiHidden="1" w:unhideWhenUsed="1"/>
-    <w:lsdException w:name="Table Classic 3" w:semiHidden="1" w:unhideWhenUsed="1"/>
-    <w:lsdException w:name="Table Classic 4" w:semiHidden="1" w:unhideWhenUsed="1"/>
-    <w:lsdException w:name="Table Colorful 1" w:semiHidden="1" w:unhideWhenUsed="1"/>
-    <w:lsdException w:name="Table Colorful 2" w:semiHidden="1" w:unhideWhenUsed="1"/>
-    <w:lsdException w:name="Table Colorful 3" w:semiHidden="1" w:unhideWhenUsed="1"/>
-    <w:lsdException w:name="Table Columns 1" w:semiHidden="1" w:unhideWhenUsed="1"/>
-    <w:lsdException w:name="Table Columns 2" w:semiHidden="1" w:unhideWhenUsed="1"/>
-    <w:lsdException w:name="Table Columns 3" w:semiHidden="1" w:unhideWhenUsed="1"/>
-    <w:lsdException w:name="Table Columns 4" w:semiHidden="1" w:unhideWhenUsed="1"/>
-    <w:lsdException w:name="Table Columns 5" w:semiHidden="1" w:unhideWhenUsed="1"/>
-    <w:lsdException w:name="Table Grid 1" w:semiHidden="1" w:unhideWhenUsed="1"/>
-    <w:lsdException w:name="Table Grid 2" w:semiHidden="1" w:unhideWhenUsed="1"/>
-    <w:lsdException w:name="Table Grid 3" w:semiHidden="1" w:unhideWhenUsed="1"/>
-    <w:lsdException w:name="Table Grid 4" w:semiHidden="1" w:unhideWhenUsed="1"/>
-    <w:lsdException w:name="Table Grid 5" w:semiHidden="1" w:unhideWhenUsed="1"/>
-    <w:lsdException w:name="Table Grid 6" w:semiHidden="1" w:unhideWhenUsed="1"/>
-    <w:lsdException w:name="Table Grid 7" w:semiHidden="1" w:unhideWhenUsed="1"/>
-    <w:lsdException w:name="Table Grid 8" w:semiHidden="1" w:unhideWhenUsed="1"/>
-    <w:lsdException w:name="Table List 1" w:semiHidden="1" w:unhideWhenUsed="1"/>
-    <w:lsdException w:name="Table List 2" w:semiHidden="1" w:unhideWhenUsed="1"/>
-    <w:lsdException w:name="Table List 3" w:semiHidden="1" w:unhideWhenUsed="1"/>
-    <w:lsdException w:name="Table List 4" w:semiHidden="1" w:unhideWhenUsed="1"/>
-    <w:lsdException w:name="Table List 5" w:semiHidden="1" w:unhideWhenUsed="1"/>
-    <w:lsdException w:name="Table List 6" w:semiHidden="1" w:unhideWhenUsed="1"/>
-    <w:lsdException w:name="Table List 7" w:semiHidden="1" w:unhideWhenUsed="1"/>
-    <w:lsdException w:name="Table List 8" w:semiHidden="1" w:unhideWhenUsed="1"/>
-    <w:lsdException w:name="Table 3D effects 1" w:semiHidden="1" w:unhideWhenUsed="1"/>
-    <w:lsdException w:name="Table 3D effects 2" w:semiHidden="1" w:unhideWhenUsed="1"/>
-    <w:lsdException w:name="Table 3D effects 3" w:semiHidden="1" w:unhideWhenUsed="1"/>
-    <w:lsdException w:name="Table Contemporary" w:semiHidden="1" w:unhideWhenUsed="1"/>
-    <w:lsdException w:name="Table Elegant" w:semiHidden="1" w:unhideWhenUsed="1"/>
-    <w:lsdException w:name="Table Professional" w:semiHidden="1" w:unhideWhenUsed="1"/>
-    <w:lsdException w:name="Table Subtle 1" w:semiHidden="1" w:unhideWhenUsed="1"/>
-    <w:lsdException w:name="Table Subtle 2" w:semiHidden="1" w:unhideWhenUsed="1"/>
-    <w:lsdException w:name="Table Web 1" w:semiHidden="1" w:unhideWhenUsed="1"/>
-    <w:lsdException w:name="Table Web 2" w:semiHidden="1" w:unhideWhenUsed="1"/>
-    <w:lsdException w:name="Table Web 3" w:semiHidden="1" w:unhideWhenUsed="1"/>
-    <w:lsdException w:name="Balloon Text" w:semiHidden="1" w:unhideWhenUsed="1"/>
-    <w:lsdException w:name="Table Grid" w:uiPriority="39"/>
-    <w:lsdException w:name="Table Theme" w:semiHidden="1" w:unhideWhenUsed="1"/>
-    <w:lsdException w:name="Placeholder Text" w:semiHidden="1"/>
-    <w:lsdException w:name="No Spacing" w:uiPriority="1" w:qFormat="1"/>
-    <w:lsdException w:name="Light Shading" w:uiPriority="60"/>
-    <w:lsdException w:name="Light List" w:uiPriority="61"/>
-    <w:lsdException w:name="Light Grid" w:uiPriority="62"/>
-    <w:lsdException w:name="Medium Shading 1" w:uiPriority="63"/>
-    <w:lsdException w:name="Medium Shading 2" w:uiPriority="64"/>
-    <w:lsdException w:name="Medium List 1" w:uiPriority="65"/>
-    <w:lsdException w:name="Medium List 2" w:uiPriority="66"/>
-    <w:lsdException w:name="Medium Grid 1" w:uiPriority="67"/>
-    <w:lsdException w:name="Medium Grid 2" w:uiPriority="68"/>
-    <w:lsdException w:name="Medium Grid 3" w:uiPriority="69"/>
-    <w:lsdException w:name="Dark List" w:uiPriority="70"/>
-    <w:lsdException w:name="Colorful Shading" w:uiPriority="71"/>
-    <w:lsdException w:name="Colorful List" w:uiPriority="72"/>
-    <w:lsdException w:name="Colorful Grid" w:uiPriority="73"/>
-    <w:lsdException w:name="Light Shading Accent 1" w:uiPriority="60"/>
-    <w:lsdException w:name="Light List Accent 1" w:uiPriority="61"/>
-    <w:lsdException w:name="Light Grid Accent 1" w:uiPriority="62"/>
-    <w:lsdException w:name="Medium Shading 1 Accent 1" w:uiPriority="63"/>
-    <w:lsdException w:name="Medium Shading 2 Accent 1" w:uiPriority="64"/>
-    <w:lsdException w:name="Medium List 1 Accent 1" w:uiPriority="65"/>
-    <w:lsdException w:name="Revision" w:semiHidden="1"/>
-    <w:lsdException w:name="List Paragraph" w:uiPriority="34" w:qFormat="1"/>
-    <w:lsdException w:name="Quote" w:uiPriority="29" w:qFormat="1"/>
-    <w:lsdException w:name="Intense Quote" w:uiPriority="30" w:qFormat="1"/>
-    <w:lsdException w:name="Medium List 2 Accent 1" w:uiPriority="66"/>
-    <w:lsdException w:name="Medium Grid 1 Accent 1" w:uiPriority="67"/>
-    <w:lsdException w:name="Medium Grid 2 Accent 1" w:uiPriority="68"/>
-    <w:lsdException w:name="Medium Grid 3 Accent 1" w:uiPriority="69"/>
-    <w:lsdException w:name="Dark List Accent 1" w:uiPriority="70"/>
-    <w:lsdException w:name="Colorful Shading Accent 1" w:uiPriority="71"/>
-    <w:lsdException w:name="Colorful List Accent 1" w:uiPriority="72"/>
-    <w:lsdException w:name="Colorful Grid Accent 1" w:uiPriority="73"/>
-    <w:lsdException w:name="Light Shading Accent 2" w:uiPriority="60"/>
-    <w:lsdException w:name="Light List Accent 2" w:uiPriority="61"/>
-    <w:lsdException w:name="Light Grid Accent 2" w:uiPriority="62"/>
-    <w:lsdException w:name="Medium Shading 1 Accent 2" w:uiPriority="63"/>
-    <w:lsdException w:name="Medium Shading 2 Accent 2" w:uiPriority="64"/>
-    <w:lsdException w:name="Medium List 1 Accent 2" w:uiPriority="65"/>
-    <w:lsdException w:name="Medium List 2 Accent 2" w:uiPriority="66"/>
-    <w:lsdException w:name="Medium Grid 1 Accent 2" w:uiPriority="67"/>
-    <w:lsdException w:name="Medium Grid 2 Accent 2" w:uiPriority="68"/>
-    <w:lsdException w:name="Medium Grid 3 Accent 2" w:uiPriority="69"/>
-    <w:lsdException w:name="Dark List Accent 2" w:uiPriority="70"/>
-    <w:lsdException w:name="Colorful Shading Accent 2" w:uiPriority="71"/>
-    <w:lsdException w:name="Colorful List Accent 2" w:uiPriority="72"/>
-    <w:lsdException w:name="Colorful Grid Accent 2" w:uiPriority="73"/>
-    <w:lsdException w:name="Light Shading Accent 3" w:uiPriority="60"/>
-    <w:lsdException w:name="Light List Accent 3" w:uiPriority="61"/>
-    <w:lsdException w:name="Light Grid Accent 3" w:uiPriority="62"/>
-    <w:lsdException w:name="Medium Shading 1 Accent 3" w:uiPriority="63"/>
-    <w:lsdException w:name="Medium Shading 2 Accent 3" w:uiPriority="64"/>
-    <w:lsdException w:name="Medium List 1 Accent 3" w:uiPriority="65"/>
-    <w:lsdException w:name="Medium List 2 Accent 3" w:uiPriority="66"/>
-    <w:lsdException w:name="Medium Grid 1 Accent 3" w:uiPriority="67"/>
-    <w:lsdException w:name="Medium Grid 2 Accent 3" w:uiPriority="68"/>
-    <w:lsdException w:name="Medium Grid 3 Accent 3" w:uiPriority="69"/>
-    <w:lsdException w:name="Dark List Accent 3" w:uiPriority="70"/>
-    <w:lsdException w:name="Colorful Shading Accent 3" w:uiPriority="71"/>
-    <w:lsdException w:name="Colorful List Accent 3" w:uiPriority="72"/>
-    <w:lsdException w:name="Colorful Grid Accent 3" w:uiPriority="73"/>
-    <w:lsdException w:name="Light Shading Accent 4" w:uiPriority="60"/>
-    <w:lsdException w:name="Light List Accent 4" w:uiPriority="61"/>
-    <w:lsdException w:name="Light Grid Accent 4" w:uiPriority="62"/>
-    <w:lsdException w:name="Medium Shading 1 Accent 4" w:uiPriority="63"/>
-    <w:lsdException w:name="Medium Shading 2 Accent 4" w:uiPriority="64"/>
-    <w:lsdException w:name="Medium List 1 Accent 4" w:uiPriority="65"/>
-    <w:lsdException w:name="Medium List 2 Accent 4" w:uiPriority="66"/>
-    <w:lsdException w:name="Medium Grid 1 Accent 4" w:uiPriority="67"/>
-    <w:lsdException w:name="Medium Grid 2 Accent 4" w:uiPriority="68"/>
-    <w:lsdException w:name="Medium Grid 3 Accent 4" w:uiPriority="69"/>
-    <w:lsdException w:name="Dark List Accent 4" w:uiPriority="70"/>
-    <w:lsdException w:name="Colorful Shading Accent 4" w:uiPriority="71"/>
-    <w:lsdException w:name="Colorful List Accent 4" w:uiPriority="72"/>
-    <w:lsdException w:name="Colorful Grid Accent 4" w:uiPriority="73"/>
-    <w:lsdException w:name="Light Shading Accent 5" w:uiPriority="60"/>
-    <w:lsdException w:name="Light List Accent 5" w:uiPriority="61"/>
-    <w:lsdException w:name="Light Grid Accent 5" w:uiPriority="62"/>
-    <w:lsdException w:name="Medium Shading 1 Accent 5" w:uiPriority="63"/>
-    <w:lsdException w:name="Medium Shading 2 Accent 5" w:uiPriority="64"/>
-    <w:lsdException w:name="Medium List 1 Accent 5" w:uiPriority="65"/>
-    <w:lsdException w:name="Medium List 2 Accent 5" w:uiPriority="66"/>
-    <w:lsdException w:name="Medium Grid 1 Accent 5" w:uiPriority="67"/>
-    <w:lsdException w:name="Medium Grid 2 Accent 5" w:uiPriority="68"/>
-    <w:lsdException w:name="Medium Grid 3 Accent 5" w:uiPriority="69"/>
-    <w:lsdException w:name="Dark List Accent 5" w:uiPriority="70"/>
-    <w:lsdException w:name="Colorful Shading Accent 5" w:uiPriority="71"/>
-    <w:lsdException w:name="Colorful List Accent 5" w:uiPriority="72"/>
-    <w:lsdException w:name="Colorful Grid Accent 5" w:uiPriority="73"/>
-    <w:lsdException w:name="Light Shading Accent 6" w:uiPriority="60"/>
-    <w:lsdException w:name="Light List Accent 6" w:uiPriority="61"/>
-    <w:lsdException w:name="Light Grid Accent 6" w:uiPriority="62"/>
-    <w:lsdException w:name="Medium Shading 1 Accent 6" w:uiPriority="63"/>
-    <w:lsdException w:name="Medium Shading 2 Accent 6" w:uiPriority="64"/>
-    <w:lsdException w:name="Medium List 1 Accent 6" w:uiPriority="65"/>
-    <w:lsdException w:name="Medium List 2 Accent 6" w:uiPriority="66"/>
-    <w:lsdException w:name="Medium Grid 1 Accent 6" w:uiPriority="67"/>
-    <w:lsdException w:name="Medium Grid 2 Accent 6" w:uiPriority="68"/>
-    <w:lsdException w:name="Medium Grid 3 Accent 6" w:uiPriority="69"/>
-    <w:lsdException w:name="Dark List Accent 6" w:uiPriority="70"/>
-    <w:lsdException w:name="Colorful Shading Accent 6" w:uiPriority="71"/>
-    <w:lsdException w:name="Colorful List Accent 6" w:uiPriority="72"/>
-    <w:lsdException w:name="Colorful Grid Accent 6" w:uiPriority="73"/>
-    <w:lsdException w:name="Subtle Emphasis" w:uiPriority="19" w:qFormat="1"/>
-    <w:lsdException w:name="Intense Emphasis" w:uiPriority="21" w:qFormat="1"/>
-    <w:lsdException w:name="Subtle Reference" w:uiPriority="31" w:qFormat="1"/>
-    <w:lsdException w:name="Intense Reference" w:uiPriority="32" w:qFormat="1"/>
-    <w:lsdException w:name="Book Title" w:uiPriority="33" w:qFormat="1"/>
-    <w:lsdException w:name="Bibliography" w:uiPriority="37" w:semiHidden="1" w:unhideWhenUsed="1"/>
-    <w:lsdException w:name="TOC Heading" w:uiPriority="39" w:semiHidden="1" w:unhideWhenUsed="1" w:qFormat="1"/>
-    <w:lsdException w:name="Plain Table 1" w:uiPriority="41"/>
-    <w:lsdException w:name="Plain Table 2" w:uiPriority="42"/>
-    <w:lsdException w:name="Plain Table 3" w:uiPriority="43"/>
-    <w:lsdException w:name="Plain Table 4" w:uiPriority="44"/>
-    <w:lsdException w:name="Plain Table 5" w:uiPriority="45"/>
-    <w:lsdException w:name="Grid Table Light" w:uiPriority="40"/>
-    <w:lsdException w:name="Grid Table 1 Light" w:uiPriority="46"/>
-    <w:lsdException w:name="Grid Table 2" w:uiPriority="47"/>
-    <w:lsdException w:name="Grid Table 3" w:uiPriority="48"/>
-    <w:lsdException w:name="Grid Table 4" w:uiPriority="49"/>
-    <w:lsdException w:name="Grid Table 5 Dark" w:uiPriority="50"/>
-    <w:lsdException w:name="Grid Table 6 Colorful" w:uiPriority="51"/>
-    <w:lsdException w:name="Grid Table 7 Colorful" w:uiPriority="52"/>
-    <w:lsdException w:name="Grid Table 1 Light Accent 1" w:uiPriority="46"/>
-    <w:lsdException w:name="Grid Table 2 Accent 1" w:uiPriority="47"/>
-    <w:lsdException w:name="Grid Table 3 Accent 1" w:uiPriority="48"/>
-    <w:lsdException w:name="Grid Table 4 Accent 1" w:uiPriority="49"/>
-    <w:lsdException w:name="Grid Table 5 Dark Accent 1" w:uiPriority="50"/>
-    <w:lsdException w:name="Grid Table 6 Colorful Accent 1" w:uiPriority="51"/>
-    <w:lsdException w:name="Grid Table 7 Colorful Accent 1" w:uiPriority="52"/>
-    <w:lsdException w:name="Grid Table 1 Light Accent 2" w:uiPriority="46"/>
-    <w:lsdException w:name="Grid Table 2 Accent 2" w:uiPriority="47"/>
-    <w:lsdException w:name="Grid Table 3 Accent 2" w:uiPriority="48"/>
-    <w:lsdException w:name="Grid Table 4 Accent 2" w:uiPriority="49"/>
-    <w:lsdException w:name="Grid Table 5 Dark Accent 2" w:uiPriority="50"/>
-    <w:lsdException w:name="Grid Table 6 Colorful Accent 2" w:uiPriority="51"/>
-    <w:lsdException w:name="Grid Table 7 Colorful Accent 2" w:uiPriority="52"/>
-    <w:lsdException w:name="Grid Table 1 Light Accent 3" w:uiPriority="46"/>
-    <w:lsdException w:name="Grid Table 2 Accent 3" w:uiPriority="47"/>
-    <w:lsdException w:name="Grid Table 3 Accent 3" w:uiPriority="48"/>
-    <w:lsdException w:name="Grid Table 4 Accent 3" w:uiPriority="49"/>
-    <w:lsdException w:name="Grid Table 5 Dark Accent 3" w:uiPriority="50"/>
-    <w:lsdException w:name="Grid Table 6 Colorful Accent 3" w:uiPriority="51"/>
-    <w:lsdException w:name="Grid Table 7 Colorful Accent 3" w:uiPriority="52"/>
-    <w:lsdException w:name="Grid Table 1 Light Accent 4" w:uiPriority="46"/>
-    <w:lsdException w:name="Grid Table 2 Accent 4" w:uiPriority="47"/>
-    <w:lsdException w:name="Grid Table 3 Accent 4" w:uiPriority="48"/>
-    <w:lsdException w:name="Grid Table 4 Accent 4" w:uiPriority="49"/>
-    <w:lsdException w:name="Grid Table 5 Dark Accent 4" w:uiPriority="50"/>
-    <w:lsdException w:name="Grid Table 6 Colorful Accent 4" w:uiPriority="51"/>
-    <w:lsdException w:name="Grid Table 7 Colorful Accent 4" w:uiPriority="52"/>
-    <w:lsdException w:name="Grid Table 1 Light Accent 5" w:uiPriority="46"/>
-    <w:lsdException w:name="Grid Table 2 Accent 5" w:uiPriority="47"/>
-    <w:lsdException w:name="Grid Table 3 Accent 5" w:uiPriority="48"/>
-    <w:lsdException w:name="Grid Table 4 Accent 5" w:uiPriority="49"/>
-    <w:lsdException w:name="Grid Table 5 Dark Accent 5" w:uiPriority="50"/>
-    <w:lsdException w:name="Grid Table 6 Colorful Accent 5" w:uiPriority="51"/>
-    <w:lsdException w:name="Grid Table 7 Colorful Accent 5" w:uiPriority="52"/>
-    <w:lsdException w:name="Grid Table 1 Light Accent 6" w:uiPriority="46"/>
-    <w:lsdException w:name="Grid Table 2 Accent 6" w:uiPriority="47"/>
-    <w:lsdException w:name="Grid Table 3 Accent 6" w:uiPriority="48"/>
-    <w:lsdException w:name="Grid Table 4 Accent 6" w:uiPriority="49"/>
-    <w:lsdException w:name="Grid Table 5 Dark Accent 6" w:uiPriority="50"/>
-    <w:lsdException w:name="Grid Table 6 Colorful Accent 6" w:uiPriority="51"/>
-    <w:lsdException w:name="Grid Table 7 Colorful Accent 6" w:uiPriority="52"/>
-    <w:lsdException w:name="List Table 1 Light" w:uiPriority="46"/>
-    <w:lsdException w:name="List Table 2" w:uiPriority="47"/>
-    <w:lsdException w:name="List Table 3" w:uiPriority="48"/>
-    <w:lsdException w:name="List Table 4" w:uiPriority="49"/>
-    <w:lsdException w:name="List Table 5 Dark" w:uiPriority="50"/>
-    <w:lsdException w:name="List Table 6 Colorful" w:uiPriority="51"/>
-    <w:lsdException w:name="List Table 7 Colorful" w:uiPriority="52"/>
-    <w:lsdException w:name="List Table 1 Light Accent 1" w:uiPriority="46"/>
-    <w:lsdException w:name="List Table 2 Accent 1" w:uiPriority="47"/>
-    <w:lsdException w:name="List Table 3 Accent 1" w:uiPriority="48"/>
-    <w:lsdException w:name="List Table 4 Accent 1" w:uiPriority="49"/>
-    <w:lsdException w:name="List Table 5 Dark Accent 1" w:uiPriority="50"/>
-    <w:lsdException w:name="List Table 6 Colorful Accent 1" w:uiPriority="51"/>
-    <w:lsdException w:name="List Table 7 Colorful Accent 1" w:uiPriority="52"/>
-    <w:lsdException w:name="List Table 1 Light Accent 2" w:uiPriority="46"/>
-    <w:lsdException w:name="List Table 2 Accent 2" w:uiPriority="47"/>
-    <w:lsdException w:name="List Table 3 Accent 2" w:uiPriority="48"/>
-    <w:lsdException w:name="List Table 4 Accent 2" w:uiPriority="49"/>
-    <w:lsdException w:name="List Table 5 Dark Accent 2" w:uiPriority="50"/>
-    <w:lsdException w:name="List Table 6 Colorful Accent 2" w:uiPriority="51"/>
-    <w:lsdException w:name="List Table 7 Colorful Accent 2" w:uiPriority="52"/>
-    <w:lsdException w:name="List Table 1 Light Accent 3" w:uiPriority="46"/>
-    <w:lsdException w:name="List Table 2 Accent 3" w:uiPriority="47"/>
-    <w:lsdException w:name="List Table 3 Accent 3" w:uiPriority="48"/>
-    <w:lsdException w:name="List Table 4 Accent 3" w:uiPriority="49"/>
-    <w:lsdException w:name="List Table 5 Dark Accent 3" w:uiPriority="50"/>
-    <w:lsdException w:name="List Table 6 Colorful Accent 3" w:uiPriority="51"/>
-    <w:lsdException w:name="List Table 7 Colorful Accent 3" w:uiPriority="52"/>
-    <w:lsdException w:name="List Table 1 Light Accent 4" w:uiPriority="46"/>
-    <w:lsdException w:name="List Table 2 Accent 4" w:uiPriority="47"/>
-    <w:lsdException w:name="List Table 3 Accent 4" w:uiPriority="48"/>
-    <w:lsdException w:name="List Table 4 Accent 4" w:uiPriority="49"/>
-    <w:lsdException w:name="List Table 5 Dark Accent 4" w:uiPriority="50"/>
-    <w:lsdException w:name="List Table 6 Colorful Accent 4" w:uiPriority="51"/>
-    <w:lsdException w:name="List Table 7 Colorful Accent 4" w:uiPriority="52"/>
-    <w:lsdException w:name="List Table 1 Light Accent 5" w:uiPriority="46"/>
-    <w:lsdException w:name="List Table 2 Accent 5" w:uiPriority="47"/>
-    <w:lsdException w:name="List Table 3 Accent 5" w:uiPriority="48"/>
-    <w:lsdException w:name="List Table 4 Accent 5" w:uiPriority="49"/>
-    <w:lsdException w:name="List Table 5 Dark Accent 5" w:uiPriority="50"/>
-    <w:lsdException w:name="List Table 6 Colorful Accent 5" w:uiPriority="51"/>
-    <w:lsdException w:name="List Table 7 Colorful Accent 5" w:uiPriority="52"/>
-    <w:lsdException w:name="List Table 1 Light Accent 6" w:uiPriority="46"/>
-    <w:lsdException w:name="List Table 2 Accent 6" w:uiPriority="47"/>
-    <w:lsdException w:name="List Table 3 Accent 6" w:uiPriority="48"/>
-    <w:lsdException w:name="List Table 4 Accent 6" w:uiPriority="49"/>
-    <w:lsdException w:name="List Table 5 Dark Accent 6" w:uiPriority="50"/>
-    <w:lsdException w:name="List Table 6 Colorful Accent 6" w:uiPriority="51"/>
-    <w:lsdException w:name="List Table 7 Colorful Accent 6" w:uiPriority="52"/>
-    <w:lsdException w:name="Mention" w:semiHidden="1" w:unhideWhenUsed="1"/>
-    <w:lsdException w:name="Smart Hyperlink" w:semiHidden="1" w:unhideWhenUsed="1"/>
-    <w:lsdException w:name="Hashtag" w:semiHidden="1" w:unhideWhenUsed="1"/>
-    <w:lsdException w:name="Unresolved Mention" w:semiHidden="1" w:unhideWhenUsed="1"/>
-  </w:latentStyles>
-  <w:style w:type="paragraph" w:styleId="Normal" w:default="1">
+  <w:style w:type="paragraph" w:styleId="Normal">
     <w:name w:val="Normal"/>
     <w:qFormat/>
     <w:pPr>
       <w:widowControl/>
+      <w:kinsoku w:val="true"/>
+      <w:overflowPunct w:val="true"/>
+      <w:autoSpaceDE w:val="true"/>
       <w:bidi w:val="0"/>
       <w:spacing w:lineRule="auto" w:line="259" w:before="0" w:after="160"/>
       <w:jc w:val="left"/>
     </w:pPr>
     <w:rPr>
-      <w:rFonts w:ascii="Calibri" w:hAnsi="Calibri" w:eastAsia="Calibri" w:cs="" w:asciiTheme="minorHAnsi" w:cstheme="minorBidi" w:eastAsiaTheme="minorHAnsi" w:hAnsiTheme="minorHAnsi"/>
-      <w:color w:val="auto"/>
+      <w:rFonts w:ascii="Calibri" w:hAnsi="Calibri" w:eastAsia="Calibri" w:cs="DejaVu Sans"/>
+      <w:color w:val="00000A"/>
       <w:sz w:val="22"/>
       <w:szCs w:val="22"/>
       <w:lang w:val="en-US" w:eastAsia="en-US" w:bidi="ar-SA"/>
     </w:rPr>
   </w:style>
-  <w:style w:type="character" w:styleId="DefaultParagraphFont" w:default="1">
+  <w:style w:type="character" w:styleId="DefaultParagraphFont">
     <w:name w:val="Default Paragraph Font"/>
-    <w:uiPriority w:val="1"/>
-    <w:semiHidden/>
-    <w:unhideWhenUsed/>
     <w:qFormat/>
     <w:rPr/>
   </w:style>
@@ -2456,351 +3395,24 @@
   <w:style w:type="paragraph" w:styleId="ListParagraph">
     <w:name w:val="List Paragraph"/>
     <w:basedOn w:val="Normal"/>
-    <w:uiPriority w:val="34"/>
     <w:qFormat/>
-    <w:rsid w:val="00782cc6"/>
     <w:pPr>
       <w:spacing w:before="0" w:after="160"/>
-      <w:ind w:left="720" w:hanging="0"/>
+      <w:ind w:left="720" w:right="0" w:hanging="0"/>
       <w:contextualSpacing/>
     </w:pPr>
     <w:rPr/>
   </w:style>
-  <w:style w:type="numbering" w:styleId="NoList" w:default="1">
+  <w:style w:type="paragraph" w:styleId="TableContents">
+    <w:name w:val="Table Contents"/>
+    <w:basedOn w:val="Normal"/>
+    <w:qFormat/>
+    <w:pPr/>
+    <w:rPr/>
+  </w:style>
+  <w:style w:type="numbering" w:styleId="NoList">
     <w:name w:val="No List"/>
-    <w:uiPriority w:val="99"/>
-    <w:semiHidden/>
-    <w:unhideWhenUsed/>
     <w:qFormat/>
   </w:style>
-  <w:style w:type="table" w:default="1" w:styleId="TableNormal">
-    <w:name w:val="Normal Table"/>
-    <w:uiPriority w:val="99"/>
-    <w:semiHidden/>
-    <w:unhideWhenUsed/>
-    <w:tblPr>
-      <w:tblInd w:w="0" w:type="dxa"/>
-      <w:tblCellMar>
-        <w:top w:w="0" w:type="dxa"/>
-        <w:left w:w="108" w:type="dxa"/>
-        <w:bottom w:w="0" w:type="dxa"/>
-        <w:right w:w="108" w:type="dxa"/>
-      </w:tblCellMar>
-    </w:tblPr>
-  </w:style>
-  <w:style w:type="table" w:styleId="TableGrid">
-    <w:name w:val="Table Grid"/>
-    <w:basedOn w:val="TableNormal"/>
-    <w:uiPriority w:val="39"/>
-    <w:rsid w:val="00782cc6"/>
-    <w:pPr>
-      <w:spacing w:after="0" w:line="240" w:lineRule="auto"/>
-    </w:pPr>
-    <w:tblPr>
-      <w:tblBorders>
-        <w:top w:val="single" w:color="auto" w:sz="4" w:space="0"/>
-        <w:left w:val="single" w:color="auto" w:sz="4" w:space="0"/>
-        <w:bottom w:val="single" w:color="auto" w:sz="4" w:space="0"/>
-        <w:right w:val="single" w:color="auto" w:sz="4" w:space="0"/>
-        <w:insideH w:val="single" w:color="auto" w:sz="4" w:space="0"/>
-        <w:insideV w:val="single" w:color="auto" w:sz="4" w:space="0"/>
-      </w:tblBorders>
-    </w:tblPr>
-  </w:style>
 </w:styles>
-</file>
-
-<file path=word/theme/theme1.xml><?xml version="1.0" encoding="utf-8"?>
-<a:theme xmlns:a="http://schemas.openxmlformats.org/drawingml/2006/main" name="Office Theme">
-  <a:themeElements>
-    <a:clrScheme name="Office">
-      <a:dk1>
-        <a:sysClr val="windowText" lastClr="000000"/>
-      </a:dk1>
-      <a:lt1>
-        <a:sysClr val="window" lastClr="FFFFFF"/>
-      </a:lt1>
-      <a:dk2>
-        <a:srgbClr val="44546A"/>
-      </a:dk2>
-      <a:lt2>
-        <a:srgbClr val="E7E6E6"/>
-      </a:lt2>
-      <a:accent1>
-        <a:srgbClr val="4472C4"/>
-      </a:accent1>
-      <a:accent2>
-        <a:srgbClr val="ED7D31"/>
-      </a:accent2>
-      <a:accent3>
-        <a:srgbClr val="A5A5A5"/>
-      </a:accent3>
-      <a:accent4>
-        <a:srgbClr val="FFC000"/>
-      </a:accent4>
-      <a:accent5>
-        <a:srgbClr val="5B9BD5"/>
-      </a:accent5>
-      <a:accent6>
-        <a:srgbClr val="70AD47"/>
-      </a:accent6>
-      <a:hlink>
-        <a:srgbClr val="0563C1"/>
-      </a:hlink>
-      <a:folHlink>
-        <a:srgbClr val="954F72"/>
-      </a:folHlink>
-    </a:clrScheme>
-    <a:fontScheme name="Office">
-      <a:majorFont>
-        <a:latin typeface="Calibri Light" panose="020F0302020204030204"/>
-        <a:ea typeface=""/>
-        <a:cs typeface=""/>
-        <a:font script="Jpan" typeface="游ゴシック Light"/>
-        <a:font script="Hang" typeface="맑은 고딕"/>
-        <a:font script="Hans" typeface="等线 Light"/>
-        <a:font script="Hant" typeface="新細明體"/>
-        <a:font script="Arab" typeface="Times New Roman"/>
-        <a:font script="Hebr" typeface="Times New Roman"/>
-        <a:font script="Thai" typeface="Angsana New"/>
-        <a:font script="Ethi" typeface="Nyala"/>
-        <a:font script="Beng" typeface="Vrinda"/>
-        <a:font script="Gujr" typeface="Shruti"/>
-        <a:font script="Khmr" typeface="MoolBoran"/>
-        <a:font script="Knda" typeface="Tunga"/>
-        <a:font script="Guru" typeface="Raavi"/>
-        <a:font script="Cans" typeface="Euphemia"/>
-        <a:font script="Cher" typeface="Plantagenet Cherokee"/>
-        <a:font script="Yiii" typeface="Microsoft Yi Baiti"/>
-        <a:font script="Tibt" typeface="Microsoft Himalaya"/>
-        <a:font script="Thaa" typeface="MV Boli"/>
-        <a:font script="Deva" typeface="Mangal"/>
-        <a:font script="Telu" typeface="Gautami"/>
-        <a:font script="Taml" typeface="Latha"/>
-        <a:font script="Syrc" typeface="Estrangelo Edessa"/>
-        <a:font script="Orya" typeface="Kalinga"/>
-        <a:font script="Mlym" typeface="Kartika"/>
-        <a:font script="Laoo" typeface="DokChampa"/>
-        <a:font script="Sinh" typeface="Iskoola Pota"/>
-        <a:font script="Mong" typeface="Mongolian Baiti"/>
-        <a:font script="Viet" typeface="Times New Roman"/>
-        <a:font script="Uigh" typeface="Microsoft Uighur"/>
-        <a:font script="Geor" typeface="Sylfaen"/>
-        <a:font script="Armn" typeface="Arial"/>
-        <a:font script="Bugi" typeface="Leelawadee UI"/>
-        <a:font script="Bopo" typeface="Microsoft JhengHei"/>
-        <a:font script="Java" typeface="Javanese Text"/>
-        <a:font script="Lisu" typeface="Segoe UI"/>
-        <a:font script="Mymr" typeface="Myanmar Text"/>
-        <a:font script="Nkoo" typeface="Ebrima"/>
-        <a:font script="Olck" typeface="Nirmala UI"/>
-        <a:font script="Osma" typeface="Ebrima"/>
-        <a:font script="Phag" typeface="Phagspa"/>
-        <a:font script="Syrn" typeface="Estrangelo Edessa"/>
-        <a:font script="Syrj" typeface="Estrangelo Edessa"/>
-        <a:font script="Syre" typeface="Estrangelo Edessa"/>
-        <a:font script="Sora" typeface="Nirmala UI"/>
-        <a:font script="Tale" typeface="Microsoft Tai Le"/>
-        <a:font script="Talu" typeface="Microsoft New Tai Lue"/>
-        <a:font script="Tfng" typeface="Ebrima"/>
-      </a:majorFont>
-      <a:minorFont>
-        <a:latin typeface="Calibri" panose="020F0502020204030204"/>
-        <a:ea typeface=""/>
-        <a:cs typeface=""/>
-        <a:font script="Jpan" typeface="游明朝"/>
-        <a:font script="Hang" typeface="맑은 고딕"/>
-        <a:font script="Hans" typeface="等线"/>
-        <a:font script="Hant" typeface="新細明體"/>
-        <a:font script="Arab" typeface="Arial"/>
-        <a:font script="Hebr" typeface="Arial"/>
-        <a:font script="Thai" typeface="Cordia New"/>
-        <a:font script="Ethi" typeface="Nyala"/>
-        <a:font script="Beng" typeface="Vrinda"/>
-        <a:font script="Gujr" typeface="Shruti"/>
-        <a:font script="Khmr" typeface="DaunPenh"/>
-        <a:font script="Knda" typeface="Tunga"/>
-        <a:font script="Guru" typeface="Raavi"/>
-        <a:font script="Cans" typeface="Euphemia"/>
-        <a:font script="Cher" typeface="Plantagenet Cherokee"/>
-        <a:font script="Yiii" typeface="Microsoft Yi Baiti"/>
-        <a:font script="Tibt" typeface="Microsoft Himalaya"/>
-        <a:font script="Thaa" typeface="MV Boli"/>
-        <a:font script="Deva" typeface="Mangal"/>
-        <a:font script="Telu" typeface="Gautami"/>
-        <a:font script="Taml" typeface="Latha"/>
-        <a:font script="Syrc" typeface="Estrangelo Edessa"/>
-        <a:font script="Orya" typeface="Kalinga"/>
-        <a:font script="Mlym" typeface="Kartika"/>
-        <a:font script="Laoo" typeface="DokChampa"/>
-        <a:font script="Sinh" typeface="Iskoola Pota"/>
-        <a:font script="Mong" typeface="Mongolian Baiti"/>
-        <a:font script="Viet" typeface="Arial"/>
-        <a:font script="Uigh" typeface="Microsoft Uighur"/>
-        <a:font script="Geor" typeface="Sylfaen"/>
-        <a:font script="Armn" typeface="Arial"/>
-        <a:font script="Bugi" typeface="Leelawadee UI"/>
-        <a:font script="Bopo" typeface="Microsoft JhengHei"/>
-        <a:font script="Java" typeface="Javanese Text"/>
-        <a:font script="Lisu" typeface="Segoe UI"/>
-        <a:font script="Mymr" typeface="Myanmar Text"/>
-        <a:font script="Nkoo" typeface="Ebrima"/>
-        <a:font script="Olck" typeface="Nirmala UI"/>
-        <a:font script="Osma" typeface="Ebrima"/>
-        <a:font script="Phag" typeface="Phagspa"/>
-        <a:font script="Syrn" typeface="Estrangelo Edessa"/>
-        <a:font script="Syrj" typeface="Estrangelo Edessa"/>
-        <a:font script="Syre" typeface="Estrangelo Edessa"/>
-        <a:font script="Sora" typeface="Nirmala UI"/>
-        <a:font script="Tale" typeface="Microsoft Tai Le"/>
-        <a:font script="Talu" typeface="Microsoft New Tai Lue"/>
-        <a:font script="Tfng" typeface="Ebrima"/>
-      </a:minorFont>
-    </a:fontScheme>
-    <a:fmtScheme name="Office">
-      <a:fillStyleLst>
-        <a:solidFill>
-          <a:schemeClr val="phClr"/>
-        </a:solidFill>
-        <a:gradFill rotWithShape="1">
-          <a:gsLst>
-            <a:gs pos="0">
-              <a:schemeClr val="phClr">
-                <a:lumMod val="110000"/>
-                <a:satMod val="105000"/>
-                <a:tint val="67000"/>
-              </a:schemeClr>
-            </a:gs>
-            <a:gs pos="50000">
-              <a:schemeClr val="phClr">
-                <a:lumMod val="105000"/>
-                <a:satMod val="103000"/>
-                <a:tint val="73000"/>
-              </a:schemeClr>
-            </a:gs>
-            <a:gs pos="100000">
-              <a:schemeClr val="phClr">
-                <a:lumMod val="105000"/>
-                <a:satMod val="109000"/>
-                <a:tint val="81000"/>
-              </a:schemeClr>
-            </a:gs>
-          </a:gsLst>
-          <a:lin ang="5400000" scaled="0"/>
-        </a:gradFill>
-        <a:gradFill rotWithShape="1">
-          <a:gsLst>
-            <a:gs pos="0">
-              <a:schemeClr val="phClr">
-                <a:satMod val="103000"/>
-                <a:lumMod val="102000"/>
-                <a:tint val="94000"/>
-              </a:schemeClr>
-            </a:gs>
-            <a:gs pos="50000">
-              <a:schemeClr val="phClr">
-                <a:satMod val="110000"/>
-                <a:lumMod val="100000"/>
-                <a:shade val="100000"/>
-              </a:schemeClr>
-            </a:gs>
-            <a:gs pos="100000">
-              <a:schemeClr val="phClr">
-                <a:lumMod val="99000"/>
-                <a:satMod val="120000"/>
-                <a:shade val="78000"/>
-              </a:schemeClr>
-            </a:gs>
-          </a:gsLst>
-          <a:lin ang="5400000" scaled="0"/>
-        </a:gradFill>
-      </a:fillStyleLst>
-      <a:lnStyleLst>
-        <a:ln w="6350" cap="flat" cmpd="sng" algn="ctr">
-          <a:solidFill>
-            <a:schemeClr val="phClr"/>
-          </a:solidFill>
-          <a:prstDash val="solid"/>
-          <a:miter lim="800000"/>
-        </a:ln>
-        <a:ln w="12700" cap="flat" cmpd="sng" algn="ctr">
-          <a:solidFill>
-            <a:schemeClr val="phClr"/>
-          </a:solidFill>
-          <a:prstDash val="solid"/>
-          <a:miter lim="800000"/>
-        </a:ln>
-        <a:ln w="19050" cap="flat" cmpd="sng" algn="ctr">
-          <a:solidFill>
-            <a:schemeClr val="phClr"/>
-          </a:solidFill>
-          <a:prstDash val="solid"/>
-          <a:miter lim="800000"/>
-        </a:ln>
-      </a:lnStyleLst>
-      <a:effectStyleLst>
-        <a:effectStyle>
-          <a:effectLst/>
-        </a:effectStyle>
-        <a:effectStyle>
-          <a:effectLst/>
-        </a:effectStyle>
-        <a:effectStyle>
-          <a:effectLst>
-            <a:outerShdw blurRad="57150" dist="19050" dir="5400000" algn="ctr" rotWithShape="0">
-              <a:srgbClr val="000000">
-                <a:alpha val="63000"/>
-              </a:srgbClr>
-            </a:outerShdw>
-          </a:effectLst>
-        </a:effectStyle>
-      </a:effectStyleLst>
-      <a:bgFillStyleLst>
-        <a:solidFill>
-          <a:schemeClr val="phClr"/>
-        </a:solidFill>
-        <a:solidFill>
-          <a:schemeClr val="phClr">
-            <a:tint val="95000"/>
-            <a:satMod val="170000"/>
-          </a:schemeClr>
-        </a:solidFill>
-        <a:gradFill rotWithShape="1">
-          <a:gsLst>
-            <a:gs pos="0">
-              <a:schemeClr val="phClr">
-                <a:tint val="93000"/>
-                <a:satMod val="150000"/>
-                <a:shade val="98000"/>
-                <a:lumMod val="102000"/>
-              </a:schemeClr>
-            </a:gs>
-            <a:gs pos="50000">
-              <a:schemeClr val="phClr">
-                <a:tint val="98000"/>
-                <a:satMod val="130000"/>
-                <a:shade val="90000"/>
-                <a:lumMod val="103000"/>
-              </a:schemeClr>
-            </a:gs>
-            <a:gs pos="100000">
-              <a:schemeClr val="phClr">
-                <a:shade val="63000"/>
-                <a:satMod val="120000"/>
-              </a:schemeClr>
-            </a:gs>
-          </a:gsLst>
-          <a:lin ang="5400000" scaled="0"/>
-        </a:gradFill>
-      </a:bgFillStyleLst>
-    </a:fmtScheme>
-  </a:themeElements>
-  <a:objectDefaults/>
-  <a:extraClrSchemeLst/>
-  <a:extLst>
-    <a:ext uri="{05A4C25C-085E-4340-85A3-A5531E510DB2}">
-      <thm15:themeFamily xmlns:thm15="http://schemas.microsoft.com/office/thememl/2012/main" name="Office Theme" id="{62F939B6-93AF-4DB8-9C6B-D6C7DFDC589F}" vid="{4A3C46E8-61CC-4603-A589-7422A47A8E4A}"/>
-    </a:ext>
-  </a:extLst>
-</a:theme>
 </file>
</xml_diff>

<commit_message>
Finished up to Question 16(method: bs). -Lenovo-PC
</commit_message>
<xml_diff>
--- a/proj1_document.docx
+++ b/proj1_document.docx
@@ -37,7 +37,7 @@
       <w:tblPr>
         <w:tblW w:w="8629" w:type="dxa"/>
         <w:jc w:val="left"/>
-        <w:tblInd w:w="715" w:type="dxa"/>
+        <w:tblInd w:w="710" w:type="dxa"/>
         <w:tblBorders>
           <w:top w:val="single" w:sz="4" w:space="0" w:color="00000A"/>
           <w:left w:val="single" w:sz="4" w:space="0" w:color="00000A"/>
@@ -48,7 +48,7 @@
         </w:tblBorders>
         <w:tblCellMar>
           <w:top w:w="0" w:type="dxa"/>
-          <w:left w:w="103" w:type="dxa"/>
+          <w:left w:w="98" w:type="dxa"/>
           <w:bottom w:w="0" w:type="dxa"/>
           <w:right w:w="108" w:type="dxa"/>
         </w:tblCellMar>
@@ -75,7 +75,7 @@
             </w:tcBorders>
             <w:shd w:fill="FFFFFF" w:val="clear"/>
             <w:tcMar>
-              <w:left w:w="103" w:type="dxa"/>
+              <w:left w:w="98" w:type="dxa"/>
             </w:tcMar>
           </w:tcPr>
           <w:p>
@@ -105,7 +105,7 @@
             </w:tcBorders>
             <w:shd w:fill="FFFFFF" w:val="clear"/>
             <w:tcMar>
-              <w:left w:w="103" w:type="dxa"/>
+              <w:left w:w="98" w:type="dxa"/>
             </w:tcMar>
           </w:tcPr>
           <w:p>
@@ -137,7 +137,7 @@
             </w:tcBorders>
             <w:shd w:fill="FFFFFF" w:val="clear"/>
             <w:tcMar>
-              <w:left w:w="103" w:type="dxa"/>
+              <w:left w:w="98" w:type="dxa"/>
             </w:tcMar>
           </w:tcPr>
           <w:p>
@@ -171,7 +171,7 @@
             </w:tcBorders>
             <w:shd w:fill="FFFFFF" w:val="clear"/>
             <w:tcMar>
-              <w:left w:w="103" w:type="dxa"/>
+              <w:left w:w="98" w:type="dxa"/>
             </w:tcMar>
           </w:tcPr>
           <w:p>
@@ -200,7 +200,7 @@
             </w:tcBorders>
             <w:shd w:fill="FFFFFF" w:val="clear"/>
             <w:tcMar>
-              <w:left w:w="103" w:type="dxa"/>
+              <w:left w:w="98" w:type="dxa"/>
             </w:tcMar>
           </w:tcPr>
           <w:p>
@@ -230,7 +230,7 @@
             </w:tcBorders>
             <w:shd w:fill="FFFFFF" w:val="clear"/>
             <w:tcMar>
-              <w:left w:w="103" w:type="dxa"/>
+              <w:left w:w="98" w:type="dxa"/>
             </w:tcMar>
           </w:tcPr>
           <w:p>
@@ -260,7 +260,7 @@
             </w:tcBorders>
             <w:shd w:fill="FFFFFF" w:val="clear"/>
             <w:tcMar>
-              <w:left w:w="103" w:type="dxa"/>
+              <w:left w:w="98" w:type="dxa"/>
             </w:tcMar>
           </w:tcPr>
           <w:p>
@@ -290,7 +290,7 @@
             </w:tcBorders>
             <w:shd w:fill="FFFFFF" w:val="clear"/>
             <w:tcMar>
-              <w:left w:w="103" w:type="dxa"/>
+              <w:left w:w="98" w:type="dxa"/>
             </w:tcMar>
           </w:tcPr>
           <w:p>
@@ -323,7 +323,7 @@
             </w:tcBorders>
             <w:shd w:fill="FFFFFF" w:val="clear"/>
             <w:tcMar>
-              <w:left w:w="103" w:type="dxa"/>
+              <w:left w:w="98" w:type="dxa"/>
             </w:tcMar>
           </w:tcPr>
           <w:p>
@@ -353,7 +353,7 @@
             </w:tcBorders>
             <w:shd w:fill="FFFFFF" w:val="clear"/>
             <w:tcMar>
-              <w:left w:w="103" w:type="dxa"/>
+              <w:left w:w="98" w:type="dxa"/>
             </w:tcMar>
           </w:tcPr>
           <w:p>
@@ -383,7 +383,7 @@
             </w:tcBorders>
             <w:shd w:fill="FFFFFF" w:val="clear"/>
             <w:tcMar>
-              <w:left w:w="103" w:type="dxa"/>
+              <w:left w:w="98" w:type="dxa"/>
             </w:tcMar>
           </w:tcPr>
           <w:p>
@@ -413,7 +413,7 @@
             </w:tcBorders>
             <w:shd w:fill="FFFFFF" w:val="clear"/>
             <w:tcMar>
-              <w:left w:w="103" w:type="dxa"/>
+              <w:left w:w="98" w:type="dxa"/>
             </w:tcMar>
           </w:tcPr>
           <w:p>
@@ -443,7 +443,7 @@
             </w:tcBorders>
             <w:shd w:fill="FFFFFF" w:val="clear"/>
             <w:tcMar>
-              <w:left w:w="103" w:type="dxa"/>
+              <w:left w:w="98" w:type="dxa"/>
             </w:tcMar>
           </w:tcPr>
           <w:p>
@@ -476,7 +476,7 @@
             </w:tcBorders>
             <w:shd w:fill="FFFFFF" w:val="clear"/>
             <w:tcMar>
-              <w:left w:w="103" w:type="dxa"/>
+              <w:left w:w="98" w:type="dxa"/>
             </w:tcMar>
           </w:tcPr>
           <w:p>
@@ -506,7 +506,7 @@
             </w:tcBorders>
             <w:shd w:fill="FFFFFF" w:val="clear"/>
             <w:tcMar>
-              <w:left w:w="103" w:type="dxa"/>
+              <w:left w:w="98" w:type="dxa"/>
             </w:tcMar>
           </w:tcPr>
           <w:p>
@@ -536,7 +536,7 @@
             </w:tcBorders>
             <w:shd w:fill="FFFFFF" w:val="clear"/>
             <w:tcMar>
-              <w:left w:w="103" w:type="dxa"/>
+              <w:left w:w="98" w:type="dxa"/>
             </w:tcMar>
           </w:tcPr>
           <w:p>
@@ -566,7 +566,7 @@
             </w:tcBorders>
             <w:shd w:fill="FFFFFF" w:val="clear"/>
             <w:tcMar>
-              <w:left w:w="103" w:type="dxa"/>
+              <w:left w:w="98" w:type="dxa"/>
             </w:tcMar>
           </w:tcPr>
           <w:p>
@@ -596,7 +596,7 @@
             </w:tcBorders>
             <w:shd w:fill="FFFFFF" w:val="clear"/>
             <w:tcMar>
-              <w:left w:w="103" w:type="dxa"/>
+              <w:left w:w="98" w:type="dxa"/>
             </w:tcMar>
           </w:tcPr>
           <w:p>
@@ -629,7 +629,7 @@
             </w:tcBorders>
             <w:shd w:fill="FFFFFF" w:val="clear"/>
             <w:tcMar>
-              <w:left w:w="103" w:type="dxa"/>
+              <w:left w:w="98" w:type="dxa"/>
             </w:tcMar>
           </w:tcPr>
           <w:p>
@@ -659,7 +659,7 @@
             </w:tcBorders>
             <w:shd w:fill="FFFFFF" w:val="clear"/>
             <w:tcMar>
-              <w:left w:w="103" w:type="dxa"/>
+              <w:left w:w="98" w:type="dxa"/>
             </w:tcMar>
           </w:tcPr>
           <w:p>
@@ -689,7 +689,7 @@
             </w:tcBorders>
             <w:shd w:fill="FFFFFF" w:val="clear"/>
             <w:tcMar>
-              <w:left w:w="103" w:type="dxa"/>
+              <w:left w:w="98" w:type="dxa"/>
             </w:tcMar>
           </w:tcPr>
           <w:p>
@@ -719,7 +719,7 @@
             </w:tcBorders>
             <w:shd w:fill="FFFFFF" w:val="clear"/>
             <w:tcMar>
-              <w:left w:w="103" w:type="dxa"/>
+              <w:left w:w="98" w:type="dxa"/>
             </w:tcMar>
           </w:tcPr>
           <w:p>
@@ -749,7 +749,7 @@
             </w:tcBorders>
             <w:shd w:fill="FFFFFF" w:val="clear"/>
             <w:tcMar>
-              <w:left w:w="103" w:type="dxa"/>
+              <w:left w:w="98" w:type="dxa"/>
             </w:tcMar>
           </w:tcPr>
           <w:p>
@@ -2097,7 +2097,7 @@
       <w:r>
         <w:rPr/>
         <w:drawing>
-          <wp:anchor behindDoc="0" distT="0" distB="0" distL="0" distR="0" simplePos="0" locked="0" layoutInCell="1" allowOverlap="1" relativeHeight="12">
+          <wp:anchor behindDoc="0" distT="0" distB="0" distL="0" distR="0" simplePos="0" locked="0" layoutInCell="1" allowOverlap="1" relativeHeight="8">
             <wp:simplePos x="0" y="0"/>
             <wp:positionH relativeFrom="column">
               <wp:posOffset>-66675</wp:posOffset>
@@ -2292,7 +2292,7 @@
       </w:pPr>
       <w:r>
         <w:drawing>
-          <wp:anchor behindDoc="0" distT="0" distB="0" distL="0" distR="0" simplePos="0" locked="0" layoutInCell="1" allowOverlap="1" relativeHeight="8">
+          <wp:anchor behindDoc="0" distT="0" distB="0" distL="0" distR="0" simplePos="0" locked="0" layoutInCell="1" allowOverlap="1" relativeHeight="4">
             <wp:simplePos x="0" y="0"/>
             <wp:positionH relativeFrom="column">
               <wp:align>center</wp:align>
@@ -2339,15 +2339,11 @@
       </w:r>
       <w:r>
         <w:rPr/>
-        <w:t xml:space="preserve">The data is not overfitting because as we start to test more data, we still a pretty high accuracy; does not degrade. </w:t>
-      </w:r>
-      <w:r>
-        <w:rPr/>
-        <w:t xml:space="preserve">Thus, </w:t>
-      </w:r>
-      <w:r>
-        <w:rPr/>
-        <w:t xml:space="preserve">We can tell that the points are linearly separable. </w:t>
+        <w:t>T</w:t>
+      </w:r>
+      <w:r>
+        <w:rPr/>
+        <w:t xml:space="preserve">he data is not overfitting because as we start to test more data, we still a pretty high accuracy; does not degrade. Thus, We can tell that the points are linearly separable. </w:t>
       </w:r>
     </w:p>
     <w:p>
@@ -2480,7 +2476,7 @@
       <w:r>
         <w:rPr/>
         <w:drawing>
-          <wp:anchor behindDoc="0" distT="0" distB="0" distL="0" distR="0" simplePos="0" locked="0" layoutInCell="1" allowOverlap="1" relativeHeight="9">
+          <wp:anchor behindDoc="0" distT="0" distB="0" distL="0" distR="0" simplePos="0" locked="0" layoutInCell="1" allowOverlap="1" relativeHeight="5">
             <wp:simplePos x="0" y="0"/>
             <wp:positionH relativeFrom="column">
               <wp:posOffset>0</wp:posOffset>
@@ -2656,7 +2652,7 @@
       <w:r>
         <w:rPr/>
         <w:drawing>
-          <wp:anchor behindDoc="0" distT="0" distB="0" distL="0" distR="0" simplePos="0" locked="0" layoutInCell="1" allowOverlap="1" relativeHeight="10">
+          <wp:anchor behindDoc="0" distT="0" distB="0" distL="0" distR="0" simplePos="0" locked="0" layoutInCell="1" allowOverlap="1" relativeHeight="6">
             <wp:simplePos x="0" y="0"/>
             <wp:positionH relativeFrom="column">
               <wp:align>center</wp:align>
@@ -2710,11 +2706,7 @@
       </w:pPr>
       <w:r>
         <w:rPr/>
-        <w:t xml:space="preserve">The Perceptron algorithm will not converge because the points of positive and negatives are symmetrical to each other respectively. </w:t>
-      </w:r>
-      <w:r>
-        <w:rPr/>
-        <w:t xml:space="preserve">We will never be able to find a hyper parameter that will perfectly separate the positives and negatives. </w:t>
+        <w:t xml:space="preserve">The Perceptron algorithm will not converge because the points of positive and negatives are symmetrical to each other respectively. We will never be able to find a hyper parameter that will perfectly separate the positives and negatives. </w:t>
       </w:r>
     </w:p>
     <w:p>
@@ -2786,7 +2778,7 @@
       <w:r>
         <w:rPr/>
         <w:drawing>
-          <wp:anchor behindDoc="0" distT="0" distB="0" distL="0" distR="0" simplePos="0" locked="0" layoutInCell="1" allowOverlap="1" relativeHeight="11">
+          <wp:anchor behindDoc="0" distT="0" distB="0" distL="0" distR="0" simplePos="0" locked="0" layoutInCell="1" allowOverlap="1" relativeHeight="7">
             <wp:simplePos x="0" y="0"/>
             <wp:positionH relativeFrom="column">
               <wp:posOffset>-813435</wp:posOffset>
@@ -2831,7 +2823,7 @@
           </wp:anchor>
         </w:drawing>
         <w:drawing>
-          <wp:anchor behindDoc="0" distT="0" distB="0" distL="0" distR="0" simplePos="0" locked="0" layoutInCell="1" allowOverlap="1" relativeHeight="13">
+          <wp:anchor behindDoc="0" distT="0" distB="0" distL="0" distR="0" simplePos="0" locked="0" layoutInCell="1" allowOverlap="1" relativeHeight="9">
             <wp:simplePos x="0" y="0"/>
             <wp:positionH relativeFrom="column">
               <wp:posOffset>3010535</wp:posOffset>
@@ -2995,19 +2987,7 @@
       </w:pPr>
       <w:r>
         <w:rPr/>
-        <w:t xml:space="preserve">As we can see, the hyper parameter </w:t>
-      </w:r>
-      <w:r>
-        <w:rPr/>
-        <w:t xml:space="preserve">accuracy </w:t>
-      </w:r>
-      <w:r>
-        <w:rPr/>
-        <w:t xml:space="preserve">does not change. </w:t>
-      </w:r>
-      <w:r>
-        <w:rPr/>
-        <w:t>It cannot improve based on our data</w:t>
+        <w:t>As we can see, the hyper parameter accuracy does not change. It cannot improve based on our data</w:t>
       </w:r>
     </w:p>
     <w:p>
@@ -3169,15 +3149,7 @@
       </w:pPr>
       <w:r>
         <w:rPr/>
-        <w:t>1</w:t>
-      </w:r>
-      <w:r>
-        <w:rPr/>
-        <w:t>6</w:t>
-      </w:r>
-      <w:r>
-        <w:rPr/>
-        <w:t>)</w:t>
+        <w:t>16)</w:t>
       </w:r>
     </w:p>
     <w:p>
@@ -3210,76 +3182,192 @@
       </w:pPr>
       <w:r>
         <w:rPr/>
-      </w:r>
-    </w:p>
-    <w:p>
-      <w:pPr>
-        <w:pStyle w:val="Normal"/>
-        <w:spacing w:before="0" w:after="160"/>
-        <w:rPr/>
-      </w:pPr>
-      <w:r>
-        <w:rPr/>
-      </w:r>
-    </w:p>
-    <w:p>
-      <w:pPr>
-        <w:pStyle w:val="Normal"/>
-        <w:spacing w:before="0" w:after="160"/>
-        <w:rPr/>
-      </w:pPr>
-      <w:r>
-        <w:rPr/>
-      </w:r>
-    </w:p>
-    <w:p>
-      <w:pPr>
-        <w:pStyle w:val="Normal"/>
-        <w:spacing w:before="0" w:after="160"/>
-        <w:rPr/>
-      </w:pPr>
-      <w:r>
-        <w:rPr/>
-      </w:r>
-    </w:p>
-    <w:p>
-      <w:pPr>
-        <w:pStyle w:val="Normal"/>
-        <w:spacing w:before="0" w:after="160"/>
-        <w:rPr/>
-      </w:pPr>
-      <w:r>
-        <w:rPr/>
-      </w:r>
-    </w:p>
-    <w:p>
-      <w:pPr>
-        <w:pStyle w:val="Normal"/>
-        <w:spacing w:before="0" w:after="160"/>
-        <w:rPr/>
-      </w:pPr>
-      <w:r>
-        <w:rPr/>
-      </w:r>
-    </w:p>
-    <w:p>
-      <w:pPr>
-        <w:pStyle w:val="Normal"/>
-        <w:spacing w:before="0" w:after="160"/>
-        <w:rPr/>
-      </w:pPr>
-      <w:r>
-        <w:rPr/>
-      </w:r>
-    </w:p>
-    <w:p>
-      <w:pPr>
-        <w:pStyle w:val="Normal"/>
-        <w:spacing w:before="0" w:after="160"/>
-        <w:rPr/>
-      </w:pPr>
-      <w:r>
-        <w:rPr/>
+        <w:drawing>
+          <wp:anchor behindDoc="0" distT="0" distB="0" distL="0" distR="0" simplePos="0" locked="0" layoutInCell="1" allowOverlap="1" relativeHeight="14">
+            <wp:simplePos x="0" y="0"/>
+            <wp:positionH relativeFrom="column">
+              <wp:posOffset>112395</wp:posOffset>
+            </wp:positionH>
+            <wp:positionV relativeFrom="paragraph">
+              <wp:posOffset>93980</wp:posOffset>
+            </wp:positionV>
+            <wp:extent cx="5943600" cy="4457700"/>
+            <wp:effectExtent l="0" t="0" r="0" b="0"/>
+            <wp:wrapSquare wrapText="largest"/>
+            <wp:docPr id="13" name="Image9" descr=""/>
+            <wp:cNvGraphicFramePr>
+              <a:graphicFrameLocks xmlns:a="http://schemas.openxmlformats.org/drawingml/2006/main" noChangeAspect="1"/>
+            </wp:cNvGraphicFramePr>
+            <a:graphic xmlns:a="http://schemas.openxmlformats.org/drawingml/2006/main">
+              <a:graphicData uri="http://schemas.openxmlformats.org/drawingml/2006/picture">
+                <pic:pic xmlns:pic="http://schemas.openxmlformats.org/drawingml/2006/picture">
+                  <pic:nvPicPr>
+                    <pic:cNvPr id="13" name="Image9" descr=""/>
+                    <pic:cNvPicPr>
+                      <a:picLocks noChangeAspect="1" noChangeArrowheads="1"/>
+                    </pic:cNvPicPr>
+                  </pic:nvPicPr>
+                  <pic:blipFill>
+                    <a:blip r:embed="rId14"/>
+                    <a:stretch>
+                      <a:fillRect/>
+                    </a:stretch>
+                  </pic:blipFill>
+                  <pic:spPr bwMode="auto">
+                    <a:xfrm>
+                      <a:off x="0" y="0"/>
+                      <a:ext cx="5943600" cy="4457700"/>
+                    </a:xfrm>
+                    <a:prstGeom prst="rect">
+                      <a:avLst/>
+                    </a:prstGeom>
+                  </pic:spPr>
+                </pic:pic>
+              </a:graphicData>
+            </a:graphic>
+          </wp:anchor>
+        </w:drawing>
+      </w:r>
+    </w:p>
+    <w:p>
+      <w:pPr>
+        <w:pStyle w:val="Normal"/>
+        <w:spacing w:before="0" w:after="160"/>
+        <w:rPr/>
+      </w:pPr>
+      <w:r>
+        <w:rPr/>
+      </w:r>
+    </w:p>
+    <w:p>
+      <w:pPr>
+        <w:pStyle w:val="Normal"/>
+        <w:spacing w:before="0" w:after="160"/>
+        <w:rPr/>
+      </w:pPr>
+      <w:r>
+        <w:rPr/>
+      </w:r>
+    </w:p>
+    <w:p>
+      <w:pPr>
+        <w:pStyle w:val="Normal"/>
+        <w:spacing w:before="0" w:after="160"/>
+        <w:rPr/>
+      </w:pPr>
+      <w:r>
+        <w:rPr/>
+      </w:r>
+    </w:p>
+    <w:p>
+      <w:pPr>
+        <w:pStyle w:val="Normal"/>
+        <w:spacing w:before="0" w:after="160"/>
+        <w:rPr/>
+      </w:pPr>
+      <w:r>
+        <w:rPr/>
+      </w:r>
+    </w:p>
+    <w:p>
+      <w:pPr>
+        <w:pStyle w:val="Normal"/>
+        <w:spacing w:before="0" w:after="160"/>
+        <w:rPr/>
+      </w:pPr>
+      <w:r>
+        <w:rPr/>
+      </w:r>
+    </w:p>
+    <w:p>
+      <w:pPr>
+        <w:pStyle w:val="Normal"/>
+        <w:spacing w:before="0" w:after="160"/>
+        <w:rPr/>
+      </w:pPr>
+      <w:r>
+        <w:rPr/>
+      </w:r>
+    </w:p>
+    <w:p>
+      <w:pPr>
+        <w:pStyle w:val="Normal"/>
+        <w:spacing w:before="0" w:after="160"/>
+        <w:rPr/>
+      </w:pPr>
+      <w:r>
+        <w:drawing>
+          <wp:anchor behindDoc="0" distT="0" distB="0" distL="0" distR="0" simplePos="0" locked="0" layoutInCell="1" allowOverlap="1" relativeHeight="15">
+            <wp:simplePos x="0" y="0"/>
+            <wp:positionH relativeFrom="column">
+              <wp:align>center</wp:align>
+            </wp:positionH>
+            <wp:positionV relativeFrom="paragraph">
+              <wp:posOffset>635</wp:posOffset>
+            </wp:positionV>
+            <wp:extent cx="5943600" cy="4457700"/>
+            <wp:effectExtent l="0" t="0" r="0" b="0"/>
+            <wp:wrapSquare wrapText="largest"/>
+            <wp:docPr id="14" name="Image10" descr=""/>
+            <wp:cNvGraphicFramePr>
+              <a:graphicFrameLocks xmlns:a="http://schemas.openxmlformats.org/drawingml/2006/main" noChangeAspect="1"/>
+            </wp:cNvGraphicFramePr>
+            <a:graphic xmlns:a="http://schemas.openxmlformats.org/drawingml/2006/main">
+              <a:graphicData uri="http://schemas.openxmlformats.org/drawingml/2006/picture">
+                <pic:pic xmlns:pic="http://schemas.openxmlformats.org/drawingml/2006/picture">
+                  <pic:nvPicPr>
+                    <pic:cNvPr id="14" name="Image10" descr=""/>
+                    <pic:cNvPicPr>
+                      <a:picLocks noChangeAspect="1" noChangeArrowheads="1"/>
+                    </pic:cNvPicPr>
+                  </pic:nvPicPr>
+                  <pic:blipFill>
+                    <a:blip r:embed="rId15"/>
+                    <a:stretch>
+                      <a:fillRect/>
+                    </a:stretch>
+                  </pic:blipFill>
+                  <pic:spPr bwMode="auto">
+                    <a:xfrm>
+                      <a:off x="0" y="0"/>
+                      <a:ext cx="5943600" cy="4457700"/>
+                    </a:xfrm>
+                    <a:prstGeom prst="rect">
+                      <a:avLst/>
+                    </a:prstGeom>
+                  </pic:spPr>
+                </pic:pic>
+              </a:graphicData>
+            </a:graphic>
+          </wp:anchor>
+        </w:drawing>
+      </w:r>
+      <w:r>
+        <w:rPr/>
+        <w:t>As we can see on our data, after having an initial accuracy of 75%,</w:t>
+        <w:br/>
+        <w:t>we can run only epoch = 2, we will get about 100%. The reason we would want to randomize the points before training is because, on average, we will get more runs on our data , and it will become more normalized</w:t>
+      </w:r>
+    </w:p>
+    <w:p>
+      <w:pPr>
+        <w:pStyle w:val="Normal"/>
+        <w:spacing w:before="0" w:after="160"/>
+        <w:rPr/>
+      </w:pPr>
+      <w:r>
+        <w:rPr/>
+      </w:r>
+    </w:p>
+    <w:p>
+      <w:pPr>
+        <w:pStyle w:val="Normal"/>
+        <w:spacing w:before="0" w:after="160"/>
+        <w:rPr/>
+      </w:pPr>
+      <w:r>
+        <w:rPr/>
+        <w:t>(c) It seems that my prediction was true because after running the data more than once, my accuracy was extremely high, after having 2 epochs. Which means that it was extremely fast to to converge the data that have big and small X values.</w:t>
       </w:r>
     </w:p>
     <w:sectPr>
@@ -3301,6 +3389,7 @@
     <w:rPrDefault>
       <w:rPr>
         <w:rFonts w:ascii="Calibri" w:hAnsi="Calibri" w:eastAsia="Calibri" w:cs="DejaVu Sans"/>
+        <w:sz w:val="20"/>
         <w:szCs w:val="22"/>
         <w:lang w:val="en-US" w:eastAsia="en-US" w:bidi="ar-SA"/>
       </w:rPr>
@@ -3314,9 +3403,7 @@
     <w:qFormat/>
     <w:pPr>
       <w:widowControl/>
-      <w:kinsoku w:val="true"/>
-      <w:overflowPunct w:val="true"/>
-      <w:autoSpaceDE w:val="true"/>
+      <w:overflowPunct w:val="false"/>
       <w:bidi w:val="0"/>
       <w:spacing w:lineRule="auto" w:line="259" w:before="0" w:after="160"/>
       <w:jc w:val="left"/>

</xml_diff>